<commit_message>
Date picker added Serving proper long name for manifest cache.appcache instead of limiting to 8.3 SD format
</commit_message>
<xml_diff>
--- a/GreenHouseAppManual.docx
+++ b/GreenHouseAppManual.docx
@@ -536,7 +536,7 @@
         </w:rPr>
       </w:pPr>
       <w:bookmarkStart w:id="0" w:name="Index"/>
-      <w:bookmarkStart w:id="1" w:name="_Toc411591681"/>
+      <w:bookmarkStart w:id="1" w:name="_Toc411886577"/>
       <w:bookmarkEnd w:id="0"/>
       <w:r>
         <w:rPr>
@@ -604,7 +604,7 @@
           <w:r>
             <w:fldChar w:fldCharType="separate"/>
           </w:r>
-          <w:hyperlink w:anchor="_Toc411591681" w:history="1">
+          <w:hyperlink w:anchor="_Toc411886577" w:history="1">
             <w:r>
               <w:rPr>
                 <w:rStyle w:val="Hyperlink"/>
@@ -632,7 +632,7 @@
                 <w:noProof/>
                 <w:webHidden/>
               </w:rPr>
-              <w:instrText xml:space="preserve"> PAGEREF _Toc411591681 \h </w:instrText>
+              <w:instrText xml:space="preserve"> PAGEREF _Toc411886577 \h </w:instrText>
             </w:r>
             <w:r>
               <w:rPr>
@@ -674,7 +674,7 @@
               <w:noProof/>
             </w:rPr>
           </w:pPr>
-          <w:hyperlink w:anchor="_Toc411591682" w:history="1">
+          <w:hyperlink w:anchor="_Toc411886578" w:history="1">
             <w:r>
               <w:rPr>
                 <w:rStyle w:val="Hyperlink"/>
@@ -702,7 +702,7 @@
                 <w:noProof/>
                 <w:webHidden/>
               </w:rPr>
-              <w:instrText xml:space="preserve"> PAGEREF _Toc411591682 \h </w:instrText>
+              <w:instrText xml:space="preserve"> PAGEREF _Toc411886578 \h </w:instrText>
             </w:r>
             <w:r>
               <w:rPr>
@@ -744,7 +744,7 @@
               <w:noProof/>
             </w:rPr>
           </w:pPr>
-          <w:hyperlink w:anchor="_Toc411591683" w:history="1">
+          <w:hyperlink w:anchor="_Toc411886579" w:history="1">
             <w:r>
               <w:rPr>
                 <w:rStyle w:val="Hyperlink"/>
@@ -772,7 +772,7 @@
                 <w:noProof/>
                 <w:webHidden/>
               </w:rPr>
-              <w:instrText xml:space="preserve"> PAGEREF _Toc411591683 \h </w:instrText>
+              <w:instrText xml:space="preserve"> PAGEREF _Toc411886579 \h </w:instrText>
             </w:r>
             <w:r>
               <w:rPr>
@@ -814,7 +814,7 @@
               <w:noProof/>
             </w:rPr>
           </w:pPr>
-          <w:hyperlink w:anchor="_Toc411591684" w:history="1">
+          <w:hyperlink w:anchor="_Toc411886580" w:history="1">
             <w:r>
               <w:rPr>
                 <w:rStyle w:val="Hyperlink"/>
@@ -842,7 +842,7 @@
                 <w:noProof/>
                 <w:webHidden/>
               </w:rPr>
-              <w:instrText xml:space="preserve"> PAGEREF _Toc411591684 \h </w:instrText>
+              <w:instrText xml:space="preserve"> PAGEREF _Toc411886580 \h </w:instrText>
             </w:r>
             <w:r>
               <w:rPr>
@@ -884,7 +884,7 @@
               <w:noProof/>
             </w:rPr>
           </w:pPr>
-          <w:hyperlink w:anchor="_Toc411591685" w:history="1">
+          <w:hyperlink w:anchor="_Toc411886581" w:history="1">
             <w:r>
               <w:rPr>
                 <w:rStyle w:val="Hyperlink"/>
@@ -911,7 +911,7 @@
                 <w:noProof/>
                 <w:webHidden/>
               </w:rPr>
-              <w:instrText xml:space="preserve"> PAGEREF _Toc411591685 \h </w:instrText>
+              <w:instrText xml:space="preserve"> PAGEREF _Toc411886581 \h </w:instrText>
             </w:r>
             <w:r>
               <w:rPr>
@@ -953,7 +953,7 @@
               <w:noProof/>
             </w:rPr>
           </w:pPr>
-          <w:hyperlink w:anchor="_Toc411591686" w:history="1">
+          <w:hyperlink w:anchor="_Toc411886582" w:history="1">
             <w:r>
               <w:rPr>
                 <w:rStyle w:val="Hyperlink"/>
@@ -980,7 +980,7 @@
                 <w:noProof/>
                 <w:webHidden/>
               </w:rPr>
-              <w:instrText xml:space="preserve"> PAGEREF _Toc411591686 \h </w:instrText>
+              <w:instrText xml:space="preserve"> PAGEREF _Toc411886582 \h </w:instrText>
             </w:r>
             <w:r>
               <w:rPr>
@@ -1022,7 +1022,7 @@
               <w:noProof/>
             </w:rPr>
           </w:pPr>
-          <w:hyperlink w:anchor="_Toc411591687" w:history="1">
+          <w:hyperlink w:anchor="_Toc411886583" w:history="1">
             <w:r>
               <w:rPr>
                 <w:rStyle w:val="Hyperlink"/>
@@ -1049,7 +1049,7 @@
                 <w:noProof/>
                 <w:webHidden/>
               </w:rPr>
-              <w:instrText xml:space="preserve"> PAGEREF _Toc411591687 \h </w:instrText>
+              <w:instrText xml:space="preserve"> PAGEREF _Toc411886583 \h </w:instrText>
             </w:r>
             <w:r>
               <w:rPr>
@@ -1091,7 +1091,7 @@
               <w:noProof/>
             </w:rPr>
           </w:pPr>
-          <w:hyperlink w:anchor="_Toc411591688" w:history="1">
+          <w:hyperlink w:anchor="_Toc411886584" w:history="1">
             <w:r>
               <w:rPr>
                 <w:rStyle w:val="Hyperlink"/>
@@ -1118,7 +1118,7 @@
                 <w:noProof/>
                 <w:webHidden/>
               </w:rPr>
-              <w:instrText xml:space="preserve"> PAGEREF _Toc411591688 \h </w:instrText>
+              <w:instrText xml:space="preserve"> PAGEREF _Toc411886584 \h </w:instrText>
             </w:r>
             <w:r>
               <w:rPr>
@@ -1160,7 +1160,7 @@
               <w:noProof/>
             </w:rPr>
           </w:pPr>
-          <w:hyperlink w:anchor="_Toc411591689" w:history="1">
+          <w:hyperlink w:anchor="_Toc411886585" w:history="1">
             <w:r>
               <w:rPr>
                 <w:rStyle w:val="Hyperlink"/>
@@ -1187,7 +1187,7 @@
                 <w:noProof/>
                 <w:webHidden/>
               </w:rPr>
-              <w:instrText xml:space="preserve"> PAGEREF _Toc411591689 \h </w:instrText>
+              <w:instrText xml:space="preserve"> PAGEREF _Toc411886585 \h </w:instrText>
             </w:r>
             <w:r>
               <w:rPr>
@@ -1229,7 +1229,7 @@
               <w:noProof/>
             </w:rPr>
           </w:pPr>
-          <w:hyperlink w:anchor="_Toc411591690" w:history="1">
+          <w:hyperlink w:anchor="_Toc411886586" w:history="1">
             <w:r>
               <w:rPr>
                 <w:rStyle w:val="Hyperlink"/>
@@ -1257,7 +1257,7 @@
                 <w:noProof/>
                 <w:webHidden/>
               </w:rPr>
-              <w:instrText xml:space="preserve"> PAGEREF _Toc411591690 \h </w:instrText>
+              <w:instrText xml:space="preserve"> PAGEREF _Toc411886586 \h </w:instrText>
             </w:r>
             <w:r>
               <w:rPr>
@@ -1299,7 +1299,7 @@
               <w:noProof/>
             </w:rPr>
           </w:pPr>
-          <w:hyperlink w:anchor="_Toc411591691" w:history="1">
+          <w:hyperlink w:anchor="_Toc411886587" w:history="1">
             <w:r>
               <w:rPr>
                 <w:rStyle w:val="Hyperlink"/>
@@ -1327,7 +1327,7 @@
                 <w:noProof/>
                 <w:webHidden/>
               </w:rPr>
-              <w:instrText xml:space="preserve"> PAGEREF _Toc411591691 \h </w:instrText>
+              <w:instrText xml:space="preserve"> PAGEREF _Toc411886587 \h </w:instrText>
             </w:r>
             <w:r>
               <w:rPr>
@@ -1369,7 +1369,7 @@
               <w:noProof/>
             </w:rPr>
           </w:pPr>
-          <w:hyperlink w:anchor="_Toc411591692" w:history="1">
+          <w:hyperlink w:anchor="_Toc411886588" w:history="1">
             <w:r>
               <w:rPr>
                 <w:rStyle w:val="Hyperlink"/>
@@ -1397,7 +1397,7 @@
                 <w:noProof/>
                 <w:webHidden/>
               </w:rPr>
-              <w:instrText xml:space="preserve"> PAGEREF _Toc411591692 \h </w:instrText>
+              <w:instrText xml:space="preserve"> PAGEREF _Toc411886588 \h </w:instrText>
             </w:r>
             <w:r>
               <w:rPr>
@@ -1439,7 +1439,7 @@
               <w:noProof/>
             </w:rPr>
           </w:pPr>
-          <w:hyperlink w:anchor="_Toc411591693" w:history="1">
+          <w:hyperlink w:anchor="_Toc411886589" w:history="1">
             <w:r>
               <w:rPr>
                 <w:rStyle w:val="Hyperlink"/>
@@ -1467,7 +1467,7 @@
                 <w:noProof/>
                 <w:webHidden/>
               </w:rPr>
-              <w:instrText xml:space="preserve"> PAGEREF _Toc411591693 \h </w:instrText>
+              <w:instrText xml:space="preserve"> PAGEREF _Toc411886589 \h </w:instrText>
             </w:r>
             <w:r>
               <w:rPr>
@@ -1509,7 +1509,7 @@
               <w:noProof/>
             </w:rPr>
           </w:pPr>
-          <w:hyperlink w:anchor="_Toc411591694" w:history="1">
+          <w:hyperlink w:anchor="_Toc411886590" w:history="1">
             <w:r>
               <w:rPr>
                 <w:rStyle w:val="Hyperlink"/>
@@ -1537,7 +1537,7 @@
                 <w:noProof/>
                 <w:webHidden/>
               </w:rPr>
-              <w:instrText xml:space="preserve"> PAGEREF _Toc411591694 \h </w:instrText>
+              <w:instrText xml:space="preserve"> PAGEREF _Toc411886590 \h </w:instrText>
             </w:r>
             <w:r>
               <w:rPr>
@@ -1579,7 +1579,7 @@
               <w:noProof/>
             </w:rPr>
           </w:pPr>
-          <w:hyperlink w:anchor="_Toc411591695" w:history="1">
+          <w:hyperlink w:anchor="_Toc411886591" w:history="1">
             <w:r>
               <w:rPr>
                 <w:rStyle w:val="Hyperlink"/>
@@ -1607,7 +1607,7 @@
                 <w:noProof/>
                 <w:webHidden/>
               </w:rPr>
-              <w:instrText xml:space="preserve"> PAGEREF _Toc411591695 \h </w:instrText>
+              <w:instrText xml:space="preserve"> PAGEREF _Toc411886591 \h </w:instrText>
             </w:r>
             <w:r>
               <w:rPr>
@@ -1649,7 +1649,7 @@
               <w:noProof/>
             </w:rPr>
           </w:pPr>
-          <w:hyperlink w:anchor="_Toc411591696" w:history="1">
+          <w:hyperlink w:anchor="_Toc411886592" w:history="1">
             <w:r>
               <w:rPr>
                 <w:rStyle w:val="Hyperlink"/>
@@ -1677,7 +1677,7 @@
                 <w:noProof/>
                 <w:webHidden/>
               </w:rPr>
-              <w:instrText xml:space="preserve"> PAGEREF _Toc411591696 \h </w:instrText>
+              <w:instrText xml:space="preserve"> PAGEREF _Toc411886592 \h </w:instrText>
             </w:r>
             <w:r>
               <w:rPr>
@@ -1719,7 +1719,7 @@
               <w:noProof/>
             </w:rPr>
           </w:pPr>
-          <w:hyperlink w:anchor="_Toc411591697" w:history="1">
+          <w:hyperlink w:anchor="_Toc411886593" w:history="1">
             <w:r>
               <w:rPr>
                 <w:rStyle w:val="Hyperlink"/>
@@ -1747,7 +1747,7 @@
                 <w:noProof/>
                 <w:webHidden/>
               </w:rPr>
-              <w:instrText xml:space="preserve"> PAGEREF _Toc411591697 \h </w:instrText>
+              <w:instrText xml:space="preserve"> PAGEREF _Toc411886593 \h </w:instrText>
             </w:r>
             <w:r>
               <w:rPr>
@@ -1789,7 +1789,7 @@
               <w:noProof/>
             </w:rPr>
           </w:pPr>
-          <w:hyperlink w:anchor="_Toc411591698" w:history="1">
+          <w:hyperlink w:anchor="_Toc411886594" w:history="1">
             <w:r>
               <w:rPr>
                 <w:rStyle w:val="Hyperlink"/>
@@ -1817,7 +1817,93 @@
                 <w:noProof/>
                 <w:webHidden/>
               </w:rPr>
-              <w:instrText xml:space="preserve"> PAGEREF _Toc411591698 \h </w:instrText>
+              <w:instrText xml:space="preserve"> PAGEREF _Toc411886594 \h </w:instrText>
+            </w:r>
+            <w:r>
+              <w:rPr>
+                <w:noProof/>
+                <w:webHidden/>
+              </w:rPr>
+            </w:r>
+            <w:r>
+              <w:rPr>
+                <w:noProof/>
+                <w:webHidden/>
+              </w:rPr>
+              <w:fldChar w:fldCharType="separate"/>
+            </w:r>
+            <w:r>
+              <w:rPr>
+                <w:noProof/>
+                <w:webHidden/>
+              </w:rPr>
+              <w:t>0</w:t>
+            </w:r>
+            <w:r>
+              <w:rPr>
+                <w:noProof/>
+                <w:webHidden/>
+              </w:rPr>
+              <w:fldChar w:fldCharType="end"/>
+            </w:r>
+          </w:hyperlink>
+        </w:p>
+        <w:p>
+          <w:pPr>
+            <w:pStyle w:val="TOC2"/>
+            <w:tabs>
+              <w:tab w:val="right" w:leader="dot" w:pos="9350"/>
+            </w:tabs>
+            <w:rPr>
+              <w:rFonts w:cstheme="minorBidi"/>
+              <w:noProof/>
+            </w:rPr>
+          </w:pPr>
+          <w:hyperlink w:anchor="_Toc411886595" w:history="1">
+            <w:r>
+              <w:rPr>
+                <w:rStyle w:val="Hyperlink"/>
+                <w:rFonts w:asciiTheme="majorHAnsi" w:hAnsiTheme="majorHAnsi"/>
+                <w:noProof/>
+              </w:rPr>
+              <w:t>Tilt S</w:t>
+            </w:r>
+            <w:r>
+              <w:rPr>
+                <w:rStyle w:val="Hyperlink"/>
+                <w:rFonts w:asciiTheme="majorHAnsi" w:hAnsiTheme="majorHAnsi"/>
+                <w:noProof/>
+              </w:rPr>
+              <w:t>w</w:t>
+            </w:r>
+            <w:r>
+              <w:rPr>
+                <w:rStyle w:val="Hyperlink"/>
+                <w:rFonts w:asciiTheme="majorHAnsi" w:hAnsiTheme="majorHAnsi"/>
+                <w:noProof/>
+              </w:rPr>
+              <w:t>itch</w:t>
+            </w:r>
+            <w:r>
+              <w:rPr>
+                <w:noProof/>
+                <w:webHidden/>
+              </w:rPr>
+              <w:tab/>
+            </w:r>
+            <w:r>
+              <w:rPr>
+                <w:noProof/>
+                <w:webHidden/>
+              </w:rPr>
+              <w:fldChar w:fldCharType="begin"/>
+            </w:r>
+            <w:r>
+              <w:rPr>
+                <w:noProof/>
+                <w:webHidden/>
+              </w:rPr>
+              <w:instrText xml:space="preserve"> PAGEREF _Toc411886595 \h </w:instrText>
             </w:r>
             <w:r>
               <w:rPr>
@@ -1859,7 +1945,7 @@
               <w:noProof/>
             </w:rPr>
           </w:pPr>
-          <w:hyperlink w:anchor="_Toc411591699" w:history="1">
+          <w:hyperlink w:anchor="_Toc411886596" w:history="1">
             <w:r>
               <w:rPr>
                 <w:rStyle w:val="Hyperlink"/>
@@ -1887,7 +1973,7 @@
                 <w:noProof/>
                 <w:webHidden/>
               </w:rPr>
-              <w:instrText xml:space="preserve"> PAGEREF _Toc411591699 \h </w:instrText>
+              <w:instrText xml:space="preserve"> PAGEREF _Toc411886596 \h </w:instrText>
             </w:r>
             <w:r>
               <w:rPr>
@@ -1929,7 +2015,7 @@
               <w:noProof/>
             </w:rPr>
           </w:pPr>
-          <w:hyperlink w:anchor="_Toc411591700" w:history="1">
+          <w:hyperlink w:anchor="_Toc411886597" w:history="1">
             <w:r>
               <w:rPr>
                 <w:rStyle w:val="Hyperlink"/>
@@ -1957,7 +2043,7 @@
                 <w:noProof/>
                 <w:webHidden/>
               </w:rPr>
-              <w:instrText xml:space="preserve"> PAGEREF _Toc411591700 \h </w:instrText>
+              <w:instrText xml:space="preserve"> PAGEREF _Toc411886597 \h </w:instrText>
             </w:r>
             <w:r>
               <w:rPr>
@@ -1999,7 +2085,7 @@
               <w:noProof/>
             </w:rPr>
           </w:pPr>
-          <w:hyperlink w:anchor="_Toc411591701" w:history="1">
+          <w:hyperlink w:anchor="_Toc411886598" w:history="1">
             <w:r>
               <w:rPr>
                 <w:rStyle w:val="Hyperlink"/>
@@ -2027,7 +2113,7 @@
                 <w:noProof/>
                 <w:webHidden/>
               </w:rPr>
-              <w:instrText xml:space="preserve"> PAGEREF _Toc411591701 \h </w:instrText>
+              <w:instrText xml:space="preserve"> PAGEREF _Toc411886598 \h </w:instrText>
             </w:r>
             <w:r>
               <w:rPr>
@@ -2069,7 +2155,7 @@
               <w:noProof/>
             </w:rPr>
           </w:pPr>
-          <w:hyperlink w:anchor="_Toc411591702" w:history="1">
+          <w:hyperlink w:anchor="_Toc411886599" w:history="1">
             <w:r>
               <w:rPr>
                 <w:rStyle w:val="Hyperlink"/>
@@ -2097,7 +2183,7 @@
                 <w:noProof/>
                 <w:webHidden/>
               </w:rPr>
-              <w:instrText xml:space="preserve"> PAGEREF _Toc411591702 \h </w:instrText>
+              <w:instrText xml:space="preserve"> PAGEREF _Toc411886599 \h </w:instrText>
             </w:r>
             <w:r>
               <w:rPr>
@@ -2139,7 +2225,7 @@
               <w:noProof/>
             </w:rPr>
           </w:pPr>
-          <w:hyperlink w:anchor="_Toc411591703" w:history="1">
+          <w:hyperlink w:anchor="_Toc411886600" w:history="1">
             <w:r>
               <w:rPr>
                 <w:rStyle w:val="Hyperlink"/>
@@ -2167,7 +2253,7 @@
                 <w:noProof/>
                 <w:webHidden/>
               </w:rPr>
-              <w:instrText xml:space="preserve"> PAGEREF _Toc411591703 \h </w:instrText>
+              <w:instrText xml:space="preserve"> PAGEREF _Toc411886600 \h </w:instrText>
             </w:r>
             <w:r>
               <w:rPr>
@@ -2209,7 +2295,7 @@
               <w:noProof/>
             </w:rPr>
           </w:pPr>
-          <w:hyperlink w:anchor="_Toc411591704" w:history="1">
+          <w:hyperlink w:anchor="_Toc411886601" w:history="1">
             <w:r>
               <w:rPr>
                 <w:rStyle w:val="Hyperlink"/>
@@ -2237,7 +2323,7 @@
                 <w:noProof/>
                 <w:webHidden/>
               </w:rPr>
-              <w:instrText xml:space="preserve"> PAGEREF _Toc411591704 \h </w:instrText>
+              <w:instrText xml:space="preserve"> PAGEREF _Toc411886601 \h </w:instrText>
             </w:r>
             <w:r>
               <w:rPr>
@@ -2279,7 +2365,7 @@
               <w:noProof/>
             </w:rPr>
           </w:pPr>
-          <w:hyperlink w:anchor="_Toc411591705" w:history="1">
+          <w:hyperlink w:anchor="_Toc411886602" w:history="1">
             <w:r>
               <w:rPr>
                 <w:rStyle w:val="Hyperlink"/>
@@ -2307,7 +2393,7 @@
                 <w:noProof/>
                 <w:webHidden/>
               </w:rPr>
-              <w:instrText xml:space="preserve"> PAGEREF _Toc411591705 \h </w:instrText>
+              <w:instrText xml:space="preserve"> PAGEREF _Toc411886602 \h </w:instrText>
             </w:r>
             <w:r>
               <w:rPr>
@@ -2349,7 +2435,7 @@
               <w:noProof/>
             </w:rPr>
           </w:pPr>
-          <w:hyperlink w:anchor="_Toc411591706" w:history="1">
+          <w:hyperlink w:anchor="_Toc411886603" w:history="1">
             <w:r>
               <w:rPr>
                 <w:rStyle w:val="Hyperlink"/>
@@ -2377,7 +2463,7 @@
                 <w:noProof/>
                 <w:webHidden/>
               </w:rPr>
-              <w:instrText xml:space="preserve"> PAGEREF _Toc411591706 \h </w:instrText>
+              <w:instrText xml:space="preserve"> PAGEREF _Toc411886603 \h </w:instrText>
             </w:r>
             <w:r>
               <w:rPr>
@@ -2419,7 +2505,7 @@
               <w:noProof/>
             </w:rPr>
           </w:pPr>
-          <w:hyperlink w:anchor="_Toc411591707" w:history="1">
+          <w:hyperlink w:anchor="_Toc411886604" w:history="1">
             <w:r>
               <w:rPr>
                 <w:rStyle w:val="Hyperlink"/>
@@ -2447,7 +2533,7 @@
                 <w:noProof/>
                 <w:webHidden/>
               </w:rPr>
-              <w:instrText xml:space="preserve"> PAGEREF _Toc411591707 \h </w:instrText>
+              <w:instrText xml:space="preserve"> PAGEREF _Toc411886604 \h </w:instrText>
             </w:r>
             <w:r>
               <w:rPr>
@@ -2489,7 +2575,7 @@
               <w:noProof/>
             </w:rPr>
           </w:pPr>
-          <w:hyperlink w:anchor="_Toc411591708" w:history="1">
+          <w:hyperlink w:anchor="_Toc411886605" w:history="1">
             <w:r>
               <w:rPr>
                 <w:rStyle w:val="Hyperlink"/>
@@ -2517,7 +2603,7 @@
                 <w:noProof/>
                 <w:webHidden/>
               </w:rPr>
-              <w:instrText xml:space="preserve"> PAGEREF _Toc411591708 \h </w:instrText>
+              <w:instrText xml:space="preserve"> PAGEREF _Toc411886605 \h </w:instrText>
             </w:r>
             <w:r>
               <w:rPr>
@@ -2559,7 +2645,7 @@
               <w:noProof/>
             </w:rPr>
           </w:pPr>
-          <w:hyperlink w:anchor="_Toc411591709" w:history="1">
+          <w:hyperlink w:anchor="_Toc411886606" w:history="1">
             <w:r>
               <w:rPr>
                 <w:rStyle w:val="Hyperlink"/>
@@ -2587,7 +2673,7 @@
                 <w:noProof/>
                 <w:webHidden/>
               </w:rPr>
-              <w:instrText xml:space="preserve"> PAGEREF _Toc411591709 \h </w:instrText>
+              <w:instrText xml:space="preserve"> PAGEREF _Toc411886606 \h </w:instrText>
             </w:r>
             <w:r>
               <w:rPr>
@@ -2629,7 +2715,7 @@
               <w:noProof/>
             </w:rPr>
           </w:pPr>
-          <w:hyperlink w:anchor="_Toc411591710" w:history="1">
+          <w:hyperlink w:anchor="_Toc411886607" w:history="1">
             <w:r>
               <w:rPr>
                 <w:rStyle w:val="Hyperlink"/>
@@ -2657,7 +2743,7 @@
                 <w:noProof/>
                 <w:webHidden/>
               </w:rPr>
-              <w:instrText xml:space="preserve"> PAGEREF _Toc411591710 \h </w:instrText>
+              <w:instrText xml:space="preserve"> PAGEREF _Toc411886607 \h </w:instrText>
             </w:r>
             <w:r>
               <w:rPr>
@@ -2699,7 +2785,7 @@
               <w:noProof/>
             </w:rPr>
           </w:pPr>
-          <w:hyperlink w:anchor="_Toc411591711" w:history="1">
+          <w:hyperlink w:anchor="_Toc411886608" w:history="1">
             <w:r>
               <w:rPr>
                 <w:rStyle w:val="Hyperlink"/>
@@ -2727,7 +2813,7 @@
                 <w:noProof/>
                 <w:webHidden/>
               </w:rPr>
-              <w:instrText xml:space="preserve"> PAGEREF _Toc411591711 \h </w:instrText>
+              <w:instrText xml:space="preserve"> PAGEREF _Toc411886608 \h </w:instrText>
             </w:r>
             <w:r>
               <w:rPr>
@@ -2769,7 +2855,7 @@
               <w:noProof/>
             </w:rPr>
           </w:pPr>
-          <w:hyperlink w:anchor="_Toc411591712" w:history="1">
+          <w:hyperlink w:anchor="_Toc411886609" w:history="1">
             <w:r>
               <w:rPr>
                 <w:rStyle w:val="Hyperlink"/>
@@ -2797,7 +2883,7 @@
                 <w:noProof/>
                 <w:webHidden/>
               </w:rPr>
-              <w:instrText xml:space="preserve"> PAGEREF _Toc411591712 \h </w:instrText>
+              <w:instrText xml:space="preserve"> PAGEREF _Toc411886609 \h </w:instrText>
             </w:r>
             <w:r>
               <w:rPr>
@@ -2839,7 +2925,7 @@
               <w:noProof/>
             </w:rPr>
           </w:pPr>
-          <w:hyperlink w:anchor="_Toc411591713" w:history="1">
+          <w:hyperlink w:anchor="_Toc411886610" w:history="1">
             <w:r>
               <w:rPr>
                 <w:rStyle w:val="Hyperlink"/>
@@ -2867,7 +2953,7 @@
                 <w:noProof/>
                 <w:webHidden/>
               </w:rPr>
-              <w:instrText xml:space="preserve"> PAGEREF _Toc411591713 \h </w:instrText>
+              <w:instrText xml:space="preserve"> PAGEREF _Toc411886610 \h </w:instrText>
             </w:r>
             <w:r>
               <w:rPr>
@@ -2909,7 +2995,7 @@
               <w:noProof/>
             </w:rPr>
           </w:pPr>
-          <w:hyperlink w:anchor="_Toc411591714" w:history="1">
+          <w:hyperlink w:anchor="_Toc411886611" w:history="1">
             <w:r>
               <w:rPr>
                 <w:rStyle w:val="Hyperlink"/>
@@ -2937,7 +3023,7 @@
                 <w:noProof/>
                 <w:webHidden/>
               </w:rPr>
-              <w:instrText xml:space="preserve"> PAGEREF _Toc411591714 \h </w:instrText>
+              <w:instrText xml:space="preserve"> PAGEREF _Toc411886611 \h </w:instrText>
             </w:r>
             <w:r>
               <w:rPr>
@@ -3002,7 +3088,7 @@
           <w:sz w:val="36"/>
         </w:rPr>
       </w:pPr>
-      <w:bookmarkStart w:id="2" w:name="_Toc411591682"/>
+      <w:bookmarkStart w:id="2" w:name="_Toc411886578"/>
       <w:r>
         <w:rPr>
           <w:b/>
@@ -3052,7 +3138,7 @@
           <w:color w:val="00B0F0"/>
         </w:rPr>
       </w:pPr>
-      <w:bookmarkStart w:id="3" w:name="_Toc411591683"/>
+      <w:bookmarkStart w:id="3" w:name="_Toc411886579"/>
       <w:r>
         <w:rPr>
           <w:rFonts w:asciiTheme="majorHAnsi" w:hAnsiTheme="majorHAnsi"/>
@@ -3132,7 +3218,7 @@
           <w:sz w:val="28"/>
         </w:rPr>
       </w:pPr>
-      <w:bookmarkStart w:id="4" w:name="_Toc411591684"/>
+      <w:bookmarkStart w:id="4" w:name="_Toc411886580"/>
       <w:r>
         <w:rPr>
           <w:rFonts w:asciiTheme="majorHAnsi" w:hAnsiTheme="majorHAnsi"/>
@@ -3246,7 +3332,7 @@
           <w:sz w:val="22"/>
         </w:rPr>
       </w:pPr>
-      <w:bookmarkStart w:id="5" w:name="_Toc411591685"/>
+      <w:bookmarkStart w:id="5" w:name="_Toc411886581"/>
       <w:r>
         <w:rPr>
           <w:color w:val="00B0F0"/>
@@ -5054,7 +5140,7 @@
       <w:pPr>
         <w:pStyle w:val="Heading3"/>
       </w:pPr>
-      <w:bookmarkStart w:id="6" w:name="_Toc411591686"/>
+      <w:bookmarkStart w:id="6" w:name="_Toc411886582"/>
       <w:r>
         <w:rPr>
           <w:color w:val="00B0F0"/>
@@ -5556,7 +5642,7 @@
           <w:bCs/>
         </w:rPr>
       </w:pPr>
-      <w:bookmarkStart w:id="7" w:name="_Toc411591687"/>
+      <w:bookmarkStart w:id="7" w:name="_Toc411886583"/>
       <w:r>
         <w:rPr>
           <w:color w:val="00B0F0"/>
@@ -5895,7 +5981,7 @@
           <w:bCs/>
         </w:rPr>
       </w:pPr>
-      <w:bookmarkStart w:id="8" w:name="_Toc411591688"/>
+      <w:bookmarkStart w:id="8" w:name="_Toc411886584"/>
       <w:r>
         <w:rPr>
           <w:color w:val="00B0F0"/>
@@ -5954,7 +6040,7 @@
           <w:bCs/>
         </w:rPr>
       </w:pPr>
-      <w:bookmarkStart w:id="9" w:name="_Toc411591689"/>
+      <w:bookmarkStart w:id="9" w:name="_Toc411886585"/>
       <w:r>
         <w:rPr>
           <w:color w:val="00B0F0"/>
@@ -6001,7 +6087,7 @@
           <w:sz w:val="36"/>
         </w:rPr>
       </w:pPr>
-      <w:bookmarkStart w:id="10" w:name="_Toc411591690"/>
+      <w:bookmarkStart w:id="10" w:name="_Toc411886586"/>
       <w:r>
         <w:rPr>
           <w:b/>
@@ -6031,7 +6117,7 @@
           <w:szCs w:val="27"/>
         </w:rPr>
       </w:pPr>
-      <w:bookmarkStart w:id="11" w:name="_Toc411591691"/>
+      <w:bookmarkStart w:id="11" w:name="_Toc411886587"/>
       <w:r>
         <w:rPr>
           <w:rFonts w:ascii="Verdana" w:hAnsi="Verdana"/>
@@ -6346,7 +6432,7 @@
           <w:sz w:val="36"/>
         </w:rPr>
       </w:pPr>
-      <w:bookmarkStart w:id="12" w:name="_Toc411591692"/>
+      <w:bookmarkStart w:id="12" w:name="_Toc411886588"/>
       <w:r>
         <w:rPr>
           <w:b/>
@@ -6369,7 +6455,7 @@
           <w:sz w:val="28"/>
         </w:rPr>
       </w:pPr>
-      <w:bookmarkStart w:id="13" w:name="_Toc411591693"/>
+      <w:bookmarkStart w:id="13" w:name="_Toc411886589"/>
       <w:r>
         <w:rPr>
           <w:rFonts w:asciiTheme="majorHAnsi" w:hAnsiTheme="majorHAnsi"/>
@@ -6985,7 +7071,7 @@
       <w:pPr>
         <w:pStyle w:val="Heading2"/>
       </w:pPr>
-      <w:bookmarkStart w:id="14" w:name="_Toc411591694"/>
+      <w:bookmarkStart w:id="14" w:name="_Toc411886590"/>
       <w:r>
         <w:rPr>
           <w:rFonts w:asciiTheme="majorHAnsi" w:hAnsiTheme="majorHAnsi"/>
@@ -8038,7 +8124,7 @@
           <w:sz w:val="28"/>
         </w:rPr>
       </w:pPr>
-      <w:bookmarkStart w:id="15" w:name="_Toc411591695"/>
+      <w:bookmarkStart w:id="15" w:name="_Toc411886591"/>
       <w:r>
         <w:rPr>
           <w:rFonts w:asciiTheme="majorHAnsi" w:hAnsiTheme="majorHAnsi"/>
@@ -8254,9 +8340,8 @@
           <w:sz w:val="20"/>
           <w:szCs w:val="27"/>
         </w:rPr>
-        <w:t>Used sketch_08_03_</w:t>
-      </w:r>
-      <w:bookmarkStart w:id="16" w:name="_GoBack"/>
+        <w:t xml:space="preserve">Used sketch_08_03_OneWire_DS18B20_2 </w:t>
+      </w:r>
       <w:r>
         <w:rPr>
           <w:rFonts w:ascii="Verdana" w:eastAsia="Times New Roman" w:hAnsi="Verdana" w:cs="Times New Roman"/>
@@ -8264,9 +8349,9 @@
           <w:sz w:val="20"/>
           <w:szCs w:val="27"/>
         </w:rPr>
-        <w:t>OneWire</w:t>
-      </w:r>
-      <w:bookmarkEnd w:id="16"/>
+        <w:br/>
+        <w:t>Save in settings if any sensor was not initialized! Then reboot remotely</w:t>
+      </w:r>
       <w:r>
         <w:rPr>
           <w:rFonts w:ascii="Verdana" w:eastAsia="Times New Roman" w:hAnsi="Verdana" w:cs="Times New Roman"/>
@@ -8274,25 +8359,6 @@
           <w:sz w:val="20"/>
           <w:szCs w:val="27"/>
         </w:rPr>
-        <w:t xml:space="preserve">_DS18B20_2 </w:t>
-      </w:r>
-      <w:r>
-        <w:rPr>
-          <w:rFonts w:ascii="Verdana" w:eastAsia="Times New Roman" w:hAnsi="Verdana" w:cs="Times New Roman"/>
-          <w:color w:val="4F4E4E"/>
-          <w:sz w:val="20"/>
-          <w:szCs w:val="27"/>
-        </w:rPr>
-        <w:br/>
-        <w:t>Save in settings if any sensor was not initialized! Then reboot remotely</w:t>
-      </w:r>
-      <w:r>
-        <w:rPr>
-          <w:rFonts w:ascii="Verdana" w:eastAsia="Times New Roman" w:hAnsi="Verdana" w:cs="Times New Roman"/>
-          <w:color w:val="4F4E4E"/>
-          <w:sz w:val="20"/>
-          <w:szCs w:val="27"/>
-        </w:rPr>
         <w:br/>
         <w:t>If sensor disconnected it shows value -127, and both 85?</w:t>
       </w:r>
@@ -8308,7 +8374,7 @@
           <w:sz w:val="28"/>
         </w:rPr>
       </w:pPr>
-      <w:bookmarkStart w:id="17" w:name="_Toc411591696"/>
+      <w:bookmarkStart w:id="16" w:name="_Toc411886592"/>
       <w:r>
         <w:rPr>
           <w:rFonts w:asciiTheme="majorHAnsi" w:hAnsiTheme="majorHAnsi"/>
@@ -8336,7 +8402,7 @@
         </w:rPr>
         <w:t>Sonic Distance Sensor</w:t>
       </w:r>
-      <w:bookmarkEnd w:id="17"/>
+      <w:bookmarkEnd w:id="16"/>
     </w:p>
     <w:p>
       <w:pPr>
@@ -8507,7 +8573,7 @@
           <w:sz w:val="28"/>
         </w:rPr>
       </w:pPr>
-      <w:bookmarkStart w:id="18" w:name="_Toc411591697"/>
+      <w:bookmarkStart w:id="17" w:name="_Toc411886593"/>
       <w:r>
         <w:rPr>
           <w:rFonts w:asciiTheme="majorHAnsi" w:hAnsiTheme="majorHAnsi"/>
@@ -8517,7 +8583,7 @@
         </w:rPr>
         <w:t>Light Sensor</w:t>
       </w:r>
-      <w:bookmarkEnd w:id="18"/>
+      <w:bookmarkEnd w:id="17"/>
     </w:p>
     <w:p>
       <w:pPr>
@@ -10276,7 +10342,7 @@
           <w:sz w:val="28"/>
         </w:rPr>
       </w:pPr>
-      <w:bookmarkStart w:id="19" w:name="_Toc411591698"/>
+      <w:bookmarkStart w:id="18" w:name="_Toc411886594"/>
       <w:r>
         <w:rPr>
           <w:rFonts w:asciiTheme="majorHAnsi" w:hAnsiTheme="majorHAnsi"/>
@@ -10287,7 +10353,7 @@
         </w:rPr>
         <w:t>PH Sensor</w:t>
       </w:r>
-      <w:bookmarkEnd w:id="19"/>
+      <w:bookmarkEnd w:id="18"/>
     </w:p>
     <w:p>
       <w:pPr>
@@ -10341,6 +10407,9 @@
           <w:sz w:val="28"/>
         </w:rPr>
       </w:pPr>
+      <w:bookmarkStart w:id="19" w:name="_Toc411886595"/>
+      <w:bookmarkStart w:id="20" w:name="_GoBack"/>
+      <w:bookmarkEnd w:id="20"/>
       <w:r>
         <w:rPr>
           <w:rFonts w:asciiTheme="majorHAnsi" w:hAnsiTheme="majorHAnsi"/>
@@ -10351,6 +10420,7 @@
         </w:rPr>
         <w:t>Tilt Switch</w:t>
       </w:r>
+      <w:bookmarkEnd w:id="19"/>
     </w:p>
     <w:p>
       <w:pPr>
@@ -10536,7 +10606,7 @@
           <w:sz w:val="36"/>
         </w:rPr>
       </w:pPr>
-      <w:bookmarkStart w:id="20" w:name="_Toc411591699"/>
+      <w:bookmarkStart w:id="21" w:name="_Toc411886596"/>
       <w:r>
         <w:rPr>
           <w:b/>
@@ -10545,7 +10615,7 @@
         </w:rPr>
         <w:t>Outputs</w:t>
       </w:r>
-      <w:bookmarkEnd w:id="20"/>
+      <w:bookmarkEnd w:id="21"/>
     </w:p>
     <w:p/>
     <w:p>
@@ -10558,7 +10628,7 @@
           <w:sz w:val="28"/>
         </w:rPr>
       </w:pPr>
-      <w:bookmarkStart w:id="21" w:name="_Toc411591700"/>
+      <w:bookmarkStart w:id="22" w:name="_Toc411886597"/>
       <w:r>
         <w:rPr>
           <w:rFonts w:asciiTheme="majorHAnsi" w:hAnsiTheme="majorHAnsi"/>
@@ -10568,7 +10638,7 @@
         </w:rPr>
         <w:t>LCD Screen</w:t>
       </w:r>
-      <w:bookmarkEnd w:id="21"/>
+      <w:bookmarkEnd w:id="22"/>
     </w:p>
     <w:p>
       <w:pPr>
@@ -12547,7 +12617,7 @@
           <w:sz w:val="36"/>
         </w:rPr>
       </w:pPr>
-      <w:bookmarkStart w:id="22" w:name="_Toc411591701"/>
+      <w:bookmarkStart w:id="23" w:name="_Toc411886598"/>
       <w:r>
         <w:rPr>
           <w:b/>
@@ -12564,7 +12634,7 @@
         </w:rPr>
         <w:t>Interfaces</w:t>
       </w:r>
-      <w:bookmarkEnd w:id="22"/>
+      <w:bookmarkEnd w:id="23"/>
     </w:p>
     <w:p/>
     <w:p>
@@ -12578,7 +12648,7 @@
           <w:sz w:val="28"/>
         </w:rPr>
       </w:pPr>
-      <w:bookmarkStart w:id="23" w:name="_Toc411591702"/>
+      <w:bookmarkStart w:id="24" w:name="_Toc411886599"/>
       <w:r>
         <w:rPr>
           <w:rFonts w:asciiTheme="majorHAnsi" w:hAnsiTheme="majorHAnsi"/>
@@ -12589,7 +12659,7 @@
         </w:rPr>
         <w:t>SPI</w:t>
       </w:r>
-      <w:bookmarkEnd w:id="23"/>
+      <w:bookmarkEnd w:id="24"/>
     </w:p>
     <w:p/>
     <w:p/>
@@ -12605,7 +12675,7 @@
           <w:sz w:val="28"/>
         </w:rPr>
       </w:pPr>
-      <w:bookmarkStart w:id="24" w:name="_Toc411591703"/>
+      <w:bookmarkStart w:id="25" w:name="_Toc411886600"/>
       <w:r>
         <w:rPr>
           <w:rFonts w:asciiTheme="majorHAnsi" w:hAnsiTheme="majorHAnsi"/>
@@ -12616,7 +12686,7 @@
         </w:rPr>
         <w:t>I2C</w:t>
       </w:r>
-      <w:bookmarkEnd w:id="24"/>
+      <w:bookmarkEnd w:id="25"/>
     </w:p>
     <w:p>
       <w:r>
@@ -12636,7 +12706,7 @@
           <w:sz w:val="28"/>
         </w:rPr>
       </w:pPr>
-      <w:bookmarkStart w:id="25" w:name="_Toc411591704"/>
+      <w:bookmarkStart w:id="26" w:name="_Toc411886601"/>
       <w:r>
         <w:rPr>
           <w:rFonts w:asciiTheme="majorHAnsi" w:hAnsiTheme="majorHAnsi"/>
@@ -12647,7 +12717,7 @@
         </w:rPr>
         <w:t>1Wire</w:t>
       </w:r>
-      <w:bookmarkEnd w:id="25"/>
+      <w:bookmarkEnd w:id="26"/>
     </w:p>
     <w:p/>
     <w:p/>
@@ -12662,7 +12732,7 @@
           <w:sz w:val="36"/>
         </w:rPr>
       </w:pPr>
-      <w:bookmarkStart w:id="26" w:name="_Toc411591705"/>
+      <w:bookmarkStart w:id="27" w:name="_Toc411886602"/>
       <w:r>
         <w:rPr>
           <w:b/>
@@ -12671,7 +12741,7 @@
         </w:rPr>
         <w:t>Hardware Design</w:t>
       </w:r>
-      <w:bookmarkEnd w:id="26"/>
+      <w:bookmarkEnd w:id="27"/>
     </w:p>
     <w:p/>
     <w:p>
@@ -14661,7 +14731,7 @@
           <w:color w:val="00B0F0"/>
         </w:rPr>
       </w:pPr>
-      <w:bookmarkStart w:id="27" w:name="_Toc411591706"/>
+      <w:bookmarkStart w:id="28" w:name="_Toc411886603"/>
       <w:r>
         <w:rPr>
           <w:b/>
@@ -14670,7 +14740,7 @@
         </w:rPr>
         <w:t>Software Design</w:t>
       </w:r>
-      <w:bookmarkEnd w:id="27"/>
+      <w:bookmarkEnd w:id="28"/>
     </w:p>
     <w:p/>
     <w:p>
@@ -14683,7 +14753,7 @@
           <w:sz w:val="28"/>
         </w:rPr>
       </w:pPr>
-      <w:bookmarkStart w:id="28" w:name="_Toc411591707"/>
+      <w:bookmarkStart w:id="29" w:name="_Toc411886604"/>
       <w:r>
         <w:rPr>
           <w:rFonts w:asciiTheme="majorHAnsi" w:hAnsiTheme="majorHAnsi"/>
@@ -14693,7 +14763,7 @@
         </w:rPr>
         <w:t>Web design</w:t>
       </w:r>
-      <w:bookmarkEnd w:id="28"/>
+      <w:bookmarkEnd w:id="29"/>
     </w:p>
     <w:p>
       <w:r>
@@ -14711,7 +14781,7 @@
           <w:sz w:val="28"/>
         </w:rPr>
       </w:pPr>
-      <w:bookmarkStart w:id="29" w:name="_Toc411591708"/>
+      <w:bookmarkStart w:id="30" w:name="_Toc411886605"/>
       <w:r>
         <w:rPr>
           <w:rFonts w:asciiTheme="majorHAnsi" w:hAnsiTheme="majorHAnsi"/>
@@ -14722,7 +14792,7 @@
         </w:rPr>
         <w:t>C design</w:t>
       </w:r>
-      <w:bookmarkEnd w:id="29"/>
+      <w:bookmarkEnd w:id="30"/>
     </w:p>
     <w:p>
       <w:pPr>
@@ -14737,7 +14807,7 @@
           <w:szCs w:val="36"/>
         </w:rPr>
       </w:pPr>
-      <w:bookmarkStart w:id="30" w:name="_Toc411591709"/>
+      <w:bookmarkStart w:id="31" w:name="_Toc411886606"/>
       <w:r>
         <w:rPr>
           <w:rFonts w:asciiTheme="majorHAnsi" w:hAnsiTheme="majorHAnsi" w:cs="Times New Roman"/>
@@ -14747,7 +14817,7 @@
         </w:rPr>
         <w:t>Behind the scenes</w:t>
       </w:r>
-      <w:bookmarkEnd w:id="30"/>
+      <w:bookmarkEnd w:id="31"/>
     </w:p>
     <w:p>
       <w:pPr>
@@ -15759,7 +15829,7 @@
           <w:szCs w:val="36"/>
         </w:rPr>
       </w:pPr>
-      <w:bookmarkStart w:id="31" w:name="_Toc411591710"/>
+      <w:bookmarkStart w:id="32" w:name="_Toc411886607"/>
       <w:r>
         <w:rPr>
           <w:rFonts w:asciiTheme="majorHAnsi" w:hAnsiTheme="majorHAnsi" w:cs="Times New Roman"/>
@@ -15769,7 +15839,7 @@
         </w:rPr>
         <w:t>Ways to optimize</w:t>
       </w:r>
-      <w:bookmarkEnd w:id="31"/>
+      <w:bookmarkEnd w:id="32"/>
     </w:p>
     <w:p>
       <w:pPr>
@@ -18823,7 +18893,7 @@
       <w:pPr>
         <w:pStyle w:val="Heading3"/>
       </w:pPr>
-      <w:bookmarkStart w:id="32" w:name="_Toc411591711"/>
+      <w:bookmarkStart w:id="33" w:name="_Toc411886608"/>
       <w:r>
         <w:rPr>
           <w:rFonts w:eastAsia="Times New Roman" w:cs="Times New Roman"/>
@@ -18833,7 +18903,7 @@
         </w:rPr>
         <w:t>Common errors</w:t>
       </w:r>
-      <w:bookmarkEnd w:id="32"/>
+      <w:bookmarkEnd w:id="33"/>
       <w:r>
         <w:rPr>
           <w:rFonts w:eastAsiaTheme="minorHAnsi"/>
@@ -19029,7 +19099,7 @@
           <w:sz w:val="36"/>
         </w:rPr>
       </w:pPr>
-      <w:bookmarkStart w:id="33" w:name="_Toc411591712"/>
+      <w:bookmarkStart w:id="34" w:name="_Toc411886609"/>
       <w:r>
         <w:rPr>
           <w:b/>
@@ -19046,7 +19116,7 @@
         </w:rPr>
         <w:t>Interface</w:t>
       </w:r>
-      <w:bookmarkEnd w:id="33"/>
+      <w:bookmarkEnd w:id="34"/>
       <w:r>
         <w:rPr>
           <w:b/>
@@ -19066,7 +19136,7 @@
           <w:sz w:val="36"/>
         </w:rPr>
       </w:pPr>
-      <w:bookmarkStart w:id="34" w:name="_Toc411591713"/>
+      <w:bookmarkStart w:id="35" w:name="_Toc411886610"/>
       <w:r>
         <w:rPr>
           <w:b/>
@@ -19075,7 +19145,7 @@
         </w:rPr>
         <w:t>Testing</w:t>
       </w:r>
-      <w:bookmarkEnd w:id="34"/>
+      <w:bookmarkEnd w:id="35"/>
     </w:p>
     <w:p/>
     <w:p>
@@ -19095,7 +19165,7 @@
           <w:sz w:val="36"/>
         </w:rPr>
       </w:pPr>
-      <w:bookmarkStart w:id="35" w:name="_Toc411591714"/>
+      <w:bookmarkStart w:id="36" w:name="_Toc411886611"/>
       <w:r>
         <w:rPr>
           <w:b/>
@@ -19104,7 +19174,7 @@
         </w:rPr>
         <w:t>Ideas</w:t>
       </w:r>
-      <w:bookmarkEnd w:id="35"/>
+      <w:bookmarkEnd w:id="36"/>
     </w:p>
     <w:p>
       <w:r>
@@ -19203,7 +19273,7 @@
           <w:rPr>
             <w:noProof/>
           </w:rPr>
-          <w:t>25</w:t>
+          <w:t>26</w:t>
         </w:r>
         <w:r>
           <w:rPr>
@@ -21810,7 +21880,7 @@
 </file>
 
 <file path=customXml/itemProps2.xml><?xml version="1.0" encoding="utf-8"?>
-<ds:datastoreItem xmlns:ds="http://schemas.openxmlformats.org/officeDocument/2006/customXml" ds:itemID="{CE58F323-47E0-406D-A0CE-20DE656AEF79}">
+<ds:datastoreItem xmlns:ds="http://schemas.openxmlformats.org/officeDocument/2006/customXml" ds:itemID="{EBF23AC4-7BE8-4D9C-A77B-9C3D4A089B8B}">
   <ds:schemaRefs>
     <ds:schemaRef ds:uri="http://schemas.openxmlformats.org/officeDocument/2006/bibliography"/>
   </ds:schemaRefs>

</xml_diff>

<commit_message>
Fix password and http header authentication
</commit_message>
<xml_diff>
--- a/GreenHouseAppManual.docx
+++ b/GreenHouseAppManual.docx
@@ -536,7 +536,7 @@
         </w:rPr>
       </w:pPr>
       <w:bookmarkStart w:id="0" w:name="Index"/>
-      <w:bookmarkStart w:id="1" w:name="_Toc411886577"/>
+      <w:bookmarkStart w:id="1" w:name="_Toc412047984"/>
       <w:bookmarkEnd w:id="0"/>
       <w:r>
         <w:rPr>
@@ -545,7 +545,9 @@
         </w:rPr>
         <w:t>Index</w:t>
       </w:r>
+      <w:bookmarkStart w:id="2" w:name="_GoBack"/>
       <w:bookmarkEnd w:id="1"/>
+      <w:bookmarkEnd w:id="2"/>
     </w:p>
     <w:p>
       <w:pPr>
@@ -604,7 +606,7 @@
           <w:r>
             <w:fldChar w:fldCharType="separate"/>
           </w:r>
-          <w:hyperlink w:anchor="_Toc411886577" w:history="1">
+          <w:hyperlink w:anchor="_Toc412047984" w:history="1">
             <w:r>
               <w:rPr>
                 <w:rStyle w:val="Hyperlink"/>
@@ -632,7 +634,7 @@
                 <w:noProof/>
                 <w:webHidden/>
               </w:rPr>
-              <w:instrText xml:space="preserve"> PAGEREF _Toc411886577 \h </w:instrText>
+              <w:instrText xml:space="preserve"> PAGEREF _Toc412047984 \h </w:instrText>
             </w:r>
             <w:r>
               <w:rPr>
@@ -674,7 +676,7 @@
               <w:noProof/>
             </w:rPr>
           </w:pPr>
-          <w:hyperlink w:anchor="_Toc411886578" w:history="1">
+          <w:hyperlink w:anchor="_Toc412047985" w:history="1">
             <w:r>
               <w:rPr>
                 <w:rStyle w:val="Hyperlink"/>
@@ -702,7 +704,7 @@
                 <w:noProof/>
                 <w:webHidden/>
               </w:rPr>
-              <w:instrText xml:space="preserve"> PAGEREF _Toc411886578 \h </w:instrText>
+              <w:instrText xml:space="preserve"> PAGEREF _Toc412047985 \h </w:instrText>
             </w:r>
             <w:r>
               <w:rPr>
@@ -744,7 +746,7 @@
               <w:noProof/>
             </w:rPr>
           </w:pPr>
-          <w:hyperlink w:anchor="_Toc411886579" w:history="1">
+          <w:hyperlink w:anchor="_Toc412047986" w:history="1">
             <w:r>
               <w:rPr>
                 <w:rStyle w:val="Hyperlink"/>
@@ -772,7 +774,7 @@
                 <w:noProof/>
                 <w:webHidden/>
               </w:rPr>
-              <w:instrText xml:space="preserve"> PAGEREF _Toc411886579 \h </w:instrText>
+              <w:instrText xml:space="preserve"> PAGEREF _Toc412047986 \h </w:instrText>
             </w:r>
             <w:r>
               <w:rPr>
@@ -814,7 +816,7 @@
               <w:noProof/>
             </w:rPr>
           </w:pPr>
-          <w:hyperlink w:anchor="_Toc411886580" w:history="1">
+          <w:hyperlink w:anchor="_Toc412047987" w:history="1">
             <w:r>
               <w:rPr>
                 <w:rStyle w:val="Hyperlink"/>
@@ -842,7 +844,7 @@
                 <w:noProof/>
                 <w:webHidden/>
               </w:rPr>
-              <w:instrText xml:space="preserve"> PAGEREF _Toc411886580 \h </w:instrText>
+              <w:instrText xml:space="preserve"> PAGEREF _Toc412047987 \h </w:instrText>
             </w:r>
             <w:r>
               <w:rPr>
@@ -884,7 +886,7 @@
               <w:noProof/>
             </w:rPr>
           </w:pPr>
-          <w:hyperlink w:anchor="_Toc411886581" w:history="1">
+          <w:hyperlink w:anchor="_Toc412047988" w:history="1">
             <w:r>
               <w:rPr>
                 <w:rStyle w:val="Hyperlink"/>
@@ -911,7 +913,7 @@
                 <w:noProof/>
                 <w:webHidden/>
               </w:rPr>
-              <w:instrText xml:space="preserve"> PAGEREF _Toc411886581 \h </w:instrText>
+              <w:instrText xml:space="preserve"> PAGEREF _Toc412047988 \h </w:instrText>
             </w:r>
             <w:r>
               <w:rPr>
@@ -953,7 +955,7 @@
               <w:noProof/>
             </w:rPr>
           </w:pPr>
-          <w:hyperlink w:anchor="_Toc411886582" w:history="1">
+          <w:hyperlink w:anchor="_Toc412047989" w:history="1">
             <w:r>
               <w:rPr>
                 <w:rStyle w:val="Hyperlink"/>
@@ -980,7 +982,7 @@
                 <w:noProof/>
                 <w:webHidden/>
               </w:rPr>
-              <w:instrText xml:space="preserve"> PAGEREF _Toc411886582 \h </w:instrText>
+              <w:instrText xml:space="preserve"> PAGEREF _Toc412047989 \h </w:instrText>
             </w:r>
             <w:r>
               <w:rPr>
@@ -1022,7 +1024,7 @@
               <w:noProof/>
             </w:rPr>
           </w:pPr>
-          <w:hyperlink w:anchor="_Toc411886583" w:history="1">
+          <w:hyperlink w:anchor="_Toc412047990" w:history="1">
             <w:r>
               <w:rPr>
                 <w:rStyle w:val="Hyperlink"/>
@@ -1049,7 +1051,7 @@
                 <w:noProof/>
                 <w:webHidden/>
               </w:rPr>
-              <w:instrText xml:space="preserve"> PAGEREF _Toc411886583 \h </w:instrText>
+              <w:instrText xml:space="preserve"> PAGEREF _Toc412047990 \h </w:instrText>
             </w:r>
             <w:r>
               <w:rPr>
@@ -1091,7 +1093,7 @@
               <w:noProof/>
             </w:rPr>
           </w:pPr>
-          <w:hyperlink w:anchor="_Toc411886584" w:history="1">
+          <w:hyperlink w:anchor="_Toc412047991" w:history="1">
             <w:r>
               <w:rPr>
                 <w:rStyle w:val="Hyperlink"/>
@@ -1118,7 +1120,7 @@
                 <w:noProof/>
                 <w:webHidden/>
               </w:rPr>
-              <w:instrText xml:space="preserve"> PAGEREF _Toc411886584 \h </w:instrText>
+              <w:instrText xml:space="preserve"> PAGEREF _Toc412047991 \h </w:instrText>
             </w:r>
             <w:r>
               <w:rPr>
@@ -1160,7 +1162,7 @@
               <w:noProof/>
             </w:rPr>
           </w:pPr>
-          <w:hyperlink w:anchor="_Toc411886585" w:history="1">
+          <w:hyperlink w:anchor="_Toc412047992" w:history="1">
             <w:r>
               <w:rPr>
                 <w:rStyle w:val="Hyperlink"/>
@@ -1187,7 +1189,7 @@
                 <w:noProof/>
                 <w:webHidden/>
               </w:rPr>
-              <w:instrText xml:space="preserve"> PAGEREF _Toc411886585 \h </w:instrText>
+              <w:instrText xml:space="preserve"> PAGEREF _Toc412047992 \h </w:instrText>
             </w:r>
             <w:r>
               <w:rPr>
@@ -1229,7 +1231,7 @@
               <w:noProof/>
             </w:rPr>
           </w:pPr>
-          <w:hyperlink w:anchor="_Toc411886586" w:history="1">
+          <w:hyperlink w:anchor="_Toc412047993" w:history="1">
             <w:r>
               <w:rPr>
                 <w:rStyle w:val="Hyperlink"/>
@@ -1257,7 +1259,146 @@
                 <w:noProof/>
                 <w:webHidden/>
               </w:rPr>
-              <w:instrText xml:space="preserve"> PAGEREF _Toc411886586 \h </w:instrText>
+              <w:instrText xml:space="preserve"> PAGEREF _Toc412047993 \h </w:instrText>
+            </w:r>
+            <w:r>
+              <w:rPr>
+                <w:noProof/>
+                <w:webHidden/>
+              </w:rPr>
+            </w:r>
+            <w:r>
+              <w:rPr>
+                <w:noProof/>
+                <w:webHidden/>
+              </w:rPr>
+              <w:fldChar w:fldCharType="separate"/>
+            </w:r>
+            <w:r>
+              <w:rPr>
+                <w:noProof/>
+                <w:webHidden/>
+              </w:rPr>
+              <w:t>0</w:t>
+            </w:r>
+            <w:r>
+              <w:rPr>
+                <w:noProof/>
+                <w:webHidden/>
+              </w:rPr>
+              <w:fldChar w:fldCharType="end"/>
+            </w:r>
+          </w:hyperlink>
+        </w:p>
+        <w:p>
+          <w:pPr>
+            <w:pStyle w:val="TOC3"/>
+            <w:tabs>
+              <w:tab w:val="right" w:leader="dot" w:pos="9350"/>
+            </w:tabs>
+            <w:rPr>
+              <w:rFonts w:cstheme="minorBidi"/>
+              <w:noProof/>
+            </w:rPr>
+          </w:pPr>
+          <w:hyperlink w:anchor="_Toc412047994" w:history="1">
+            <w:r>
+              <w:rPr>
+                <w:rStyle w:val="Hyperlink"/>
+                <w:noProof/>
+              </w:rPr>
+              <w:t>WiFiShield</w:t>
+            </w:r>
+            <w:r>
+              <w:rPr>
+                <w:noProof/>
+                <w:webHidden/>
+              </w:rPr>
+              <w:tab/>
+            </w:r>
+            <w:r>
+              <w:rPr>
+                <w:noProof/>
+                <w:webHidden/>
+              </w:rPr>
+              <w:fldChar w:fldCharType="begin"/>
+            </w:r>
+            <w:r>
+              <w:rPr>
+                <w:noProof/>
+                <w:webHidden/>
+              </w:rPr>
+              <w:instrText xml:space="preserve"> PAGEREF _Toc412047994 \h </w:instrText>
+            </w:r>
+            <w:r>
+              <w:rPr>
+                <w:noProof/>
+                <w:webHidden/>
+              </w:rPr>
+            </w:r>
+            <w:r>
+              <w:rPr>
+                <w:noProof/>
+                <w:webHidden/>
+              </w:rPr>
+              <w:fldChar w:fldCharType="separate"/>
+            </w:r>
+            <w:r>
+              <w:rPr>
+                <w:noProof/>
+                <w:webHidden/>
+              </w:rPr>
+              <w:t>0</w:t>
+            </w:r>
+            <w:r>
+              <w:rPr>
+                <w:noProof/>
+                <w:webHidden/>
+              </w:rPr>
+              <w:fldChar w:fldCharType="end"/>
+            </w:r>
+          </w:hyperlink>
+        </w:p>
+        <w:p>
+          <w:pPr>
+            <w:pStyle w:val="TOC1"/>
+            <w:tabs>
+              <w:tab w:val="right" w:leader="dot" w:pos="9350"/>
+            </w:tabs>
+            <w:rPr>
+              <w:rFonts w:cstheme="minorBidi"/>
+              <w:noProof/>
+            </w:rPr>
+          </w:pPr>
+          <w:hyperlink w:anchor="_Toc412047995" w:history="1">
+            <w:r>
+              <w:rPr>
+                <w:rStyle w:val="Hyperlink"/>
+                <w:b/>
+                <w:noProof/>
+              </w:rPr>
+              <w:t>Sensors</w:t>
+            </w:r>
+            <w:r>
+              <w:rPr>
+                <w:noProof/>
+                <w:webHidden/>
+              </w:rPr>
+              <w:tab/>
+            </w:r>
+            <w:r>
+              <w:rPr>
+                <w:noProof/>
+                <w:webHidden/>
+              </w:rPr>
+              <w:fldChar w:fldCharType="begin"/>
+            </w:r>
+            <w:r>
+              <w:rPr>
+                <w:noProof/>
+                <w:webHidden/>
+              </w:rPr>
+              <w:instrText xml:space="preserve"> PAGEREF _Toc412047995 \h </w:instrText>
             </w:r>
             <w:r>
               <w:rPr>
@@ -1299,14 +1440,14 @@
               <w:noProof/>
             </w:rPr>
           </w:pPr>
-          <w:hyperlink w:anchor="_Toc411886587" w:history="1">
+          <w:hyperlink w:anchor="_Toc412047996" w:history="1">
             <w:r>
               <w:rPr>
                 <w:rStyle w:val="Hyperlink"/>
-                <w:rFonts w:ascii="Verdana" w:hAnsi="Verdana"/>
-                <w:noProof/>
-              </w:rPr>
-              <w:t>WiFiShield</w:t>
+                <w:rFonts w:asciiTheme="majorHAnsi" w:hAnsiTheme="majorHAnsi"/>
+                <w:noProof/>
+              </w:rPr>
+              <w:t>Air Humidity and Temperature Sensor</w:t>
             </w:r>
             <w:r>
               <w:rPr>
@@ -1327,7 +1468,427 @@
                 <w:noProof/>
                 <w:webHidden/>
               </w:rPr>
-              <w:instrText xml:space="preserve"> PAGEREF _Toc411886587 \h </w:instrText>
+              <w:instrText xml:space="preserve"> PAGEREF _Toc412047996 \h </w:instrText>
+            </w:r>
+            <w:r>
+              <w:rPr>
+                <w:noProof/>
+                <w:webHidden/>
+              </w:rPr>
+            </w:r>
+            <w:r>
+              <w:rPr>
+                <w:noProof/>
+                <w:webHidden/>
+              </w:rPr>
+              <w:fldChar w:fldCharType="separate"/>
+            </w:r>
+            <w:r>
+              <w:rPr>
+                <w:noProof/>
+                <w:webHidden/>
+              </w:rPr>
+              <w:t>0</w:t>
+            </w:r>
+            <w:r>
+              <w:rPr>
+                <w:noProof/>
+                <w:webHidden/>
+              </w:rPr>
+              <w:fldChar w:fldCharType="end"/>
+            </w:r>
+          </w:hyperlink>
+        </w:p>
+        <w:p>
+          <w:pPr>
+            <w:pStyle w:val="TOC2"/>
+            <w:tabs>
+              <w:tab w:val="right" w:leader="dot" w:pos="9350"/>
+            </w:tabs>
+            <w:rPr>
+              <w:rFonts w:cstheme="minorBidi"/>
+              <w:noProof/>
+            </w:rPr>
+          </w:pPr>
+          <w:hyperlink w:anchor="_Toc412047997" w:history="1">
+            <w:r>
+              <w:rPr>
+                <w:rStyle w:val="Hyperlink"/>
+                <w:rFonts w:asciiTheme="majorHAnsi" w:hAnsiTheme="majorHAnsi"/>
+                <w:noProof/>
+              </w:rPr>
+              <w:t>Real Time Clock (RTC)</w:t>
+            </w:r>
+            <w:r>
+              <w:rPr>
+                <w:noProof/>
+                <w:webHidden/>
+              </w:rPr>
+              <w:tab/>
+            </w:r>
+            <w:r>
+              <w:rPr>
+                <w:noProof/>
+                <w:webHidden/>
+              </w:rPr>
+              <w:fldChar w:fldCharType="begin"/>
+            </w:r>
+            <w:r>
+              <w:rPr>
+                <w:noProof/>
+                <w:webHidden/>
+              </w:rPr>
+              <w:instrText xml:space="preserve"> PAGEREF _Toc412047997 \h </w:instrText>
+            </w:r>
+            <w:r>
+              <w:rPr>
+                <w:noProof/>
+                <w:webHidden/>
+              </w:rPr>
+            </w:r>
+            <w:r>
+              <w:rPr>
+                <w:noProof/>
+                <w:webHidden/>
+              </w:rPr>
+              <w:fldChar w:fldCharType="separate"/>
+            </w:r>
+            <w:r>
+              <w:rPr>
+                <w:noProof/>
+                <w:webHidden/>
+              </w:rPr>
+              <w:t>0</w:t>
+            </w:r>
+            <w:r>
+              <w:rPr>
+                <w:noProof/>
+                <w:webHidden/>
+              </w:rPr>
+              <w:fldChar w:fldCharType="end"/>
+            </w:r>
+          </w:hyperlink>
+        </w:p>
+        <w:p>
+          <w:pPr>
+            <w:pStyle w:val="TOC2"/>
+            <w:tabs>
+              <w:tab w:val="right" w:leader="dot" w:pos="9350"/>
+            </w:tabs>
+            <w:rPr>
+              <w:rFonts w:cstheme="minorBidi"/>
+              <w:noProof/>
+            </w:rPr>
+          </w:pPr>
+          <w:hyperlink w:anchor="_Toc412047998" w:history="1">
+            <w:r>
+              <w:rPr>
+                <w:rStyle w:val="Hyperlink"/>
+                <w:rFonts w:asciiTheme="majorHAnsi" w:hAnsiTheme="majorHAnsi"/>
+                <w:noProof/>
+              </w:rPr>
+              <w:t>Waterproof Digital Sensors</w:t>
+            </w:r>
+            <w:r>
+              <w:rPr>
+                <w:noProof/>
+                <w:webHidden/>
+              </w:rPr>
+              <w:tab/>
+            </w:r>
+            <w:r>
+              <w:rPr>
+                <w:noProof/>
+                <w:webHidden/>
+              </w:rPr>
+              <w:fldChar w:fldCharType="begin"/>
+            </w:r>
+            <w:r>
+              <w:rPr>
+                <w:noProof/>
+                <w:webHidden/>
+              </w:rPr>
+              <w:instrText xml:space="preserve"> PAGEREF _Toc412047998 \h </w:instrText>
+            </w:r>
+            <w:r>
+              <w:rPr>
+                <w:noProof/>
+                <w:webHidden/>
+              </w:rPr>
+            </w:r>
+            <w:r>
+              <w:rPr>
+                <w:noProof/>
+                <w:webHidden/>
+              </w:rPr>
+              <w:fldChar w:fldCharType="separate"/>
+            </w:r>
+            <w:r>
+              <w:rPr>
+                <w:noProof/>
+                <w:webHidden/>
+              </w:rPr>
+              <w:t>0</w:t>
+            </w:r>
+            <w:r>
+              <w:rPr>
+                <w:noProof/>
+                <w:webHidden/>
+              </w:rPr>
+              <w:fldChar w:fldCharType="end"/>
+            </w:r>
+          </w:hyperlink>
+        </w:p>
+        <w:p>
+          <w:pPr>
+            <w:pStyle w:val="TOC2"/>
+            <w:tabs>
+              <w:tab w:val="right" w:leader="dot" w:pos="9350"/>
+            </w:tabs>
+            <w:rPr>
+              <w:rFonts w:cstheme="minorBidi"/>
+              <w:noProof/>
+            </w:rPr>
+          </w:pPr>
+          <w:hyperlink w:anchor="_Toc412047999" w:history="1">
+            <w:r>
+              <w:rPr>
+                <w:rStyle w:val="Hyperlink"/>
+                <w:rFonts w:asciiTheme="majorHAnsi" w:hAnsiTheme="majorHAnsi"/>
+                <w:noProof/>
+              </w:rPr>
+              <w:t>Ultra-Sonic Distance Sensor</w:t>
+            </w:r>
+            <w:r>
+              <w:rPr>
+                <w:noProof/>
+                <w:webHidden/>
+              </w:rPr>
+              <w:tab/>
+            </w:r>
+            <w:r>
+              <w:rPr>
+                <w:noProof/>
+                <w:webHidden/>
+              </w:rPr>
+              <w:fldChar w:fldCharType="begin"/>
+            </w:r>
+            <w:r>
+              <w:rPr>
+                <w:noProof/>
+                <w:webHidden/>
+              </w:rPr>
+              <w:instrText xml:space="preserve"> PAGEREF _Toc412047999 \h </w:instrText>
+            </w:r>
+            <w:r>
+              <w:rPr>
+                <w:noProof/>
+                <w:webHidden/>
+              </w:rPr>
+            </w:r>
+            <w:r>
+              <w:rPr>
+                <w:noProof/>
+                <w:webHidden/>
+              </w:rPr>
+              <w:fldChar w:fldCharType="separate"/>
+            </w:r>
+            <w:r>
+              <w:rPr>
+                <w:noProof/>
+                <w:webHidden/>
+              </w:rPr>
+              <w:t>0</w:t>
+            </w:r>
+            <w:r>
+              <w:rPr>
+                <w:noProof/>
+                <w:webHidden/>
+              </w:rPr>
+              <w:fldChar w:fldCharType="end"/>
+            </w:r>
+          </w:hyperlink>
+        </w:p>
+        <w:p>
+          <w:pPr>
+            <w:pStyle w:val="TOC2"/>
+            <w:tabs>
+              <w:tab w:val="right" w:leader="dot" w:pos="9350"/>
+            </w:tabs>
+            <w:rPr>
+              <w:rFonts w:cstheme="minorBidi"/>
+              <w:noProof/>
+            </w:rPr>
+          </w:pPr>
+          <w:hyperlink w:anchor="_Toc412048000" w:history="1">
+            <w:r>
+              <w:rPr>
+                <w:rStyle w:val="Hyperlink"/>
+                <w:rFonts w:asciiTheme="majorHAnsi" w:hAnsiTheme="majorHAnsi"/>
+                <w:noProof/>
+              </w:rPr>
+              <w:t>Light Sensor</w:t>
+            </w:r>
+            <w:r>
+              <w:rPr>
+                <w:noProof/>
+                <w:webHidden/>
+              </w:rPr>
+              <w:tab/>
+            </w:r>
+            <w:r>
+              <w:rPr>
+                <w:noProof/>
+                <w:webHidden/>
+              </w:rPr>
+              <w:fldChar w:fldCharType="begin"/>
+            </w:r>
+            <w:r>
+              <w:rPr>
+                <w:noProof/>
+                <w:webHidden/>
+              </w:rPr>
+              <w:instrText xml:space="preserve"> PAGEREF _Toc412048000 \h </w:instrText>
+            </w:r>
+            <w:r>
+              <w:rPr>
+                <w:noProof/>
+                <w:webHidden/>
+              </w:rPr>
+            </w:r>
+            <w:r>
+              <w:rPr>
+                <w:noProof/>
+                <w:webHidden/>
+              </w:rPr>
+              <w:fldChar w:fldCharType="separate"/>
+            </w:r>
+            <w:r>
+              <w:rPr>
+                <w:noProof/>
+                <w:webHidden/>
+              </w:rPr>
+              <w:t>0</w:t>
+            </w:r>
+            <w:r>
+              <w:rPr>
+                <w:noProof/>
+                <w:webHidden/>
+              </w:rPr>
+              <w:fldChar w:fldCharType="end"/>
+            </w:r>
+          </w:hyperlink>
+        </w:p>
+        <w:p>
+          <w:pPr>
+            <w:pStyle w:val="TOC2"/>
+            <w:tabs>
+              <w:tab w:val="right" w:leader="dot" w:pos="9350"/>
+            </w:tabs>
+            <w:rPr>
+              <w:rFonts w:cstheme="minorBidi"/>
+              <w:noProof/>
+            </w:rPr>
+          </w:pPr>
+          <w:hyperlink w:anchor="_Toc412048001" w:history="1">
+            <w:r>
+              <w:rPr>
+                <w:rStyle w:val="Hyperlink"/>
+                <w:rFonts w:asciiTheme="majorHAnsi" w:hAnsiTheme="majorHAnsi"/>
+                <w:noProof/>
+              </w:rPr>
+              <w:t>PH Sensor</w:t>
+            </w:r>
+            <w:r>
+              <w:rPr>
+                <w:noProof/>
+                <w:webHidden/>
+              </w:rPr>
+              <w:tab/>
+            </w:r>
+            <w:r>
+              <w:rPr>
+                <w:noProof/>
+                <w:webHidden/>
+              </w:rPr>
+              <w:fldChar w:fldCharType="begin"/>
+            </w:r>
+            <w:r>
+              <w:rPr>
+                <w:noProof/>
+                <w:webHidden/>
+              </w:rPr>
+              <w:instrText xml:space="preserve"> PAGEREF _Toc412048001 \h </w:instrText>
+            </w:r>
+            <w:r>
+              <w:rPr>
+                <w:noProof/>
+                <w:webHidden/>
+              </w:rPr>
+            </w:r>
+            <w:r>
+              <w:rPr>
+                <w:noProof/>
+                <w:webHidden/>
+              </w:rPr>
+              <w:fldChar w:fldCharType="separate"/>
+            </w:r>
+            <w:r>
+              <w:rPr>
+                <w:noProof/>
+                <w:webHidden/>
+              </w:rPr>
+              <w:t>0</w:t>
+            </w:r>
+            <w:r>
+              <w:rPr>
+                <w:noProof/>
+                <w:webHidden/>
+              </w:rPr>
+              <w:fldChar w:fldCharType="end"/>
+            </w:r>
+          </w:hyperlink>
+        </w:p>
+        <w:p>
+          <w:pPr>
+            <w:pStyle w:val="TOC2"/>
+            <w:tabs>
+              <w:tab w:val="right" w:leader="dot" w:pos="9350"/>
+            </w:tabs>
+            <w:rPr>
+              <w:rFonts w:cstheme="minorBidi"/>
+              <w:noProof/>
+            </w:rPr>
+          </w:pPr>
+          <w:hyperlink w:anchor="_Toc412048002" w:history="1">
+            <w:r>
+              <w:rPr>
+                <w:rStyle w:val="Hyperlink"/>
+                <w:rFonts w:asciiTheme="majorHAnsi" w:hAnsiTheme="majorHAnsi"/>
+                <w:noProof/>
+              </w:rPr>
+              <w:t>Tilt Switch</w:t>
+            </w:r>
+            <w:r>
+              <w:rPr>
+                <w:noProof/>
+                <w:webHidden/>
+              </w:rPr>
+              <w:tab/>
+            </w:r>
+            <w:r>
+              <w:rPr>
+                <w:noProof/>
+                <w:webHidden/>
+              </w:rPr>
+              <w:fldChar w:fldCharType="begin"/>
+            </w:r>
+            <w:r>
+              <w:rPr>
+                <w:noProof/>
+                <w:webHidden/>
+              </w:rPr>
+              <w:instrText xml:space="preserve"> PAGEREF _Toc412048002 \h </w:instrText>
             </w:r>
             <w:r>
               <w:rPr>
@@ -1369,14 +1930,14 @@
               <w:noProof/>
             </w:rPr>
           </w:pPr>
-          <w:hyperlink w:anchor="_Toc411886588" w:history="1">
+          <w:hyperlink w:anchor="_Toc412048003" w:history="1">
             <w:r>
               <w:rPr>
                 <w:rStyle w:val="Hyperlink"/>
                 <w:b/>
                 <w:noProof/>
               </w:rPr>
-              <w:t>Sensors</w:t>
+              <w:t>Outputs</w:t>
             </w:r>
             <w:r>
               <w:rPr>
@@ -1397,7 +1958,7 @@
                 <w:noProof/>
                 <w:webHidden/>
               </w:rPr>
-              <w:instrText xml:space="preserve"> PAGEREF _Toc411886588 \h </w:instrText>
+              <w:instrText xml:space="preserve"> PAGEREF _Toc412048003 \h </w:instrText>
             </w:r>
             <w:r>
               <w:rPr>
@@ -1439,14 +2000,14 @@
               <w:noProof/>
             </w:rPr>
           </w:pPr>
-          <w:hyperlink w:anchor="_Toc411886589" w:history="1">
+          <w:hyperlink w:anchor="_Toc412048004" w:history="1">
             <w:r>
               <w:rPr>
                 <w:rStyle w:val="Hyperlink"/>
                 <w:rFonts w:asciiTheme="majorHAnsi" w:hAnsiTheme="majorHAnsi"/>
                 <w:noProof/>
               </w:rPr>
-              <w:t>Air Humidity and Temperature Sensor</w:t>
+              <w:t>LCD Screen</w:t>
             </w:r>
             <w:r>
               <w:rPr>
@@ -1467,7 +2028,77 @@
                 <w:noProof/>
                 <w:webHidden/>
               </w:rPr>
-              <w:instrText xml:space="preserve"> PAGEREF _Toc411886589 \h </w:instrText>
+              <w:instrText xml:space="preserve"> PAGEREF _Toc412048004 \h </w:instrText>
+            </w:r>
+            <w:r>
+              <w:rPr>
+                <w:noProof/>
+                <w:webHidden/>
+              </w:rPr>
+            </w:r>
+            <w:r>
+              <w:rPr>
+                <w:noProof/>
+                <w:webHidden/>
+              </w:rPr>
+              <w:fldChar w:fldCharType="separate"/>
+            </w:r>
+            <w:r>
+              <w:rPr>
+                <w:noProof/>
+                <w:webHidden/>
+              </w:rPr>
+              <w:t>0</w:t>
+            </w:r>
+            <w:r>
+              <w:rPr>
+                <w:noProof/>
+                <w:webHidden/>
+              </w:rPr>
+              <w:fldChar w:fldCharType="end"/>
+            </w:r>
+          </w:hyperlink>
+        </w:p>
+        <w:p>
+          <w:pPr>
+            <w:pStyle w:val="TOC1"/>
+            <w:tabs>
+              <w:tab w:val="right" w:leader="dot" w:pos="9350"/>
+            </w:tabs>
+            <w:rPr>
+              <w:rFonts w:cstheme="minorBidi"/>
+              <w:noProof/>
+            </w:rPr>
+          </w:pPr>
+          <w:hyperlink w:anchor="_Toc412048005" w:history="1">
+            <w:r>
+              <w:rPr>
+                <w:rStyle w:val="Hyperlink"/>
+                <w:b/>
+                <w:noProof/>
+              </w:rPr>
+              <w:t>Hardware Interfaces</w:t>
+            </w:r>
+            <w:r>
+              <w:rPr>
+                <w:noProof/>
+                <w:webHidden/>
+              </w:rPr>
+              <w:tab/>
+            </w:r>
+            <w:r>
+              <w:rPr>
+                <w:noProof/>
+                <w:webHidden/>
+              </w:rPr>
+              <w:fldChar w:fldCharType="begin"/>
+            </w:r>
+            <w:r>
+              <w:rPr>
+                <w:noProof/>
+                <w:webHidden/>
+              </w:rPr>
+              <w:instrText xml:space="preserve"> PAGEREF _Toc412048005 \h </w:instrText>
             </w:r>
             <w:r>
               <w:rPr>
@@ -1509,14 +2140,14 @@
               <w:noProof/>
             </w:rPr>
           </w:pPr>
-          <w:hyperlink w:anchor="_Toc411886590" w:history="1">
+          <w:hyperlink w:anchor="_Toc412048006" w:history="1">
             <w:r>
               <w:rPr>
                 <w:rStyle w:val="Hyperlink"/>
                 <w:rFonts w:asciiTheme="majorHAnsi" w:hAnsiTheme="majorHAnsi"/>
                 <w:noProof/>
               </w:rPr>
-              <w:t>Real Time Clock (RTC)</w:t>
+              <w:t>SPI</w:t>
             </w:r>
             <w:r>
               <w:rPr>
@@ -1537,7 +2168,7 @@
                 <w:noProof/>
                 <w:webHidden/>
               </w:rPr>
-              <w:instrText xml:space="preserve"> PAGEREF _Toc411886590 \h </w:instrText>
+              <w:instrText xml:space="preserve"> PAGEREF _Toc412048006 \h </w:instrText>
             </w:r>
             <w:r>
               <w:rPr>
@@ -1579,14 +2210,14 @@
               <w:noProof/>
             </w:rPr>
           </w:pPr>
-          <w:hyperlink w:anchor="_Toc411886591" w:history="1">
+          <w:hyperlink w:anchor="_Toc412048007" w:history="1">
             <w:r>
               <w:rPr>
                 <w:rStyle w:val="Hyperlink"/>
                 <w:rFonts w:asciiTheme="majorHAnsi" w:hAnsiTheme="majorHAnsi"/>
                 <w:noProof/>
               </w:rPr>
-              <w:t>Waterproof Digital Sensors</w:t>
+              <w:t>I2C</w:t>
             </w:r>
             <w:r>
               <w:rPr>
@@ -1607,7 +2238,7 @@
                 <w:noProof/>
                 <w:webHidden/>
               </w:rPr>
-              <w:instrText xml:space="preserve"> PAGEREF _Toc411886591 \h </w:instrText>
+              <w:instrText xml:space="preserve"> PAGEREF _Toc412048007 \h </w:instrText>
             </w:r>
             <w:r>
               <w:rPr>
@@ -1649,14 +2280,14 @@
               <w:noProof/>
             </w:rPr>
           </w:pPr>
-          <w:hyperlink w:anchor="_Toc411886592" w:history="1">
+          <w:hyperlink w:anchor="_Toc412048008" w:history="1">
             <w:r>
               <w:rPr>
                 <w:rStyle w:val="Hyperlink"/>
                 <w:rFonts w:asciiTheme="majorHAnsi" w:hAnsiTheme="majorHAnsi"/>
                 <w:noProof/>
               </w:rPr>
-              <w:t>Ultra-Sonic Distance Sensor</w:t>
+              <w:t>1Wire</w:t>
             </w:r>
             <w:r>
               <w:rPr>
@@ -1677,7 +2308,147 @@
                 <w:noProof/>
                 <w:webHidden/>
               </w:rPr>
-              <w:instrText xml:space="preserve"> PAGEREF _Toc411886592 \h </w:instrText>
+              <w:instrText xml:space="preserve"> PAGEREF _Toc412048008 \h </w:instrText>
+            </w:r>
+            <w:r>
+              <w:rPr>
+                <w:noProof/>
+                <w:webHidden/>
+              </w:rPr>
+            </w:r>
+            <w:r>
+              <w:rPr>
+                <w:noProof/>
+                <w:webHidden/>
+              </w:rPr>
+              <w:fldChar w:fldCharType="separate"/>
+            </w:r>
+            <w:r>
+              <w:rPr>
+                <w:noProof/>
+                <w:webHidden/>
+              </w:rPr>
+              <w:t>0</w:t>
+            </w:r>
+            <w:r>
+              <w:rPr>
+                <w:noProof/>
+                <w:webHidden/>
+              </w:rPr>
+              <w:fldChar w:fldCharType="end"/>
+            </w:r>
+          </w:hyperlink>
+        </w:p>
+        <w:p>
+          <w:pPr>
+            <w:pStyle w:val="TOC1"/>
+            <w:tabs>
+              <w:tab w:val="right" w:leader="dot" w:pos="9350"/>
+            </w:tabs>
+            <w:rPr>
+              <w:rFonts w:cstheme="minorBidi"/>
+              <w:noProof/>
+            </w:rPr>
+          </w:pPr>
+          <w:hyperlink w:anchor="_Toc412048009" w:history="1">
+            <w:r>
+              <w:rPr>
+                <w:rStyle w:val="Hyperlink"/>
+                <w:b/>
+                <w:noProof/>
+              </w:rPr>
+              <w:t>Hardware Design</w:t>
+            </w:r>
+            <w:r>
+              <w:rPr>
+                <w:noProof/>
+                <w:webHidden/>
+              </w:rPr>
+              <w:tab/>
+            </w:r>
+            <w:r>
+              <w:rPr>
+                <w:noProof/>
+                <w:webHidden/>
+              </w:rPr>
+              <w:fldChar w:fldCharType="begin"/>
+            </w:r>
+            <w:r>
+              <w:rPr>
+                <w:noProof/>
+                <w:webHidden/>
+              </w:rPr>
+              <w:instrText xml:space="preserve"> PAGEREF _Toc412048009 \h </w:instrText>
+            </w:r>
+            <w:r>
+              <w:rPr>
+                <w:noProof/>
+                <w:webHidden/>
+              </w:rPr>
+            </w:r>
+            <w:r>
+              <w:rPr>
+                <w:noProof/>
+                <w:webHidden/>
+              </w:rPr>
+              <w:fldChar w:fldCharType="separate"/>
+            </w:r>
+            <w:r>
+              <w:rPr>
+                <w:noProof/>
+                <w:webHidden/>
+              </w:rPr>
+              <w:t>0</w:t>
+            </w:r>
+            <w:r>
+              <w:rPr>
+                <w:noProof/>
+                <w:webHidden/>
+              </w:rPr>
+              <w:fldChar w:fldCharType="end"/>
+            </w:r>
+          </w:hyperlink>
+        </w:p>
+        <w:p>
+          <w:pPr>
+            <w:pStyle w:val="TOC1"/>
+            <w:tabs>
+              <w:tab w:val="right" w:leader="dot" w:pos="9350"/>
+            </w:tabs>
+            <w:rPr>
+              <w:rFonts w:cstheme="minorBidi"/>
+              <w:noProof/>
+            </w:rPr>
+          </w:pPr>
+          <w:hyperlink w:anchor="_Toc412048010" w:history="1">
+            <w:r>
+              <w:rPr>
+                <w:rStyle w:val="Hyperlink"/>
+                <w:b/>
+                <w:noProof/>
+              </w:rPr>
+              <w:t>Software Design</w:t>
+            </w:r>
+            <w:r>
+              <w:rPr>
+                <w:noProof/>
+                <w:webHidden/>
+              </w:rPr>
+              <w:tab/>
+            </w:r>
+            <w:r>
+              <w:rPr>
+                <w:noProof/>
+                <w:webHidden/>
+              </w:rPr>
+              <w:fldChar w:fldCharType="begin"/>
+            </w:r>
+            <w:r>
+              <w:rPr>
+                <w:noProof/>
+                <w:webHidden/>
+              </w:rPr>
+              <w:instrText xml:space="preserve"> PAGEREF _Toc412048010 \h </w:instrText>
             </w:r>
             <w:r>
               <w:rPr>
@@ -1719,14 +2490,14 @@
               <w:noProof/>
             </w:rPr>
           </w:pPr>
-          <w:hyperlink w:anchor="_Toc411886593" w:history="1">
+          <w:hyperlink w:anchor="_Toc412048011" w:history="1">
             <w:r>
               <w:rPr>
                 <w:rStyle w:val="Hyperlink"/>
                 <w:rFonts w:asciiTheme="majorHAnsi" w:hAnsiTheme="majorHAnsi"/>
                 <w:noProof/>
               </w:rPr>
-              <w:t>Light Sensor</w:t>
+              <w:t>Web design</w:t>
             </w:r>
             <w:r>
               <w:rPr>
@@ -1747,7 +2518,7 @@
                 <w:noProof/>
                 <w:webHidden/>
               </w:rPr>
-              <w:instrText xml:space="preserve"> PAGEREF _Toc411886593 \h </w:instrText>
+              <w:instrText xml:space="preserve"> PAGEREF _Toc412048011 \h </w:instrText>
             </w:r>
             <w:r>
               <w:rPr>
@@ -1789,14 +2560,14 @@
               <w:noProof/>
             </w:rPr>
           </w:pPr>
-          <w:hyperlink w:anchor="_Toc411886594" w:history="1">
+          <w:hyperlink w:anchor="_Toc412048012" w:history="1">
             <w:r>
               <w:rPr>
                 <w:rStyle w:val="Hyperlink"/>
                 <w:rFonts w:asciiTheme="majorHAnsi" w:hAnsiTheme="majorHAnsi"/>
                 <w:noProof/>
               </w:rPr>
-              <w:t>PH Sensor</w:t>
+              <w:t>C design</w:t>
             </w:r>
             <w:r>
               <w:rPr>
@@ -1817,7 +2588,287 @@
                 <w:noProof/>
                 <w:webHidden/>
               </w:rPr>
-              <w:instrText xml:space="preserve"> PAGEREF _Toc411886594 \h </w:instrText>
+              <w:instrText xml:space="preserve"> PAGEREF _Toc412048012 \h </w:instrText>
+            </w:r>
+            <w:r>
+              <w:rPr>
+                <w:noProof/>
+                <w:webHidden/>
+              </w:rPr>
+            </w:r>
+            <w:r>
+              <w:rPr>
+                <w:noProof/>
+                <w:webHidden/>
+              </w:rPr>
+              <w:fldChar w:fldCharType="separate"/>
+            </w:r>
+            <w:r>
+              <w:rPr>
+                <w:noProof/>
+                <w:webHidden/>
+              </w:rPr>
+              <w:t>0</w:t>
+            </w:r>
+            <w:r>
+              <w:rPr>
+                <w:noProof/>
+                <w:webHidden/>
+              </w:rPr>
+              <w:fldChar w:fldCharType="end"/>
+            </w:r>
+          </w:hyperlink>
+        </w:p>
+        <w:p>
+          <w:pPr>
+            <w:pStyle w:val="TOC3"/>
+            <w:tabs>
+              <w:tab w:val="right" w:leader="dot" w:pos="9350"/>
+            </w:tabs>
+            <w:rPr>
+              <w:rFonts w:cstheme="minorBidi"/>
+              <w:noProof/>
+            </w:rPr>
+          </w:pPr>
+          <w:hyperlink w:anchor="_Toc412048013" w:history="1">
+            <w:r>
+              <w:rPr>
+                <w:rStyle w:val="Hyperlink"/>
+                <w:rFonts w:asciiTheme="majorHAnsi" w:hAnsiTheme="majorHAnsi"/>
+                <w:noProof/>
+              </w:rPr>
+              <w:t>Behind the scenes</w:t>
+            </w:r>
+            <w:r>
+              <w:rPr>
+                <w:noProof/>
+                <w:webHidden/>
+              </w:rPr>
+              <w:tab/>
+            </w:r>
+            <w:r>
+              <w:rPr>
+                <w:noProof/>
+                <w:webHidden/>
+              </w:rPr>
+              <w:fldChar w:fldCharType="begin"/>
+            </w:r>
+            <w:r>
+              <w:rPr>
+                <w:noProof/>
+                <w:webHidden/>
+              </w:rPr>
+              <w:instrText xml:space="preserve"> PAGEREF _Toc412048013 \h </w:instrText>
+            </w:r>
+            <w:r>
+              <w:rPr>
+                <w:noProof/>
+                <w:webHidden/>
+              </w:rPr>
+            </w:r>
+            <w:r>
+              <w:rPr>
+                <w:noProof/>
+                <w:webHidden/>
+              </w:rPr>
+              <w:fldChar w:fldCharType="separate"/>
+            </w:r>
+            <w:r>
+              <w:rPr>
+                <w:noProof/>
+                <w:webHidden/>
+              </w:rPr>
+              <w:t>0</w:t>
+            </w:r>
+            <w:r>
+              <w:rPr>
+                <w:noProof/>
+                <w:webHidden/>
+              </w:rPr>
+              <w:fldChar w:fldCharType="end"/>
+            </w:r>
+          </w:hyperlink>
+        </w:p>
+        <w:p>
+          <w:pPr>
+            <w:pStyle w:val="TOC3"/>
+            <w:tabs>
+              <w:tab w:val="right" w:leader="dot" w:pos="9350"/>
+            </w:tabs>
+            <w:rPr>
+              <w:rFonts w:cstheme="minorBidi"/>
+              <w:noProof/>
+            </w:rPr>
+          </w:pPr>
+          <w:hyperlink w:anchor="_Toc412048014" w:history="1">
+            <w:r>
+              <w:rPr>
+                <w:rStyle w:val="Hyperlink"/>
+                <w:rFonts w:asciiTheme="majorHAnsi" w:hAnsiTheme="majorHAnsi"/>
+                <w:noProof/>
+              </w:rPr>
+              <w:t>Ways to optimize</w:t>
+            </w:r>
+            <w:r>
+              <w:rPr>
+                <w:noProof/>
+                <w:webHidden/>
+              </w:rPr>
+              <w:tab/>
+            </w:r>
+            <w:r>
+              <w:rPr>
+                <w:noProof/>
+                <w:webHidden/>
+              </w:rPr>
+              <w:fldChar w:fldCharType="begin"/>
+            </w:r>
+            <w:r>
+              <w:rPr>
+                <w:noProof/>
+                <w:webHidden/>
+              </w:rPr>
+              <w:instrText xml:space="preserve"> PAGEREF _Toc412048014 \h </w:instrText>
+            </w:r>
+            <w:r>
+              <w:rPr>
+                <w:noProof/>
+                <w:webHidden/>
+              </w:rPr>
+            </w:r>
+            <w:r>
+              <w:rPr>
+                <w:noProof/>
+                <w:webHidden/>
+              </w:rPr>
+              <w:fldChar w:fldCharType="separate"/>
+            </w:r>
+            <w:r>
+              <w:rPr>
+                <w:noProof/>
+                <w:webHidden/>
+              </w:rPr>
+              <w:t>0</w:t>
+            </w:r>
+            <w:r>
+              <w:rPr>
+                <w:noProof/>
+                <w:webHidden/>
+              </w:rPr>
+              <w:fldChar w:fldCharType="end"/>
+            </w:r>
+          </w:hyperlink>
+        </w:p>
+        <w:p>
+          <w:pPr>
+            <w:pStyle w:val="TOC3"/>
+            <w:tabs>
+              <w:tab w:val="right" w:leader="dot" w:pos="9350"/>
+            </w:tabs>
+            <w:rPr>
+              <w:rFonts w:cstheme="minorBidi"/>
+              <w:noProof/>
+            </w:rPr>
+          </w:pPr>
+          <w:hyperlink w:anchor="_Toc412048015" w:history="1">
+            <w:r>
+              <w:rPr>
+                <w:rStyle w:val="Hyperlink"/>
+                <w:rFonts w:eastAsia="Times New Roman"/>
+                <w:noProof/>
+              </w:rPr>
+              <w:t>Common errors</w:t>
+            </w:r>
+            <w:r>
+              <w:rPr>
+                <w:noProof/>
+                <w:webHidden/>
+              </w:rPr>
+              <w:tab/>
+            </w:r>
+            <w:r>
+              <w:rPr>
+                <w:noProof/>
+                <w:webHidden/>
+              </w:rPr>
+              <w:fldChar w:fldCharType="begin"/>
+            </w:r>
+            <w:r>
+              <w:rPr>
+                <w:noProof/>
+                <w:webHidden/>
+              </w:rPr>
+              <w:instrText xml:space="preserve"> PAGEREF _Toc412048015 \h </w:instrText>
+            </w:r>
+            <w:r>
+              <w:rPr>
+                <w:noProof/>
+                <w:webHidden/>
+              </w:rPr>
+            </w:r>
+            <w:r>
+              <w:rPr>
+                <w:noProof/>
+                <w:webHidden/>
+              </w:rPr>
+              <w:fldChar w:fldCharType="separate"/>
+            </w:r>
+            <w:r>
+              <w:rPr>
+                <w:noProof/>
+                <w:webHidden/>
+              </w:rPr>
+              <w:t>0</w:t>
+            </w:r>
+            <w:r>
+              <w:rPr>
+                <w:noProof/>
+                <w:webHidden/>
+              </w:rPr>
+              <w:fldChar w:fldCharType="end"/>
+            </w:r>
+          </w:hyperlink>
+        </w:p>
+        <w:p>
+          <w:pPr>
+            <w:pStyle w:val="TOC1"/>
+            <w:tabs>
+              <w:tab w:val="right" w:leader="dot" w:pos="9350"/>
+            </w:tabs>
+            <w:rPr>
+              <w:rFonts w:cstheme="minorBidi"/>
+              <w:noProof/>
+            </w:rPr>
+          </w:pPr>
+          <w:hyperlink w:anchor="_Toc412048016" w:history="1">
+            <w:r>
+              <w:rPr>
+                <w:rStyle w:val="Hyperlink"/>
+                <w:b/>
+                <w:noProof/>
+              </w:rPr>
+              <w:t>API Interface</w:t>
+            </w:r>
+            <w:r>
+              <w:rPr>
+                <w:noProof/>
+                <w:webHidden/>
+              </w:rPr>
+              <w:tab/>
+            </w:r>
+            <w:r>
+              <w:rPr>
+                <w:noProof/>
+                <w:webHidden/>
+              </w:rPr>
+              <w:fldChar w:fldCharType="begin"/>
+            </w:r>
+            <w:r>
+              <w:rPr>
+                <w:noProof/>
+                <w:webHidden/>
+              </w:rPr>
+              <w:instrText xml:space="preserve"> PAGEREF _Toc412048016 \h </w:instrText>
             </w:r>
             <w:r>
               <w:rPr>
@@ -1859,30 +2910,152 @@
               <w:noProof/>
             </w:rPr>
           </w:pPr>
-          <w:hyperlink w:anchor="_Toc411886595" w:history="1">
+          <w:hyperlink w:anchor="_Toc412048017" w:history="1">
             <w:r>
               <w:rPr>
                 <w:rStyle w:val="Hyperlink"/>
                 <w:rFonts w:asciiTheme="majorHAnsi" w:hAnsiTheme="majorHAnsi"/>
                 <w:noProof/>
               </w:rPr>
-              <w:t>Tilt S</w:t>
-            </w:r>
+              <w:t>Device Back-end Structure</w:t>
+            </w:r>
+            <w:r>
+              <w:rPr>
+                <w:noProof/>
+                <w:webHidden/>
+              </w:rPr>
+              <w:tab/>
+            </w:r>
+            <w:r>
+              <w:rPr>
+                <w:noProof/>
+                <w:webHidden/>
+              </w:rPr>
+              <w:fldChar w:fldCharType="begin"/>
+            </w:r>
+            <w:r>
+              <w:rPr>
+                <w:noProof/>
+                <w:webHidden/>
+              </w:rPr>
+              <w:instrText xml:space="preserve"> PAGEREF _Toc412048017 \h </w:instrText>
+            </w:r>
+            <w:r>
+              <w:rPr>
+                <w:noProof/>
+                <w:webHidden/>
+              </w:rPr>
+            </w:r>
+            <w:r>
+              <w:rPr>
+                <w:noProof/>
+                <w:webHidden/>
+              </w:rPr>
+              <w:fldChar w:fldCharType="separate"/>
+            </w:r>
+            <w:r>
+              <w:rPr>
+                <w:noProof/>
+                <w:webHidden/>
+              </w:rPr>
+              <w:t>0</w:t>
+            </w:r>
+            <w:r>
+              <w:rPr>
+                <w:noProof/>
+                <w:webHidden/>
+              </w:rPr>
+              <w:fldChar w:fldCharType="end"/>
+            </w:r>
+          </w:hyperlink>
+        </w:p>
+        <w:p>
+          <w:pPr>
+            <w:pStyle w:val="TOC3"/>
+            <w:tabs>
+              <w:tab w:val="right" w:leader="dot" w:pos="9350"/>
+            </w:tabs>
+            <w:rPr>
+              <w:rFonts w:cstheme="minorBidi"/>
+              <w:noProof/>
+            </w:rPr>
+          </w:pPr>
+          <w:hyperlink w:anchor="_Toc412048018" w:history="1">
             <w:r>
               <w:rPr>
                 <w:rStyle w:val="Hyperlink"/>
-                <w:rFonts w:asciiTheme="majorHAnsi" w:hAnsiTheme="majorHAnsi"/>
-                <w:noProof/>
-              </w:rPr>
-              <w:t>w</w:t>
-            </w:r>
+                <w:noProof/>
+              </w:rPr>
+              <w:t>Settings.txt</w:t>
+            </w:r>
+            <w:r>
+              <w:rPr>
+                <w:noProof/>
+                <w:webHidden/>
+              </w:rPr>
+              <w:tab/>
+            </w:r>
+            <w:r>
+              <w:rPr>
+                <w:noProof/>
+                <w:webHidden/>
+              </w:rPr>
+              <w:fldChar w:fldCharType="begin"/>
+            </w:r>
+            <w:r>
+              <w:rPr>
+                <w:noProof/>
+                <w:webHidden/>
+              </w:rPr>
+              <w:instrText xml:space="preserve"> PAGEREF _Toc412048018 \h </w:instrText>
+            </w:r>
+            <w:r>
+              <w:rPr>
+                <w:noProof/>
+                <w:webHidden/>
+              </w:rPr>
+            </w:r>
+            <w:r>
+              <w:rPr>
+                <w:noProof/>
+                <w:webHidden/>
+              </w:rPr>
+              <w:fldChar w:fldCharType="separate"/>
+            </w:r>
+            <w:r>
+              <w:rPr>
+                <w:noProof/>
+                <w:webHidden/>
+              </w:rPr>
+              <w:t>0</w:t>
+            </w:r>
+            <w:r>
+              <w:rPr>
+                <w:noProof/>
+                <w:webHidden/>
+              </w:rPr>
+              <w:fldChar w:fldCharType="end"/>
+            </w:r>
+          </w:hyperlink>
+        </w:p>
+        <w:p>
+          <w:pPr>
+            <w:pStyle w:val="TOC3"/>
+            <w:tabs>
+              <w:tab w:val="right" w:leader="dot" w:pos="9350"/>
+            </w:tabs>
+            <w:rPr>
+              <w:rFonts w:cstheme="minorBidi"/>
+              <w:noProof/>
+            </w:rPr>
+          </w:pPr>
+          <w:hyperlink w:anchor="_Toc412048019" w:history="1">
             <w:r>
               <w:rPr>
                 <w:rStyle w:val="Hyperlink"/>
-                <w:rFonts w:asciiTheme="majorHAnsi" w:hAnsiTheme="majorHAnsi"/>
-                <w:noProof/>
-              </w:rPr>
-              <w:t>itch</w:t>
+                <w:noProof/>
+              </w:rPr>
+              <w:t>Session.txt</w:t>
             </w:r>
             <w:r>
               <w:rPr>
@@ -1903,7 +3076,145 @@
                 <w:noProof/>
                 <w:webHidden/>
               </w:rPr>
-              <w:instrText xml:space="preserve"> PAGEREF _Toc411886595 \h </w:instrText>
+              <w:instrText xml:space="preserve"> PAGEREF _Toc412048019 \h </w:instrText>
+            </w:r>
+            <w:r>
+              <w:rPr>
+                <w:noProof/>
+                <w:webHidden/>
+              </w:rPr>
+            </w:r>
+            <w:r>
+              <w:rPr>
+                <w:noProof/>
+                <w:webHidden/>
+              </w:rPr>
+              <w:fldChar w:fldCharType="separate"/>
+            </w:r>
+            <w:r>
+              <w:rPr>
+                <w:noProof/>
+                <w:webHidden/>
+              </w:rPr>
+              <w:t>0</w:t>
+            </w:r>
+            <w:r>
+              <w:rPr>
+                <w:noProof/>
+                <w:webHidden/>
+              </w:rPr>
+              <w:fldChar w:fldCharType="end"/>
+            </w:r>
+          </w:hyperlink>
+        </w:p>
+        <w:p>
+          <w:pPr>
+            <w:pStyle w:val="TOC3"/>
+            <w:tabs>
+              <w:tab w:val="right" w:leader="dot" w:pos="9350"/>
+            </w:tabs>
+            <w:rPr>
+              <w:rFonts w:cstheme="minorBidi"/>
+              <w:noProof/>
+            </w:rPr>
+          </w:pPr>
+          <w:hyperlink w:anchor="_Toc412048020" w:history="1">
+            <w:r>
+              <w:rPr>
+                <w:rStyle w:val="Hyperlink"/>
+                <w:noProof/>
+              </w:rPr>
+              <w:t>Log.txt</w:t>
+            </w:r>
+            <w:r>
+              <w:rPr>
+                <w:noProof/>
+                <w:webHidden/>
+              </w:rPr>
+              <w:tab/>
+            </w:r>
+            <w:r>
+              <w:rPr>
+                <w:noProof/>
+                <w:webHidden/>
+              </w:rPr>
+              <w:fldChar w:fldCharType="begin"/>
+            </w:r>
+            <w:r>
+              <w:rPr>
+                <w:noProof/>
+                <w:webHidden/>
+              </w:rPr>
+              <w:instrText xml:space="preserve"> PAGEREF _Toc412048020 \h </w:instrText>
+            </w:r>
+            <w:r>
+              <w:rPr>
+                <w:noProof/>
+                <w:webHidden/>
+              </w:rPr>
+            </w:r>
+            <w:r>
+              <w:rPr>
+                <w:noProof/>
+                <w:webHidden/>
+              </w:rPr>
+              <w:fldChar w:fldCharType="separate"/>
+            </w:r>
+            <w:r>
+              <w:rPr>
+                <w:noProof/>
+                <w:webHidden/>
+              </w:rPr>
+              <w:t>0</w:t>
+            </w:r>
+            <w:r>
+              <w:rPr>
+                <w:noProof/>
+                <w:webHidden/>
+              </w:rPr>
+              <w:fldChar w:fldCharType="end"/>
+            </w:r>
+          </w:hyperlink>
+        </w:p>
+        <w:p>
+          <w:pPr>
+            <w:pStyle w:val="TOC3"/>
+            <w:tabs>
+              <w:tab w:val="right" w:leader="dot" w:pos="9350"/>
+            </w:tabs>
+            <w:rPr>
+              <w:rFonts w:cstheme="minorBidi"/>
+              <w:noProof/>
+            </w:rPr>
+          </w:pPr>
+          <w:hyperlink w:anchor="_Toc412048021" w:history="1">
+            <w:r>
+              <w:rPr>
+                <w:rStyle w:val="Hyperlink"/>
+                <w:noProof/>
+              </w:rPr>
+              <w:t>dataYYMM.jsn</w:t>
+            </w:r>
+            <w:r>
+              <w:rPr>
+                <w:noProof/>
+                <w:webHidden/>
+              </w:rPr>
+              <w:tab/>
+            </w:r>
+            <w:r>
+              <w:rPr>
+                <w:noProof/>
+                <w:webHidden/>
+              </w:rPr>
+              <w:fldChar w:fldCharType="begin"/>
+            </w:r>
+            <w:r>
+              <w:rPr>
+                <w:noProof/>
+                <w:webHidden/>
+              </w:rPr>
+              <w:instrText xml:space="preserve"> PAGEREF _Toc412048021 \h </w:instrText>
             </w:r>
             <w:r>
               <w:rPr>
@@ -1945,14 +3256,14 @@
               <w:noProof/>
             </w:rPr>
           </w:pPr>
-          <w:hyperlink w:anchor="_Toc411886596" w:history="1">
+          <w:hyperlink w:anchor="_Toc412048022" w:history="1">
             <w:r>
               <w:rPr>
                 <w:rStyle w:val="Hyperlink"/>
                 <w:b/>
                 <w:noProof/>
               </w:rPr>
-              <w:t>Outputs</w:t>
+              <w:t>Testing</w:t>
             </w:r>
             <w:r>
               <w:rPr>
@@ -1973,77 +3284,7 @@
                 <w:noProof/>
                 <w:webHidden/>
               </w:rPr>
-              <w:instrText xml:space="preserve"> PAGEREF _Toc411886596 \h </w:instrText>
-            </w:r>
-            <w:r>
-              <w:rPr>
-                <w:noProof/>
-                <w:webHidden/>
-              </w:rPr>
-            </w:r>
-            <w:r>
-              <w:rPr>
-                <w:noProof/>
-                <w:webHidden/>
-              </w:rPr>
-              <w:fldChar w:fldCharType="separate"/>
-            </w:r>
-            <w:r>
-              <w:rPr>
-                <w:noProof/>
-                <w:webHidden/>
-              </w:rPr>
-              <w:t>0</w:t>
-            </w:r>
-            <w:r>
-              <w:rPr>
-                <w:noProof/>
-                <w:webHidden/>
-              </w:rPr>
-              <w:fldChar w:fldCharType="end"/>
-            </w:r>
-          </w:hyperlink>
-        </w:p>
-        <w:p>
-          <w:pPr>
-            <w:pStyle w:val="TOC2"/>
-            <w:tabs>
-              <w:tab w:val="right" w:leader="dot" w:pos="9350"/>
-            </w:tabs>
-            <w:rPr>
-              <w:rFonts w:cstheme="minorBidi"/>
-              <w:noProof/>
-            </w:rPr>
-          </w:pPr>
-          <w:hyperlink w:anchor="_Toc411886597" w:history="1">
-            <w:r>
-              <w:rPr>
-                <w:rStyle w:val="Hyperlink"/>
-                <w:rFonts w:asciiTheme="majorHAnsi" w:hAnsiTheme="majorHAnsi"/>
-                <w:noProof/>
-              </w:rPr>
-              <w:t>LCD Screen</w:t>
-            </w:r>
-            <w:r>
-              <w:rPr>
-                <w:noProof/>
-                <w:webHidden/>
-              </w:rPr>
-              <w:tab/>
-            </w:r>
-            <w:r>
-              <w:rPr>
-                <w:noProof/>
-                <w:webHidden/>
-              </w:rPr>
-              <w:fldChar w:fldCharType="begin"/>
-            </w:r>
-            <w:r>
-              <w:rPr>
-                <w:noProof/>
-                <w:webHidden/>
-              </w:rPr>
-              <w:instrText xml:space="preserve"> PAGEREF _Toc411886597 \h </w:instrText>
+              <w:instrText xml:space="preserve"> PAGEREF _Toc412048022 \h </w:instrText>
             </w:r>
             <w:r>
               <w:rPr>
@@ -2085,14 +3326,14 @@
               <w:noProof/>
             </w:rPr>
           </w:pPr>
-          <w:hyperlink w:anchor="_Toc411886598" w:history="1">
+          <w:hyperlink w:anchor="_Toc412048023" w:history="1">
             <w:r>
               <w:rPr>
                 <w:rStyle w:val="Hyperlink"/>
                 <w:b/>
                 <w:noProof/>
               </w:rPr>
-              <w:t>Hardware Interfaces</w:t>
+              <w:t>Ideas</w:t>
             </w:r>
             <w:r>
               <w:rPr>
@@ -2113,917 +3354,7 @@
                 <w:noProof/>
                 <w:webHidden/>
               </w:rPr>
-              <w:instrText xml:space="preserve"> PAGEREF _Toc411886598 \h </w:instrText>
-            </w:r>
-            <w:r>
-              <w:rPr>
-                <w:noProof/>
-                <w:webHidden/>
-              </w:rPr>
-            </w:r>
-            <w:r>
-              <w:rPr>
-                <w:noProof/>
-                <w:webHidden/>
-              </w:rPr>
-              <w:fldChar w:fldCharType="separate"/>
-            </w:r>
-            <w:r>
-              <w:rPr>
-                <w:noProof/>
-                <w:webHidden/>
-              </w:rPr>
-              <w:t>0</w:t>
-            </w:r>
-            <w:r>
-              <w:rPr>
-                <w:noProof/>
-                <w:webHidden/>
-              </w:rPr>
-              <w:fldChar w:fldCharType="end"/>
-            </w:r>
-          </w:hyperlink>
-        </w:p>
-        <w:p>
-          <w:pPr>
-            <w:pStyle w:val="TOC2"/>
-            <w:tabs>
-              <w:tab w:val="right" w:leader="dot" w:pos="9350"/>
-            </w:tabs>
-            <w:rPr>
-              <w:rFonts w:cstheme="minorBidi"/>
-              <w:noProof/>
-            </w:rPr>
-          </w:pPr>
-          <w:hyperlink w:anchor="_Toc411886599" w:history="1">
-            <w:r>
-              <w:rPr>
-                <w:rStyle w:val="Hyperlink"/>
-                <w:rFonts w:asciiTheme="majorHAnsi" w:hAnsiTheme="majorHAnsi"/>
-                <w:noProof/>
-              </w:rPr>
-              <w:t>SPI</w:t>
-            </w:r>
-            <w:r>
-              <w:rPr>
-                <w:noProof/>
-                <w:webHidden/>
-              </w:rPr>
-              <w:tab/>
-            </w:r>
-            <w:r>
-              <w:rPr>
-                <w:noProof/>
-                <w:webHidden/>
-              </w:rPr>
-              <w:fldChar w:fldCharType="begin"/>
-            </w:r>
-            <w:r>
-              <w:rPr>
-                <w:noProof/>
-                <w:webHidden/>
-              </w:rPr>
-              <w:instrText xml:space="preserve"> PAGEREF _Toc411886599 \h </w:instrText>
-            </w:r>
-            <w:r>
-              <w:rPr>
-                <w:noProof/>
-                <w:webHidden/>
-              </w:rPr>
-            </w:r>
-            <w:r>
-              <w:rPr>
-                <w:noProof/>
-                <w:webHidden/>
-              </w:rPr>
-              <w:fldChar w:fldCharType="separate"/>
-            </w:r>
-            <w:r>
-              <w:rPr>
-                <w:noProof/>
-                <w:webHidden/>
-              </w:rPr>
-              <w:t>0</w:t>
-            </w:r>
-            <w:r>
-              <w:rPr>
-                <w:noProof/>
-                <w:webHidden/>
-              </w:rPr>
-              <w:fldChar w:fldCharType="end"/>
-            </w:r>
-          </w:hyperlink>
-        </w:p>
-        <w:p>
-          <w:pPr>
-            <w:pStyle w:val="TOC2"/>
-            <w:tabs>
-              <w:tab w:val="right" w:leader="dot" w:pos="9350"/>
-            </w:tabs>
-            <w:rPr>
-              <w:rFonts w:cstheme="minorBidi"/>
-              <w:noProof/>
-            </w:rPr>
-          </w:pPr>
-          <w:hyperlink w:anchor="_Toc411886600" w:history="1">
-            <w:r>
-              <w:rPr>
-                <w:rStyle w:val="Hyperlink"/>
-                <w:rFonts w:asciiTheme="majorHAnsi" w:hAnsiTheme="majorHAnsi"/>
-                <w:noProof/>
-              </w:rPr>
-              <w:t>I2C</w:t>
-            </w:r>
-            <w:r>
-              <w:rPr>
-                <w:noProof/>
-                <w:webHidden/>
-              </w:rPr>
-              <w:tab/>
-            </w:r>
-            <w:r>
-              <w:rPr>
-                <w:noProof/>
-                <w:webHidden/>
-              </w:rPr>
-              <w:fldChar w:fldCharType="begin"/>
-            </w:r>
-            <w:r>
-              <w:rPr>
-                <w:noProof/>
-                <w:webHidden/>
-              </w:rPr>
-              <w:instrText xml:space="preserve"> PAGEREF _Toc411886600 \h </w:instrText>
-            </w:r>
-            <w:r>
-              <w:rPr>
-                <w:noProof/>
-                <w:webHidden/>
-              </w:rPr>
-            </w:r>
-            <w:r>
-              <w:rPr>
-                <w:noProof/>
-                <w:webHidden/>
-              </w:rPr>
-              <w:fldChar w:fldCharType="separate"/>
-            </w:r>
-            <w:r>
-              <w:rPr>
-                <w:noProof/>
-                <w:webHidden/>
-              </w:rPr>
-              <w:t>0</w:t>
-            </w:r>
-            <w:r>
-              <w:rPr>
-                <w:noProof/>
-                <w:webHidden/>
-              </w:rPr>
-              <w:fldChar w:fldCharType="end"/>
-            </w:r>
-          </w:hyperlink>
-        </w:p>
-        <w:p>
-          <w:pPr>
-            <w:pStyle w:val="TOC2"/>
-            <w:tabs>
-              <w:tab w:val="right" w:leader="dot" w:pos="9350"/>
-            </w:tabs>
-            <w:rPr>
-              <w:rFonts w:cstheme="minorBidi"/>
-              <w:noProof/>
-            </w:rPr>
-          </w:pPr>
-          <w:hyperlink w:anchor="_Toc411886601" w:history="1">
-            <w:r>
-              <w:rPr>
-                <w:rStyle w:val="Hyperlink"/>
-                <w:rFonts w:asciiTheme="majorHAnsi" w:hAnsiTheme="majorHAnsi"/>
-                <w:noProof/>
-              </w:rPr>
-              <w:t>1Wire</w:t>
-            </w:r>
-            <w:r>
-              <w:rPr>
-                <w:noProof/>
-                <w:webHidden/>
-              </w:rPr>
-              <w:tab/>
-            </w:r>
-            <w:r>
-              <w:rPr>
-                <w:noProof/>
-                <w:webHidden/>
-              </w:rPr>
-              <w:fldChar w:fldCharType="begin"/>
-            </w:r>
-            <w:r>
-              <w:rPr>
-                <w:noProof/>
-                <w:webHidden/>
-              </w:rPr>
-              <w:instrText xml:space="preserve"> PAGEREF _Toc411886601 \h </w:instrText>
-            </w:r>
-            <w:r>
-              <w:rPr>
-                <w:noProof/>
-                <w:webHidden/>
-              </w:rPr>
-            </w:r>
-            <w:r>
-              <w:rPr>
-                <w:noProof/>
-                <w:webHidden/>
-              </w:rPr>
-              <w:fldChar w:fldCharType="separate"/>
-            </w:r>
-            <w:r>
-              <w:rPr>
-                <w:noProof/>
-                <w:webHidden/>
-              </w:rPr>
-              <w:t>0</w:t>
-            </w:r>
-            <w:r>
-              <w:rPr>
-                <w:noProof/>
-                <w:webHidden/>
-              </w:rPr>
-              <w:fldChar w:fldCharType="end"/>
-            </w:r>
-          </w:hyperlink>
-        </w:p>
-        <w:p>
-          <w:pPr>
-            <w:pStyle w:val="TOC1"/>
-            <w:tabs>
-              <w:tab w:val="right" w:leader="dot" w:pos="9350"/>
-            </w:tabs>
-            <w:rPr>
-              <w:rFonts w:cstheme="minorBidi"/>
-              <w:noProof/>
-            </w:rPr>
-          </w:pPr>
-          <w:hyperlink w:anchor="_Toc411886602" w:history="1">
-            <w:r>
-              <w:rPr>
-                <w:rStyle w:val="Hyperlink"/>
-                <w:b/>
-                <w:noProof/>
-              </w:rPr>
-              <w:t>Hardware Design</w:t>
-            </w:r>
-            <w:r>
-              <w:rPr>
-                <w:noProof/>
-                <w:webHidden/>
-              </w:rPr>
-              <w:tab/>
-            </w:r>
-            <w:r>
-              <w:rPr>
-                <w:noProof/>
-                <w:webHidden/>
-              </w:rPr>
-              <w:fldChar w:fldCharType="begin"/>
-            </w:r>
-            <w:r>
-              <w:rPr>
-                <w:noProof/>
-                <w:webHidden/>
-              </w:rPr>
-              <w:instrText xml:space="preserve"> PAGEREF _Toc411886602 \h </w:instrText>
-            </w:r>
-            <w:r>
-              <w:rPr>
-                <w:noProof/>
-                <w:webHidden/>
-              </w:rPr>
-            </w:r>
-            <w:r>
-              <w:rPr>
-                <w:noProof/>
-                <w:webHidden/>
-              </w:rPr>
-              <w:fldChar w:fldCharType="separate"/>
-            </w:r>
-            <w:r>
-              <w:rPr>
-                <w:noProof/>
-                <w:webHidden/>
-              </w:rPr>
-              <w:t>0</w:t>
-            </w:r>
-            <w:r>
-              <w:rPr>
-                <w:noProof/>
-                <w:webHidden/>
-              </w:rPr>
-              <w:fldChar w:fldCharType="end"/>
-            </w:r>
-          </w:hyperlink>
-        </w:p>
-        <w:p>
-          <w:pPr>
-            <w:pStyle w:val="TOC1"/>
-            <w:tabs>
-              <w:tab w:val="right" w:leader="dot" w:pos="9350"/>
-            </w:tabs>
-            <w:rPr>
-              <w:rFonts w:cstheme="minorBidi"/>
-              <w:noProof/>
-            </w:rPr>
-          </w:pPr>
-          <w:hyperlink w:anchor="_Toc411886603" w:history="1">
-            <w:r>
-              <w:rPr>
-                <w:rStyle w:val="Hyperlink"/>
-                <w:b/>
-                <w:noProof/>
-              </w:rPr>
-              <w:t>Software Design</w:t>
-            </w:r>
-            <w:r>
-              <w:rPr>
-                <w:noProof/>
-                <w:webHidden/>
-              </w:rPr>
-              <w:tab/>
-            </w:r>
-            <w:r>
-              <w:rPr>
-                <w:noProof/>
-                <w:webHidden/>
-              </w:rPr>
-              <w:fldChar w:fldCharType="begin"/>
-            </w:r>
-            <w:r>
-              <w:rPr>
-                <w:noProof/>
-                <w:webHidden/>
-              </w:rPr>
-              <w:instrText xml:space="preserve"> PAGEREF _Toc411886603 \h </w:instrText>
-            </w:r>
-            <w:r>
-              <w:rPr>
-                <w:noProof/>
-                <w:webHidden/>
-              </w:rPr>
-            </w:r>
-            <w:r>
-              <w:rPr>
-                <w:noProof/>
-                <w:webHidden/>
-              </w:rPr>
-              <w:fldChar w:fldCharType="separate"/>
-            </w:r>
-            <w:r>
-              <w:rPr>
-                <w:noProof/>
-                <w:webHidden/>
-              </w:rPr>
-              <w:t>0</w:t>
-            </w:r>
-            <w:r>
-              <w:rPr>
-                <w:noProof/>
-                <w:webHidden/>
-              </w:rPr>
-              <w:fldChar w:fldCharType="end"/>
-            </w:r>
-          </w:hyperlink>
-        </w:p>
-        <w:p>
-          <w:pPr>
-            <w:pStyle w:val="TOC2"/>
-            <w:tabs>
-              <w:tab w:val="right" w:leader="dot" w:pos="9350"/>
-            </w:tabs>
-            <w:rPr>
-              <w:rFonts w:cstheme="minorBidi"/>
-              <w:noProof/>
-            </w:rPr>
-          </w:pPr>
-          <w:hyperlink w:anchor="_Toc411886604" w:history="1">
-            <w:r>
-              <w:rPr>
-                <w:rStyle w:val="Hyperlink"/>
-                <w:rFonts w:asciiTheme="majorHAnsi" w:hAnsiTheme="majorHAnsi"/>
-                <w:noProof/>
-              </w:rPr>
-              <w:t>Web design</w:t>
-            </w:r>
-            <w:r>
-              <w:rPr>
-                <w:noProof/>
-                <w:webHidden/>
-              </w:rPr>
-              <w:tab/>
-            </w:r>
-            <w:r>
-              <w:rPr>
-                <w:noProof/>
-                <w:webHidden/>
-              </w:rPr>
-              <w:fldChar w:fldCharType="begin"/>
-            </w:r>
-            <w:r>
-              <w:rPr>
-                <w:noProof/>
-                <w:webHidden/>
-              </w:rPr>
-              <w:instrText xml:space="preserve"> PAGEREF _Toc411886604 \h </w:instrText>
-            </w:r>
-            <w:r>
-              <w:rPr>
-                <w:noProof/>
-                <w:webHidden/>
-              </w:rPr>
-            </w:r>
-            <w:r>
-              <w:rPr>
-                <w:noProof/>
-                <w:webHidden/>
-              </w:rPr>
-              <w:fldChar w:fldCharType="separate"/>
-            </w:r>
-            <w:r>
-              <w:rPr>
-                <w:noProof/>
-                <w:webHidden/>
-              </w:rPr>
-              <w:t>0</w:t>
-            </w:r>
-            <w:r>
-              <w:rPr>
-                <w:noProof/>
-                <w:webHidden/>
-              </w:rPr>
-              <w:fldChar w:fldCharType="end"/>
-            </w:r>
-          </w:hyperlink>
-        </w:p>
-        <w:p>
-          <w:pPr>
-            <w:pStyle w:val="TOC2"/>
-            <w:tabs>
-              <w:tab w:val="right" w:leader="dot" w:pos="9350"/>
-            </w:tabs>
-            <w:rPr>
-              <w:rFonts w:cstheme="minorBidi"/>
-              <w:noProof/>
-            </w:rPr>
-          </w:pPr>
-          <w:hyperlink w:anchor="_Toc411886605" w:history="1">
-            <w:r>
-              <w:rPr>
-                <w:rStyle w:val="Hyperlink"/>
-                <w:rFonts w:asciiTheme="majorHAnsi" w:hAnsiTheme="majorHAnsi"/>
-                <w:noProof/>
-              </w:rPr>
-              <w:t>C design</w:t>
-            </w:r>
-            <w:r>
-              <w:rPr>
-                <w:noProof/>
-                <w:webHidden/>
-              </w:rPr>
-              <w:tab/>
-            </w:r>
-            <w:r>
-              <w:rPr>
-                <w:noProof/>
-                <w:webHidden/>
-              </w:rPr>
-              <w:fldChar w:fldCharType="begin"/>
-            </w:r>
-            <w:r>
-              <w:rPr>
-                <w:noProof/>
-                <w:webHidden/>
-              </w:rPr>
-              <w:instrText xml:space="preserve"> PAGEREF _Toc411886605 \h </w:instrText>
-            </w:r>
-            <w:r>
-              <w:rPr>
-                <w:noProof/>
-                <w:webHidden/>
-              </w:rPr>
-            </w:r>
-            <w:r>
-              <w:rPr>
-                <w:noProof/>
-                <w:webHidden/>
-              </w:rPr>
-              <w:fldChar w:fldCharType="separate"/>
-            </w:r>
-            <w:r>
-              <w:rPr>
-                <w:noProof/>
-                <w:webHidden/>
-              </w:rPr>
-              <w:t>0</w:t>
-            </w:r>
-            <w:r>
-              <w:rPr>
-                <w:noProof/>
-                <w:webHidden/>
-              </w:rPr>
-              <w:fldChar w:fldCharType="end"/>
-            </w:r>
-          </w:hyperlink>
-        </w:p>
-        <w:p>
-          <w:pPr>
-            <w:pStyle w:val="TOC3"/>
-            <w:tabs>
-              <w:tab w:val="right" w:leader="dot" w:pos="9350"/>
-            </w:tabs>
-            <w:rPr>
-              <w:rFonts w:cstheme="minorBidi"/>
-              <w:noProof/>
-            </w:rPr>
-          </w:pPr>
-          <w:hyperlink w:anchor="_Toc411886606" w:history="1">
-            <w:r>
-              <w:rPr>
-                <w:rStyle w:val="Hyperlink"/>
-                <w:rFonts w:asciiTheme="majorHAnsi" w:hAnsiTheme="majorHAnsi"/>
-                <w:noProof/>
-              </w:rPr>
-              <w:t>Behind the scenes</w:t>
-            </w:r>
-            <w:r>
-              <w:rPr>
-                <w:noProof/>
-                <w:webHidden/>
-              </w:rPr>
-              <w:tab/>
-            </w:r>
-            <w:r>
-              <w:rPr>
-                <w:noProof/>
-                <w:webHidden/>
-              </w:rPr>
-              <w:fldChar w:fldCharType="begin"/>
-            </w:r>
-            <w:r>
-              <w:rPr>
-                <w:noProof/>
-                <w:webHidden/>
-              </w:rPr>
-              <w:instrText xml:space="preserve"> PAGEREF _Toc411886606 \h </w:instrText>
-            </w:r>
-            <w:r>
-              <w:rPr>
-                <w:noProof/>
-                <w:webHidden/>
-              </w:rPr>
-            </w:r>
-            <w:r>
-              <w:rPr>
-                <w:noProof/>
-                <w:webHidden/>
-              </w:rPr>
-              <w:fldChar w:fldCharType="separate"/>
-            </w:r>
-            <w:r>
-              <w:rPr>
-                <w:noProof/>
-                <w:webHidden/>
-              </w:rPr>
-              <w:t>0</w:t>
-            </w:r>
-            <w:r>
-              <w:rPr>
-                <w:noProof/>
-                <w:webHidden/>
-              </w:rPr>
-              <w:fldChar w:fldCharType="end"/>
-            </w:r>
-          </w:hyperlink>
-        </w:p>
-        <w:p>
-          <w:pPr>
-            <w:pStyle w:val="TOC3"/>
-            <w:tabs>
-              <w:tab w:val="right" w:leader="dot" w:pos="9350"/>
-            </w:tabs>
-            <w:rPr>
-              <w:rFonts w:cstheme="minorBidi"/>
-              <w:noProof/>
-            </w:rPr>
-          </w:pPr>
-          <w:hyperlink w:anchor="_Toc411886607" w:history="1">
-            <w:r>
-              <w:rPr>
-                <w:rStyle w:val="Hyperlink"/>
-                <w:rFonts w:asciiTheme="majorHAnsi" w:hAnsiTheme="majorHAnsi"/>
-                <w:noProof/>
-              </w:rPr>
-              <w:t>Ways to optimize</w:t>
-            </w:r>
-            <w:r>
-              <w:rPr>
-                <w:noProof/>
-                <w:webHidden/>
-              </w:rPr>
-              <w:tab/>
-            </w:r>
-            <w:r>
-              <w:rPr>
-                <w:noProof/>
-                <w:webHidden/>
-              </w:rPr>
-              <w:fldChar w:fldCharType="begin"/>
-            </w:r>
-            <w:r>
-              <w:rPr>
-                <w:noProof/>
-                <w:webHidden/>
-              </w:rPr>
-              <w:instrText xml:space="preserve"> PAGEREF _Toc411886607 \h </w:instrText>
-            </w:r>
-            <w:r>
-              <w:rPr>
-                <w:noProof/>
-                <w:webHidden/>
-              </w:rPr>
-            </w:r>
-            <w:r>
-              <w:rPr>
-                <w:noProof/>
-                <w:webHidden/>
-              </w:rPr>
-              <w:fldChar w:fldCharType="separate"/>
-            </w:r>
-            <w:r>
-              <w:rPr>
-                <w:noProof/>
-                <w:webHidden/>
-              </w:rPr>
-              <w:t>0</w:t>
-            </w:r>
-            <w:r>
-              <w:rPr>
-                <w:noProof/>
-                <w:webHidden/>
-              </w:rPr>
-              <w:fldChar w:fldCharType="end"/>
-            </w:r>
-          </w:hyperlink>
-        </w:p>
-        <w:p>
-          <w:pPr>
-            <w:pStyle w:val="TOC3"/>
-            <w:tabs>
-              <w:tab w:val="right" w:leader="dot" w:pos="9350"/>
-            </w:tabs>
-            <w:rPr>
-              <w:rFonts w:cstheme="minorBidi"/>
-              <w:noProof/>
-            </w:rPr>
-          </w:pPr>
-          <w:hyperlink w:anchor="_Toc411886608" w:history="1">
-            <w:r>
-              <w:rPr>
-                <w:rStyle w:val="Hyperlink"/>
-                <w:rFonts w:eastAsia="Times New Roman"/>
-                <w:noProof/>
-              </w:rPr>
-              <w:t>Common errors</w:t>
-            </w:r>
-            <w:r>
-              <w:rPr>
-                <w:noProof/>
-                <w:webHidden/>
-              </w:rPr>
-              <w:tab/>
-            </w:r>
-            <w:r>
-              <w:rPr>
-                <w:noProof/>
-                <w:webHidden/>
-              </w:rPr>
-              <w:fldChar w:fldCharType="begin"/>
-            </w:r>
-            <w:r>
-              <w:rPr>
-                <w:noProof/>
-                <w:webHidden/>
-              </w:rPr>
-              <w:instrText xml:space="preserve"> PAGEREF _Toc411886608 \h </w:instrText>
-            </w:r>
-            <w:r>
-              <w:rPr>
-                <w:noProof/>
-                <w:webHidden/>
-              </w:rPr>
-            </w:r>
-            <w:r>
-              <w:rPr>
-                <w:noProof/>
-                <w:webHidden/>
-              </w:rPr>
-              <w:fldChar w:fldCharType="separate"/>
-            </w:r>
-            <w:r>
-              <w:rPr>
-                <w:noProof/>
-                <w:webHidden/>
-              </w:rPr>
-              <w:t>0</w:t>
-            </w:r>
-            <w:r>
-              <w:rPr>
-                <w:noProof/>
-                <w:webHidden/>
-              </w:rPr>
-              <w:fldChar w:fldCharType="end"/>
-            </w:r>
-          </w:hyperlink>
-        </w:p>
-        <w:p>
-          <w:pPr>
-            <w:pStyle w:val="TOC1"/>
-            <w:tabs>
-              <w:tab w:val="right" w:leader="dot" w:pos="9350"/>
-            </w:tabs>
-            <w:rPr>
-              <w:rFonts w:cstheme="minorBidi"/>
-              <w:noProof/>
-            </w:rPr>
-          </w:pPr>
-          <w:hyperlink w:anchor="_Toc411886609" w:history="1">
-            <w:r>
-              <w:rPr>
-                <w:rStyle w:val="Hyperlink"/>
-                <w:b/>
-                <w:noProof/>
-              </w:rPr>
-              <w:t>API Interface</w:t>
-            </w:r>
-            <w:r>
-              <w:rPr>
-                <w:noProof/>
-                <w:webHidden/>
-              </w:rPr>
-              <w:tab/>
-            </w:r>
-            <w:r>
-              <w:rPr>
-                <w:noProof/>
-                <w:webHidden/>
-              </w:rPr>
-              <w:fldChar w:fldCharType="begin"/>
-            </w:r>
-            <w:r>
-              <w:rPr>
-                <w:noProof/>
-                <w:webHidden/>
-              </w:rPr>
-              <w:instrText xml:space="preserve"> PAGEREF _Toc411886609 \h </w:instrText>
-            </w:r>
-            <w:r>
-              <w:rPr>
-                <w:noProof/>
-                <w:webHidden/>
-              </w:rPr>
-            </w:r>
-            <w:r>
-              <w:rPr>
-                <w:noProof/>
-                <w:webHidden/>
-              </w:rPr>
-              <w:fldChar w:fldCharType="separate"/>
-            </w:r>
-            <w:r>
-              <w:rPr>
-                <w:noProof/>
-                <w:webHidden/>
-              </w:rPr>
-              <w:t>0</w:t>
-            </w:r>
-            <w:r>
-              <w:rPr>
-                <w:noProof/>
-                <w:webHidden/>
-              </w:rPr>
-              <w:fldChar w:fldCharType="end"/>
-            </w:r>
-          </w:hyperlink>
-        </w:p>
-        <w:p>
-          <w:pPr>
-            <w:pStyle w:val="TOC1"/>
-            <w:tabs>
-              <w:tab w:val="right" w:leader="dot" w:pos="9350"/>
-            </w:tabs>
-            <w:rPr>
-              <w:rFonts w:cstheme="minorBidi"/>
-              <w:noProof/>
-            </w:rPr>
-          </w:pPr>
-          <w:hyperlink w:anchor="_Toc411886610" w:history="1">
-            <w:r>
-              <w:rPr>
-                <w:rStyle w:val="Hyperlink"/>
-                <w:b/>
-                <w:noProof/>
-              </w:rPr>
-              <w:t>Testing</w:t>
-            </w:r>
-            <w:r>
-              <w:rPr>
-                <w:noProof/>
-                <w:webHidden/>
-              </w:rPr>
-              <w:tab/>
-            </w:r>
-            <w:r>
-              <w:rPr>
-                <w:noProof/>
-                <w:webHidden/>
-              </w:rPr>
-              <w:fldChar w:fldCharType="begin"/>
-            </w:r>
-            <w:r>
-              <w:rPr>
-                <w:noProof/>
-                <w:webHidden/>
-              </w:rPr>
-              <w:instrText xml:space="preserve"> PAGEREF _Toc411886610 \h </w:instrText>
-            </w:r>
-            <w:r>
-              <w:rPr>
-                <w:noProof/>
-                <w:webHidden/>
-              </w:rPr>
-            </w:r>
-            <w:r>
-              <w:rPr>
-                <w:noProof/>
-                <w:webHidden/>
-              </w:rPr>
-              <w:fldChar w:fldCharType="separate"/>
-            </w:r>
-            <w:r>
-              <w:rPr>
-                <w:noProof/>
-                <w:webHidden/>
-              </w:rPr>
-              <w:t>0</w:t>
-            </w:r>
-            <w:r>
-              <w:rPr>
-                <w:noProof/>
-                <w:webHidden/>
-              </w:rPr>
-              <w:fldChar w:fldCharType="end"/>
-            </w:r>
-          </w:hyperlink>
-        </w:p>
-        <w:p>
-          <w:pPr>
-            <w:pStyle w:val="TOC1"/>
-            <w:tabs>
-              <w:tab w:val="right" w:leader="dot" w:pos="9350"/>
-            </w:tabs>
-            <w:rPr>
-              <w:rFonts w:cstheme="minorBidi"/>
-              <w:noProof/>
-            </w:rPr>
-          </w:pPr>
-          <w:hyperlink w:anchor="_Toc411886611" w:history="1">
-            <w:r>
-              <w:rPr>
-                <w:rStyle w:val="Hyperlink"/>
-                <w:b/>
-                <w:noProof/>
-              </w:rPr>
-              <w:t>Ideas</w:t>
-            </w:r>
-            <w:r>
-              <w:rPr>
-                <w:noProof/>
-                <w:webHidden/>
-              </w:rPr>
-              <w:tab/>
-            </w:r>
-            <w:r>
-              <w:rPr>
-                <w:noProof/>
-                <w:webHidden/>
-              </w:rPr>
-              <w:fldChar w:fldCharType="begin"/>
-            </w:r>
-            <w:r>
-              <w:rPr>
-                <w:noProof/>
-                <w:webHidden/>
-              </w:rPr>
-              <w:instrText xml:space="preserve"> PAGEREF _Toc411886611 \h </w:instrText>
+              <w:instrText xml:space="preserve"> PAGEREF _Toc412048023 \h </w:instrText>
             </w:r>
             <w:r>
               <w:rPr>
@@ -3088,7 +3419,7 @@
           <w:sz w:val="36"/>
         </w:rPr>
       </w:pPr>
-      <w:bookmarkStart w:id="2" w:name="_Toc411886578"/>
+      <w:bookmarkStart w:id="3" w:name="_Toc412047985"/>
       <w:r>
         <w:rPr>
           <w:b/>
@@ -3097,7 +3428,7 @@
         </w:rPr>
         <w:t>Introduction</w:t>
       </w:r>
-      <w:bookmarkEnd w:id="2"/>
+      <w:bookmarkEnd w:id="3"/>
     </w:p>
     <w:p>
       <w:pPr>
@@ -3138,7 +3469,7 @@
           <w:color w:val="00B0F0"/>
         </w:rPr>
       </w:pPr>
-      <w:bookmarkStart w:id="3" w:name="_Toc411886579"/>
+      <w:bookmarkStart w:id="4" w:name="_Toc412047986"/>
       <w:r>
         <w:rPr>
           <w:rFonts w:asciiTheme="majorHAnsi" w:hAnsiTheme="majorHAnsi"/>
@@ -3148,7 +3479,7 @@
         </w:rPr>
         <w:t>Why Arduino?</w:t>
       </w:r>
-      <w:bookmarkEnd w:id="3"/>
+      <w:bookmarkEnd w:id="4"/>
     </w:p>
     <w:p>
       <w:r>
@@ -3218,7 +3549,7 @@
           <w:sz w:val="28"/>
         </w:rPr>
       </w:pPr>
-      <w:bookmarkStart w:id="4" w:name="_Toc411886580"/>
+      <w:bookmarkStart w:id="5" w:name="_Toc412047987"/>
       <w:r>
         <w:rPr>
           <w:rFonts w:asciiTheme="majorHAnsi" w:hAnsiTheme="majorHAnsi"/>
@@ -3228,7 +3559,7 @@
         </w:rPr>
         <w:t>Components</w:t>
       </w:r>
-      <w:bookmarkEnd w:id="4"/>
+      <w:bookmarkEnd w:id="5"/>
     </w:p>
     <w:p>
       <w:r>
@@ -3332,7 +3663,7 @@
           <w:sz w:val="22"/>
         </w:rPr>
       </w:pPr>
-      <w:bookmarkStart w:id="5" w:name="_Toc411886581"/>
+      <w:bookmarkStart w:id="6" w:name="_Toc412047988"/>
       <w:r>
         <w:rPr>
           <w:color w:val="00B0F0"/>
@@ -3340,7 +3671,7 @@
         </w:rPr>
         <w:t>Arduino Uno R3 Board</w:t>
       </w:r>
-      <w:bookmarkEnd w:id="5"/>
+      <w:bookmarkEnd w:id="6"/>
     </w:p>
     <w:p>
       <w:pPr>
@@ -5140,7 +5471,7 @@
       <w:pPr>
         <w:pStyle w:val="Heading3"/>
       </w:pPr>
-      <w:bookmarkStart w:id="6" w:name="_Toc411886582"/>
+      <w:bookmarkStart w:id="7" w:name="_Toc412047989"/>
       <w:r>
         <w:rPr>
           <w:color w:val="00B0F0"/>
@@ -5183,7 +5514,7 @@
         </w:rPr>
         <w:t>)</w:t>
       </w:r>
-      <w:bookmarkEnd w:id="6"/>
+      <w:bookmarkEnd w:id="7"/>
     </w:p>
     <w:p>
       <w:pPr>
@@ -5642,7 +5973,7 @@
           <w:bCs/>
         </w:rPr>
       </w:pPr>
-      <w:bookmarkStart w:id="7" w:name="_Toc411886583"/>
+      <w:bookmarkStart w:id="8" w:name="_Toc412047990"/>
       <w:r>
         <w:rPr>
           <w:color w:val="00B0F0"/>
@@ -5650,7 +5981,7 @@
         </w:rPr>
         <w:t>Sensors</w:t>
       </w:r>
-      <w:bookmarkEnd w:id="7"/>
+      <w:bookmarkEnd w:id="8"/>
     </w:p>
     <w:p>
       <w:pPr>
@@ -5981,7 +6312,7 @@
           <w:bCs/>
         </w:rPr>
       </w:pPr>
-      <w:bookmarkStart w:id="8" w:name="_Toc411886584"/>
+      <w:bookmarkStart w:id="9" w:name="_Toc412047991"/>
       <w:r>
         <w:rPr>
           <w:color w:val="00B0F0"/>
@@ -5996,7 +6327,7 @@
         </w:rPr>
         <w:t>Code and Libraries</w:t>
       </w:r>
-      <w:bookmarkEnd w:id="8"/>
+      <w:bookmarkEnd w:id="9"/>
     </w:p>
     <w:p>
       <w:pPr>
@@ -6040,7 +6371,7 @@
           <w:bCs/>
         </w:rPr>
       </w:pPr>
-      <w:bookmarkStart w:id="9" w:name="_Toc411886585"/>
+      <w:bookmarkStart w:id="10" w:name="_Toc412047992"/>
       <w:r>
         <w:rPr>
           <w:color w:val="00B0F0"/>
@@ -6048,7 +6379,7 @@
         </w:rPr>
         <w:t>Website</w:t>
       </w:r>
-      <w:bookmarkEnd w:id="9"/>
+      <w:bookmarkEnd w:id="10"/>
     </w:p>
     <w:p>
       <w:pPr>
@@ -6087,7 +6418,7 @@
           <w:sz w:val="36"/>
         </w:rPr>
       </w:pPr>
-      <w:bookmarkStart w:id="10" w:name="_Toc411886586"/>
+      <w:bookmarkStart w:id="11" w:name="_Toc412047993"/>
       <w:r>
         <w:rPr>
           <w:b/>
@@ -6104,31 +6435,25 @@
         </w:rPr>
         <w:t>Shields</w:t>
       </w:r>
-      <w:bookmarkEnd w:id="10"/>
-    </w:p>
-    <w:p>
-      <w:pPr>
-        <w:pStyle w:val="Heading2"/>
-        <w:rPr>
-          <w:rFonts w:ascii="Verdana" w:hAnsi="Verdana"/>
-          <w:b w:val="0"/>
+      <w:bookmarkEnd w:id="11"/>
+    </w:p>
+    <w:p>
+      <w:pPr>
+        <w:pStyle w:val="Heading3"/>
+        <w:rPr>
           <w:color w:val="00B0F0"/>
-          <w:sz w:val="20"/>
-          <w:szCs w:val="27"/>
-        </w:rPr>
-      </w:pPr>
-      <w:bookmarkStart w:id="11" w:name="_Toc411886587"/>
-      <w:r>
-        <w:rPr>
-          <w:rFonts w:ascii="Verdana" w:hAnsi="Verdana"/>
-          <w:b w:val="0"/>
+          <w:sz w:val="22"/>
+        </w:rPr>
+      </w:pPr>
+      <w:bookmarkStart w:id="12" w:name="_Toc412047994"/>
+      <w:r>
+        <w:rPr>
           <w:color w:val="00B0F0"/>
-          <w:sz w:val="20"/>
-          <w:szCs w:val="27"/>
+          <w:sz w:val="22"/>
         </w:rPr>
         <w:t>WiFiShield</w:t>
       </w:r>
-      <w:bookmarkEnd w:id="11"/>
+      <w:bookmarkEnd w:id="12"/>
     </w:p>
     <w:p>
       <w:pPr>
@@ -6432,7 +6757,7 @@
           <w:sz w:val="36"/>
         </w:rPr>
       </w:pPr>
-      <w:bookmarkStart w:id="12" w:name="_Toc411886588"/>
+      <w:bookmarkStart w:id="13" w:name="_Toc412047995"/>
       <w:r>
         <w:rPr>
           <w:b/>
@@ -6441,7 +6766,7 @@
         </w:rPr>
         <w:t>Sensors</w:t>
       </w:r>
-      <w:bookmarkEnd w:id="12"/>
+      <w:bookmarkEnd w:id="13"/>
     </w:p>
     <w:p/>
     <w:p>
@@ -6455,7 +6780,7 @@
           <w:sz w:val="28"/>
         </w:rPr>
       </w:pPr>
-      <w:bookmarkStart w:id="13" w:name="_Toc411886589"/>
+      <w:bookmarkStart w:id="14" w:name="_Toc412047996"/>
       <w:r>
         <w:rPr>
           <w:rFonts w:asciiTheme="majorHAnsi" w:hAnsiTheme="majorHAnsi"/>
@@ -6466,7 +6791,7 @@
         </w:rPr>
         <w:t>Air Humidity and Temperature Sensor</w:t>
       </w:r>
-      <w:bookmarkEnd w:id="13"/>
+      <w:bookmarkEnd w:id="14"/>
     </w:p>
     <w:p>
       <w:pPr>
@@ -7071,7 +7396,7 @@
       <w:pPr>
         <w:pStyle w:val="Heading2"/>
       </w:pPr>
-      <w:bookmarkStart w:id="14" w:name="_Toc411886590"/>
+      <w:bookmarkStart w:id="15" w:name="_Toc412047997"/>
       <w:r>
         <w:rPr>
           <w:rFonts w:asciiTheme="majorHAnsi" w:hAnsiTheme="majorHAnsi"/>
@@ -7081,7 +7406,7 @@
         </w:rPr>
         <w:t>Real Time Clock (RTC)</w:t>
       </w:r>
-      <w:bookmarkEnd w:id="14"/>
+      <w:bookmarkEnd w:id="15"/>
     </w:p>
     <w:p>
       <w:pPr>
@@ -8124,7 +8449,7 @@
           <w:sz w:val="28"/>
         </w:rPr>
       </w:pPr>
-      <w:bookmarkStart w:id="15" w:name="_Toc411886591"/>
+      <w:bookmarkStart w:id="16" w:name="_Toc412047998"/>
       <w:r>
         <w:rPr>
           <w:rFonts w:asciiTheme="majorHAnsi" w:hAnsiTheme="majorHAnsi"/>
@@ -8135,7 +8460,7 @@
         </w:rPr>
         <w:t>Waterproof Digital Sensors</w:t>
       </w:r>
-      <w:bookmarkEnd w:id="15"/>
+      <w:bookmarkEnd w:id="16"/>
     </w:p>
     <w:p>
       <w:pPr>
@@ -8374,7 +8699,7 @@
           <w:sz w:val="28"/>
         </w:rPr>
       </w:pPr>
-      <w:bookmarkStart w:id="16" w:name="_Toc411886592"/>
+      <w:bookmarkStart w:id="17" w:name="_Toc412047999"/>
       <w:r>
         <w:rPr>
           <w:rFonts w:asciiTheme="majorHAnsi" w:hAnsiTheme="majorHAnsi"/>
@@ -8402,7 +8727,7 @@
         </w:rPr>
         <w:t>Sonic Distance Sensor</w:t>
       </w:r>
-      <w:bookmarkEnd w:id="16"/>
+      <w:bookmarkEnd w:id="17"/>
     </w:p>
     <w:p>
       <w:pPr>
@@ -8573,7 +8898,7 @@
           <w:sz w:val="28"/>
         </w:rPr>
       </w:pPr>
-      <w:bookmarkStart w:id="17" w:name="_Toc411886593"/>
+      <w:bookmarkStart w:id="18" w:name="_Toc412048000"/>
       <w:r>
         <w:rPr>
           <w:rFonts w:asciiTheme="majorHAnsi" w:hAnsiTheme="majorHAnsi"/>
@@ -8583,7 +8908,7 @@
         </w:rPr>
         <w:t>Light Sensor</w:t>
       </w:r>
-      <w:bookmarkEnd w:id="17"/>
+      <w:bookmarkEnd w:id="18"/>
     </w:p>
     <w:p>
       <w:pPr>
@@ -10342,7 +10667,7 @@
           <w:sz w:val="28"/>
         </w:rPr>
       </w:pPr>
-      <w:bookmarkStart w:id="18" w:name="_Toc411886594"/>
+      <w:bookmarkStart w:id="19" w:name="_Toc412048001"/>
       <w:r>
         <w:rPr>
           <w:rFonts w:asciiTheme="majorHAnsi" w:hAnsiTheme="majorHAnsi"/>
@@ -10353,7 +10678,7 @@
         </w:rPr>
         <w:t>PH Sensor</w:t>
       </w:r>
-      <w:bookmarkEnd w:id="18"/>
+      <w:bookmarkEnd w:id="19"/>
     </w:p>
     <w:p>
       <w:pPr>
@@ -10407,9 +10732,7 @@
           <w:sz w:val="28"/>
         </w:rPr>
       </w:pPr>
-      <w:bookmarkStart w:id="19" w:name="_Toc411886595"/>
-      <w:bookmarkStart w:id="20" w:name="_GoBack"/>
-      <w:bookmarkEnd w:id="20"/>
+      <w:bookmarkStart w:id="20" w:name="_Toc412048002"/>
       <w:r>
         <w:rPr>
           <w:rFonts w:asciiTheme="majorHAnsi" w:hAnsiTheme="majorHAnsi"/>
@@ -10420,7 +10743,7 @@
         </w:rPr>
         <w:t>Tilt Switch</w:t>
       </w:r>
-      <w:bookmarkEnd w:id="19"/>
+      <w:bookmarkEnd w:id="20"/>
     </w:p>
     <w:p>
       <w:pPr>
@@ -10606,7 +10929,7 @@
           <w:sz w:val="36"/>
         </w:rPr>
       </w:pPr>
-      <w:bookmarkStart w:id="21" w:name="_Toc411886596"/>
+      <w:bookmarkStart w:id="21" w:name="_Toc412048003"/>
       <w:r>
         <w:rPr>
           <w:b/>
@@ -10628,7 +10951,7 @@
           <w:sz w:val="28"/>
         </w:rPr>
       </w:pPr>
-      <w:bookmarkStart w:id="22" w:name="_Toc411886597"/>
+      <w:bookmarkStart w:id="22" w:name="_Toc412048004"/>
       <w:r>
         <w:rPr>
           <w:rFonts w:asciiTheme="majorHAnsi" w:hAnsiTheme="majorHAnsi"/>
@@ -12617,7 +12940,7 @@
           <w:sz w:val="36"/>
         </w:rPr>
       </w:pPr>
-      <w:bookmarkStart w:id="23" w:name="_Toc411886598"/>
+      <w:bookmarkStart w:id="23" w:name="_Toc412048005"/>
       <w:r>
         <w:rPr>
           <w:b/>
@@ -12648,7 +12971,7 @@
           <w:sz w:val="28"/>
         </w:rPr>
       </w:pPr>
-      <w:bookmarkStart w:id="24" w:name="_Toc411886599"/>
+      <w:bookmarkStart w:id="24" w:name="_Toc412048006"/>
       <w:r>
         <w:rPr>
           <w:rFonts w:asciiTheme="majorHAnsi" w:hAnsiTheme="majorHAnsi"/>
@@ -12675,7 +12998,7 @@
           <w:sz w:val="28"/>
         </w:rPr>
       </w:pPr>
-      <w:bookmarkStart w:id="25" w:name="_Toc411886600"/>
+      <w:bookmarkStart w:id="25" w:name="_Toc412048007"/>
       <w:r>
         <w:rPr>
           <w:rFonts w:asciiTheme="majorHAnsi" w:hAnsiTheme="majorHAnsi"/>
@@ -12706,7 +13029,7 @@
           <w:sz w:val="28"/>
         </w:rPr>
       </w:pPr>
-      <w:bookmarkStart w:id="26" w:name="_Toc411886601"/>
+      <w:bookmarkStart w:id="26" w:name="_Toc412048008"/>
       <w:r>
         <w:rPr>
           <w:rFonts w:asciiTheme="majorHAnsi" w:hAnsiTheme="majorHAnsi"/>
@@ -12732,7 +13055,7 @@
           <w:sz w:val="36"/>
         </w:rPr>
       </w:pPr>
-      <w:bookmarkStart w:id="27" w:name="_Toc411886602"/>
+      <w:bookmarkStart w:id="27" w:name="_Toc412048009"/>
       <w:r>
         <w:rPr>
           <w:b/>
@@ -14731,7 +15054,7 @@
           <w:color w:val="00B0F0"/>
         </w:rPr>
       </w:pPr>
-      <w:bookmarkStart w:id="28" w:name="_Toc411886603"/>
+      <w:bookmarkStart w:id="28" w:name="_Toc412048010"/>
       <w:r>
         <w:rPr>
           <w:b/>
@@ -14753,7 +15076,7 @@
           <w:sz w:val="28"/>
         </w:rPr>
       </w:pPr>
-      <w:bookmarkStart w:id="29" w:name="_Toc411886604"/>
+      <w:bookmarkStart w:id="29" w:name="_Toc412048011"/>
       <w:r>
         <w:rPr>
           <w:rFonts w:asciiTheme="majorHAnsi" w:hAnsiTheme="majorHAnsi"/>
@@ -14781,7 +15104,7 @@
           <w:sz w:val="28"/>
         </w:rPr>
       </w:pPr>
-      <w:bookmarkStart w:id="30" w:name="_Toc411886605"/>
+      <w:bookmarkStart w:id="30" w:name="_Toc412048012"/>
       <w:r>
         <w:rPr>
           <w:rFonts w:asciiTheme="majorHAnsi" w:hAnsiTheme="majorHAnsi"/>
@@ -14807,7 +15130,7 @@
           <w:szCs w:val="36"/>
         </w:rPr>
       </w:pPr>
-      <w:bookmarkStart w:id="31" w:name="_Toc411886606"/>
+      <w:bookmarkStart w:id="31" w:name="_Toc412048013"/>
       <w:r>
         <w:rPr>
           <w:rFonts w:asciiTheme="majorHAnsi" w:hAnsiTheme="majorHAnsi" w:cs="Times New Roman"/>
@@ -15829,7 +16152,7 @@
           <w:szCs w:val="36"/>
         </w:rPr>
       </w:pPr>
-      <w:bookmarkStart w:id="32" w:name="_Toc411886607"/>
+      <w:bookmarkStart w:id="32" w:name="_Toc412048014"/>
       <w:r>
         <w:rPr>
           <w:rFonts w:asciiTheme="majorHAnsi" w:hAnsiTheme="majorHAnsi" w:cs="Times New Roman"/>
@@ -18893,7 +19216,7 @@
       <w:pPr>
         <w:pStyle w:val="Heading3"/>
       </w:pPr>
-      <w:bookmarkStart w:id="33" w:name="_Toc411886608"/>
+      <w:bookmarkStart w:id="33" w:name="_Toc412048015"/>
       <w:r>
         <w:rPr>
           <w:rFonts w:eastAsia="Times New Roman" w:cs="Times New Roman"/>
@@ -19099,7 +19422,7 @@
           <w:sz w:val="36"/>
         </w:rPr>
       </w:pPr>
-      <w:bookmarkStart w:id="34" w:name="_Toc411886609"/>
+      <w:bookmarkStart w:id="34" w:name="_Toc412048016"/>
       <w:r>
         <w:rPr>
           <w:b/>
@@ -19129,6 +19452,538 @@
     <w:p/>
     <w:p>
       <w:pPr>
+        <w:pStyle w:val="Heading2"/>
+        <w:rPr>
+          <w:rFonts w:asciiTheme="majorHAnsi" w:hAnsiTheme="majorHAnsi"/>
+          <w:b w:val="0"/>
+          <w:color w:val="00B0F0"/>
+          <w:sz w:val="28"/>
+        </w:rPr>
+      </w:pPr>
+      <w:bookmarkStart w:id="35" w:name="_Toc412048017"/>
+      <w:r>
+        <w:rPr>
+          <w:rFonts w:asciiTheme="majorHAnsi" w:hAnsiTheme="majorHAnsi"/>
+          <w:b w:val="0"/>
+          <w:color w:val="00B0F0"/>
+          <w:sz w:val="28"/>
+        </w:rPr>
+        <w:t>Device Back-end Structure</w:t>
+      </w:r>
+      <w:bookmarkEnd w:id="35"/>
+    </w:p>
+    <w:p>
+      <w:r>
+        <w:t>Device uses following files on the SD card:</w:t>
+      </w:r>
+    </w:p>
+    <w:p>
+      <w:pPr>
+        <w:pStyle w:val="Heading3"/>
+        <w:ind w:firstLine="720"/>
+        <w:rPr>
+          <w:color w:val="00B0F0"/>
+          <w:sz w:val="22"/>
+        </w:rPr>
+      </w:pPr>
+      <w:bookmarkStart w:id="36" w:name="_Toc412048018"/>
+      <w:r>
+        <w:rPr>
+          <w:color w:val="00B0F0"/>
+          <w:sz w:val="22"/>
+        </w:rPr>
+        <w:t>Settings.txt</w:t>
+      </w:r>
+      <w:bookmarkEnd w:id="36"/>
+    </w:p>
+    <w:p>
+      <w:pPr>
+        <w:ind w:firstLine="720"/>
+      </w:pPr>
+      <w:r>
+        <w:t xml:space="preserve">This is </w:t>
+      </w:r>
+      <w:r>
+        <w:t xml:space="preserve">the </w:t>
+      </w:r>
+      <w:r>
+        <w:t>smallest fi</w:t>
+      </w:r>
+      <w:r>
+        <w:t xml:space="preserve">le and contains string of </w:t>
+      </w:r>
+      <w:r>
+        <w:t>ascii bytes.</w:t>
+      </w:r>
+    </w:p>
+    <w:p>
+      <w:pPr>
+        <w:ind w:left="1440"/>
+      </w:pPr>
+      <w:r>
+        <w:t>0-4 - Admin password</w:t>
+      </w:r>
+      <w:r>
+        <w:t xml:space="preserve"> (5 characters)</w:t>
+      </w:r>
+      <w:r>
+        <w:br/>
+        <w:t>5 -    log internet traffic</w:t>
+      </w:r>
+      <w:r>
+        <w:t xml:space="preserve"> (</w:t>
+      </w:r>
+      <w:r>
+        <w:t>‘</w:t>
+      </w:r>
+      <w:r>
+        <w:t>1</w:t>
+      </w:r>
+      <w:r>
+        <w:t>’</w:t>
+      </w:r>
+      <w:r>
+        <w:t xml:space="preserve">=yes, </w:t>
+      </w:r>
+      <w:r>
+        <w:t>‘</w:t>
+      </w:r>
+      <w:r>
+        <w:t>0</w:t>
+      </w:r>
+      <w:r>
+        <w:t>’</w:t>
+      </w:r>
+      <w:r>
+        <w:t>=no)</w:t>
+      </w:r>
+      <w:r>
+        <w:t xml:space="preserve">. Logged in </w:t>
+      </w:r>
+      <w:r>
+        <w:rPr>
+          <w:b/>
+        </w:rPr>
+        <w:t>log.txt</w:t>
+      </w:r>
+      <w:r>
+        <w:t>.</w:t>
+      </w:r>
+      <w:r>
+        <w:br/>
+        <w:t>6 -    log frequency that sensors should write</w:t>
+      </w:r>
+      <w:r>
+        <w:t xml:space="preserve"> (</w:t>
+      </w:r>
+      <w:r>
+        <w:t>‘</w:t>
+      </w:r>
+      <w:r>
+        <w:t>0</w:t>
+      </w:r>
+      <w:r>
+        <w:t>’</w:t>
+      </w:r>
+      <w:r>
+        <w:t xml:space="preserve"> = 10min</w:t>
+      </w:r>
+      <w:r>
+        <w:t xml:space="preserve">, </w:t>
+      </w:r>
+      <w:r>
+        <w:t>‘</w:t>
+      </w:r>
+      <w:r>
+        <w:t>1</w:t>
+      </w:r>
+      <w:r>
+        <w:t>’</w:t>
+      </w:r>
+      <w:r>
+        <w:t xml:space="preserve"> = 30min</w:t>
+      </w:r>
+      <w:r>
+        <w:t xml:space="preserve">, </w:t>
+      </w:r>
+      <w:r>
+        <w:t>‘</w:t>
+      </w:r>
+      <w:r>
+        <w:t>2</w:t>
+      </w:r>
+      <w:r>
+        <w:t>’</w:t>
+      </w:r>
+      <w:r>
+        <w:t xml:space="preserve"> = 60min</w:t>
+      </w:r>
+      <w:r>
+        <w:t>)</w:t>
+      </w:r>
+      <w:r>
+        <w:t xml:space="preserve"> </w:t>
+      </w:r>
+      <w:r>
+        <w:t>.</w:t>
+      </w:r>
+      <w:r>
+        <w:t xml:space="preserve"> Logged in </w:t>
+      </w:r>
+      <w:r>
+        <w:rPr>
+          <w:b/>
+        </w:rPr>
+        <w:t>dataYYMM</w:t>
+      </w:r>
+      <w:r>
+        <w:rPr>
+          <w:b/>
+        </w:rPr>
+        <w:t>.</w:t>
+      </w:r>
+      <w:r>
+        <w:rPr>
+          <w:b/>
+        </w:rPr>
+        <w:t>jsn</w:t>
+      </w:r>
+      <w:r>
+        <w:t>.</w:t>
+      </w:r>
+      <w:r>
+        <w:br/>
+        <w:t>7 -    log RAM usage</w:t>
+      </w:r>
+      <w:r>
+        <w:t xml:space="preserve"> (</w:t>
+      </w:r>
+      <w:r>
+        <w:t>‘</w:t>
+      </w:r>
+      <w:r>
+        <w:t>1</w:t>
+      </w:r>
+      <w:r>
+        <w:t>’</w:t>
+      </w:r>
+      <w:r>
+        <w:t xml:space="preserve">=yes, </w:t>
+      </w:r>
+      <w:r>
+        <w:t>‘</w:t>
+      </w:r>
+      <w:r>
+        <w:t>0</w:t>
+      </w:r>
+      <w:r>
+        <w:t>’</w:t>
+      </w:r>
+      <w:r>
+        <w:t>=no)</w:t>
+      </w:r>
+      <w:r>
+        <w:t xml:space="preserve"> </w:t>
+      </w:r>
+      <w:r>
+        <w:t>.</w:t>
+      </w:r>
+      <w:r>
+        <w:t xml:space="preserve"> Logged in </w:t>
+      </w:r>
+      <w:r>
+        <w:rPr>
+          <w:b/>
+        </w:rPr>
+        <w:t>session</w:t>
+      </w:r>
+      <w:r>
+        <w:rPr>
+          <w:b/>
+        </w:rPr>
+        <w:t>.txt</w:t>
+      </w:r>
+      <w:r>
+        <w:t>.</w:t>
+      </w:r>
+      <w:r>
+        <w:br/>
+        <w:t>8 -    reboot if SD not present</w:t>
+      </w:r>
+      <w:r>
+        <w:t xml:space="preserve"> (‘1’=yes, ‘0’=no)</w:t>
+      </w:r>
+    </w:p>
+    <w:p>
+      <w:pPr>
+        <w:ind w:left="720"/>
+      </w:pPr>
+      <w:r>
+        <w:t xml:space="preserve">Settings are loaded during device start up. If settings are not present, default values are used: “12345”, </w:t>
+      </w:r>
+      <w:r>
+        <w:t>‘</w:t>
+      </w:r>
+      <w:r>
+        <w:t>1</w:t>
+      </w:r>
+      <w:r>
+        <w:t>’</w:t>
+      </w:r>
+      <w:r>
+        <w:t xml:space="preserve"> </w:t>
+      </w:r>
+      <w:r>
+        <w:t>(yes)</w:t>
+      </w:r>
+      <w:r>
+        <w:t>,</w:t>
+      </w:r>
+      <w:r>
+        <w:t>’</w:t>
+      </w:r>
+      <w:r>
+        <w:t>2</w:t>
+      </w:r>
+      <w:r>
+        <w:t>’</w:t>
+      </w:r>
+      <w:r>
+        <w:t xml:space="preserve"> (60min)</w:t>
+      </w:r>
+      <w:r>
+        <w:t>,</w:t>
+      </w:r>
+      <w:r>
+        <w:t xml:space="preserve"> </w:t>
+      </w:r>
+      <w:r>
+        <w:t>’</w:t>
+      </w:r>
+      <w:r>
+        <w:t>1</w:t>
+      </w:r>
+      <w:r>
+        <w:t>’</w:t>
+      </w:r>
+      <w:r>
+        <w:t xml:space="preserve"> (yes)</w:t>
+      </w:r>
+      <w:r>
+        <w:t>, ’</w:t>
+      </w:r>
+      <w:r>
+        <w:t>0</w:t>
+      </w:r>
+      <w:r>
+        <w:t xml:space="preserve">’ </w:t>
+      </w:r>
+      <w:r>
+        <w:t>(no</w:t>
+      </w:r>
+      <w:r>
+        <w:t>).</w:t>
+      </w:r>
+      <w:r>
+        <w:br/>
+        <w:t>Settings can also be changed on the fly using the API.</w:t>
+      </w:r>
+    </w:p>
+    <w:p>
+      <w:pPr>
+        <w:pStyle w:val="Heading3"/>
+        <w:ind w:firstLine="720"/>
+        <w:rPr>
+          <w:color w:val="00B0F0"/>
+          <w:sz w:val="22"/>
+        </w:rPr>
+      </w:pPr>
+      <w:bookmarkStart w:id="37" w:name="_Toc412048019"/>
+      <w:r>
+        <w:rPr>
+          <w:color w:val="00B0F0"/>
+          <w:sz w:val="22"/>
+        </w:rPr>
+        <w:t>Session.txt</w:t>
+      </w:r>
+      <w:bookmarkEnd w:id="37"/>
+    </w:p>
+    <w:p>
+      <w:pPr>
+        <w:ind w:left="720"/>
+      </w:pPr>
+      <w:r>
+        <w:t xml:space="preserve">Session file is used to write </w:t>
+      </w:r>
+      <w:r>
+        <w:rPr>
+          <w:b/>
+        </w:rPr>
+        <w:t>start date/time</w:t>
+      </w:r>
+      <w:r>
+        <w:t xml:space="preserve"> of the device during boot. Also device constantly write to this file current date/time so when device loses power this file contains start and </w:t>
+      </w:r>
+      <w:r>
+        <w:rPr>
+          <w:b/>
+        </w:rPr>
+        <w:t>end date</w:t>
+      </w:r>
+      <w:r>
+        <w:rPr>
+          <w:b/>
+        </w:rPr>
+        <w:t>/time</w:t>
+      </w:r>
+      <w:r>
+        <w:t xml:space="preserve"> of the current session. </w:t>
+      </w:r>
+      <w:r>
+        <w:br/>
+        <w:t xml:space="preserve">File also stores </w:t>
+      </w:r>
+      <w:r>
+        <w:rPr>
+          <w:b/>
+        </w:rPr>
+        <w:t>sessionID</w:t>
+      </w:r>
+      <w:r>
+        <w:t xml:space="preserve"> (not used at the moment). When session ends it is stored in the Log file, so that we can monitor how long device was running during each session.</w:t>
+      </w:r>
+      <w:r>
+        <w:br/>
+        <w:t xml:space="preserve">Also this file will contain </w:t>
+      </w:r>
+      <w:r>
+        <w:rPr>
+          <w:b/>
+        </w:rPr>
+        <w:t>RAM usage</w:t>
+      </w:r>
+      <w:r>
+        <w:t xml:space="preserve"> if settings are set to log that.</w:t>
+      </w:r>
+      <w:r>
+        <w:br/>
+        <w:t>If session file cannot be written to, device will reboot (or keep rebooting until can write to the file again)</w:t>
+      </w:r>
+      <w:r>
+        <w:t xml:space="preserve"> if the settings are set to reboot if SD not present</w:t>
+      </w:r>
+      <w:r>
+        <w:t xml:space="preserve">. </w:t>
+      </w:r>
+    </w:p>
+    <w:p>
+      <w:pPr>
+        <w:pStyle w:val="Heading3"/>
+        <w:ind w:firstLine="720"/>
+        <w:rPr>
+          <w:color w:val="00B0F0"/>
+          <w:sz w:val="22"/>
+        </w:rPr>
+      </w:pPr>
+      <w:bookmarkStart w:id="38" w:name="_Toc412048020"/>
+      <w:r>
+        <w:rPr>
+          <w:color w:val="00B0F0"/>
+          <w:sz w:val="22"/>
+        </w:rPr>
+        <w:t>Log.txt</w:t>
+      </w:r>
+      <w:bookmarkEnd w:id="38"/>
+    </w:p>
+    <w:p>
+      <w:pPr>
+        <w:ind w:firstLine="720"/>
+      </w:pPr>
+      <w:r>
+        <w:t xml:space="preserve">This file contains past </w:t>
+      </w:r>
+      <w:r>
+        <w:rPr>
+          <w:b/>
+        </w:rPr>
+        <w:t>session</w:t>
+      </w:r>
+      <w:r>
+        <w:rPr>
+          <w:b/>
+        </w:rPr>
+        <w:t>s</w:t>
+      </w:r>
+      <w:r>
+        <w:t xml:space="preserve"> information (not the current one). It also logs </w:t>
+      </w:r>
+      <w:r>
+        <w:rPr>
+          <w:b/>
+        </w:rPr>
+        <w:t>internet traffic</w:t>
+      </w:r>
+      <w:r>
+        <w:t xml:space="preserve"> if it is enabled in the settings.</w:t>
+      </w:r>
+    </w:p>
+    <w:p>
+      <w:pPr>
+        <w:pStyle w:val="Heading3"/>
+        <w:ind w:firstLine="720"/>
+        <w:rPr>
+          <w:color w:val="00B0F0"/>
+          <w:sz w:val="22"/>
+        </w:rPr>
+      </w:pPr>
+      <w:bookmarkStart w:id="39" w:name="_Toc412048021"/>
+      <w:r>
+        <w:rPr>
+          <w:color w:val="00B0F0"/>
+          <w:sz w:val="22"/>
+        </w:rPr>
+        <w:t>dataYYMM.jsn</w:t>
+      </w:r>
+      <w:bookmarkEnd w:id="39"/>
+    </w:p>
+    <w:p>
+      <w:pPr>
+        <w:ind w:left="720"/>
+      </w:pPr>
+      <w:r>
+        <w:t xml:space="preserve">This file writes </w:t>
+      </w:r>
+      <w:r>
+        <w:rPr>
+          <w:b/>
+        </w:rPr>
+        <w:t>sensor data</w:t>
+      </w:r>
+      <w:r>
+        <w:t xml:space="preserve">. YY is for current year, and MM is for current month. </w:t>
+      </w:r>
+      <w:r>
+        <w:br/>
+      </w:r>
+      <w:r>
+        <w:t>It is broken this way so that API can return current month of logs to optimize the speed.</w:t>
+      </w:r>
+      <w:r>
+        <w:br/>
+      </w:r>
+      <w:r>
+        <w:t xml:space="preserve">User would have to request previous months one at the time if would like to see </w:t>
+      </w:r>
+      <w:r>
+        <w:t xml:space="preserve">older </w:t>
+      </w:r>
+      <w:r>
+        <w:t>history.</w:t>
+      </w:r>
+    </w:p>
+    <w:p/>
+    <w:p>
+      <w:pPr>
         <w:pStyle w:val="Heading1"/>
         <w:rPr>
           <w:b/>
@@ -19136,7 +19991,7 @@
           <w:sz w:val="36"/>
         </w:rPr>
       </w:pPr>
-      <w:bookmarkStart w:id="35" w:name="_Toc411886610"/>
+      <w:bookmarkStart w:id="40" w:name="_Toc412048022"/>
       <w:r>
         <w:rPr>
           <w:b/>
@@ -19145,7 +20000,7 @@
         </w:rPr>
         <w:t>Testing</w:t>
       </w:r>
-      <w:bookmarkEnd w:id="35"/>
+      <w:bookmarkEnd w:id="40"/>
     </w:p>
     <w:p/>
     <w:p>
@@ -19165,7 +20020,7 @@
           <w:sz w:val="36"/>
         </w:rPr>
       </w:pPr>
-      <w:bookmarkStart w:id="36" w:name="_Toc411886611"/>
+      <w:bookmarkStart w:id="41" w:name="_Toc412048023"/>
       <w:r>
         <w:rPr>
           <w:b/>
@@ -19174,7 +20029,7 @@
         </w:rPr>
         <w:t>Ideas</w:t>
       </w:r>
-      <w:bookmarkEnd w:id="36"/>
+      <w:bookmarkEnd w:id="41"/>
     </w:p>
     <w:p>
       <w:r>
@@ -19273,7 +20128,7 @@
           <w:rPr>
             <w:noProof/>
           </w:rPr>
-          <w:t>26</w:t>
+          <w:t>27</w:t>
         </w:r>
         <w:r>
           <w:rPr>
@@ -21880,7 +22735,7 @@
 </file>
 
 <file path=customXml/itemProps2.xml><?xml version="1.0" encoding="utf-8"?>
-<ds:datastoreItem xmlns:ds="http://schemas.openxmlformats.org/officeDocument/2006/customXml" ds:itemID="{EBF23AC4-7BE8-4D9C-A77B-9C3D4A089B8B}">
+<ds:datastoreItem xmlns:ds="http://schemas.openxmlformats.org/officeDocument/2006/customXml" ds:itemID="{41A87B25-B115-4AB6-8670-C0502A7238F7}">
   <ds:schemaRefs>
     <ds:schemaRef ds:uri="http://schemas.openxmlformats.org/officeDocument/2006/bibliography"/>
   </ds:schemaRefs>

</xml_diff>

<commit_message>
Admin screen all data on load completed with calling single api interface
</commit_message>
<xml_diff>
--- a/GreenHouseAppManual.docx
+++ b/GreenHouseAppManual.docx
@@ -545,9 +545,7 @@
         </w:rPr>
         <w:t>Index</w:t>
       </w:r>
-      <w:bookmarkStart w:id="2" w:name="_GoBack"/>
       <w:bookmarkEnd w:id="1"/>
-      <w:bookmarkEnd w:id="2"/>
     </w:p>
     <w:p>
       <w:pPr>
@@ -3419,7 +3417,7 @@
           <w:sz w:val="36"/>
         </w:rPr>
       </w:pPr>
-      <w:bookmarkStart w:id="3" w:name="_Toc412047985"/>
+      <w:bookmarkStart w:id="2" w:name="_Toc412047985"/>
       <w:r>
         <w:rPr>
           <w:b/>
@@ -3428,7 +3426,7 @@
         </w:rPr>
         <w:t>Introduction</w:t>
       </w:r>
-      <w:bookmarkEnd w:id="3"/>
+      <w:bookmarkEnd w:id="2"/>
     </w:p>
     <w:p>
       <w:pPr>
@@ -3469,7 +3467,7 @@
           <w:color w:val="00B0F0"/>
         </w:rPr>
       </w:pPr>
-      <w:bookmarkStart w:id="4" w:name="_Toc412047986"/>
+      <w:bookmarkStart w:id="3" w:name="_Toc412047986"/>
       <w:r>
         <w:rPr>
           <w:rFonts w:asciiTheme="majorHAnsi" w:hAnsiTheme="majorHAnsi"/>
@@ -3479,7 +3477,7 @@
         </w:rPr>
         <w:t>Why Arduino?</w:t>
       </w:r>
-      <w:bookmarkEnd w:id="4"/>
+      <w:bookmarkEnd w:id="3"/>
     </w:p>
     <w:p>
       <w:r>
@@ -3549,7 +3547,7 @@
           <w:sz w:val="28"/>
         </w:rPr>
       </w:pPr>
-      <w:bookmarkStart w:id="5" w:name="_Toc412047987"/>
+      <w:bookmarkStart w:id="4" w:name="_Toc412047987"/>
       <w:r>
         <w:rPr>
           <w:rFonts w:asciiTheme="majorHAnsi" w:hAnsiTheme="majorHAnsi"/>
@@ -3559,7 +3557,7 @@
         </w:rPr>
         <w:t>Components</w:t>
       </w:r>
-      <w:bookmarkEnd w:id="5"/>
+      <w:bookmarkEnd w:id="4"/>
     </w:p>
     <w:p>
       <w:r>
@@ -3663,7 +3661,7 @@
           <w:sz w:val="22"/>
         </w:rPr>
       </w:pPr>
-      <w:bookmarkStart w:id="6" w:name="_Toc412047988"/>
+      <w:bookmarkStart w:id="5" w:name="_Toc412047988"/>
       <w:r>
         <w:rPr>
           <w:color w:val="00B0F0"/>
@@ -3671,7 +3669,14 @@
         </w:rPr>
         <w:t>Arduino Uno R3 Board</w:t>
       </w:r>
-      <w:bookmarkEnd w:id="6"/>
+      <w:bookmarkEnd w:id="5"/>
+      <w:r>
+        <w:rPr>
+          <w:color w:val="00B0F0"/>
+          <w:sz w:val="22"/>
+        </w:rPr>
+        <w:t xml:space="preserve"> ($10)</w:t>
+      </w:r>
     </w:p>
     <w:p>
       <w:pPr>
@@ -5471,7 +5476,7 @@
       <w:pPr>
         <w:pStyle w:val="Heading3"/>
       </w:pPr>
-      <w:bookmarkStart w:id="7" w:name="_Toc412047989"/>
+      <w:bookmarkStart w:id="6" w:name="_Toc412047989"/>
       <w:r>
         <w:rPr>
           <w:color w:val="00B0F0"/>
@@ -5514,7 +5519,14 @@
         </w:rPr>
         <w:t>)</w:t>
       </w:r>
-      <w:bookmarkEnd w:id="7"/>
+      <w:bookmarkEnd w:id="6"/>
+      <w:r>
+        <w:rPr>
+          <w:color w:val="00B0F0"/>
+          <w:sz w:val="22"/>
+        </w:rPr>
+        <w:t xml:space="preserve"> ($14)</w:t>
+      </w:r>
     </w:p>
     <w:p>
       <w:pPr>
@@ -5973,7 +5985,7 @@
           <w:bCs/>
         </w:rPr>
       </w:pPr>
-      <w:bookmarkStart w:id="8" w:name="_Toc412047990"/>
+      <w:bookmarkStart w:id="7" w:name="_Toc412047990"/>
       <w:r>
         <w:rPr>
           <w:color w:val="00B0F0"/>
@@ -5981,7 +5993,7 @@
         </w:rPr>
         <w:t>Sensors</w:t>
       </w:r>
-      <w:bookmarkEnd w:id="8"/>
+      <w:bookmarkEnd w:id="7"/>
     </w:p>
     <w:p>
       <w:pPr>
@@ -6312,7 +6324,7 @@
           <w:bCs/>
         </w:rPr>
       </w:pPr>
-      <w:bookmarkStart w:id="9" w:name="_Toc412047991"/>
+      <w:bookmarkStart w:id="8" w:name="_Toc412047991"/>
       <w:r>
         <w:rPr>
           <w:color w:val="00B0F0"/>
@@ -6327,7 +6339,7 @@
         </w:rPr>
         <w:t>Code and Libraries</w:t>
       </w:r>
-      <w:bookmarkEnd w:id="9"/>
+      <w:bookmarkEnd w:id="8"/>
     </w:p>
     <w:p>
       <w:pPr>
@@ -6371,7 +6383,7 @@
           <w:bCs/>
         </w:rPr>
       </w:pPr>
-      <w:bookmarkStart w:id="10" w:name="_Toc412047992"/>
+      <w:bookmarkStart w:id="9" w:name="_Toc412047992"/>
       <w:r>
         <w:rPr>
           <w:color w:val="00B0F0"/>
@@ -6379,7 +6391,7 @@
         </w:rPr>
         <w:t>Website</w:t>
       </w:r>
-      <w:bookmarkEnd w:id="10"/>
+      <w:bookmarkEnd w:id="9"/>
     </w:p>
     <w:p>
       <w:pPr>
@@ -6418,7 +6430,7 @@
           <w:sz w:val="36"/>
         </w:rPr>
       </w:pPr>
-      <w:bookmarkStart w:id="11" w:name="_Toc412047993"/>
+      <w:bookmarkStart w:id="10" w:name="_Toc412047993"/>
       <w:r>
         <w:rPr>
           <w:b/>
@@ -6435,7 +6447,7 @@
         </w:rPr>
         <w:t>Shields</w:t>
       </w:r>
-      <w:bookmarkEnd w:id="11"/>
+      <w:bookmarkEnd w:id="10"/>
     </w:p>
     <w:p>
       <w:pPr>
@@ -6445,7 +6457,7 @@
           <w:sz w:val="22"/>
         </w:rPr>
       </w:pPr>
-      <w:bookmarkStart w:id="12" w:name="_Toc412047994"/>
+      <w:bookmarkStart w:id="11" w:name="_Toc412047994"/>
       <w:r>
         <w:rPr>
           <w:color w:val="00B0F0"/>
@@ -6453,7 +6465,7 @@
         </w:rPr>
         <w:t>WiFiShield</w:t>
       </w:r>
-      <w:bookmarkEnd w:id="12"/>
+      <w:bookmarkEnd w:id="11"/>
     </w:p>
     <w:p>
       <w:pPr>
@@ -6757,7 +6769,7 @@
           <w:sz w:val="36"/>
         </w:rPr>
       </w:pPr>
-      <w:bookmarkStart w:id="13" w:name="_Toc412047995"/>
+      <w:bookmarkStart w:id="12" w:name="_Toc412047995"/>
       <w:r>
         <w:rPr>
           <w:b/>
@@ -6766,7 +6778,7 @@
         </w:rPr>
         <w:t>Sensors</w:t>
       </w:r>
-      <w:bookmarkEnd w:id="13"/>
+      <w:bookmarkEnd w:id="12"/>
     </w:p>
     <w:p/>
     <w:p>
@@ -6780,7 +6792,7 @@
           <w:sz w:val="28"/>
         </w:rPr>
       </w:pPr>
-      <w:bookmarkStart w:id="14" w:name="_Toc412047996"/>
+      <w:bookmarkStart w:id="13" w:name="_Toc412047996"/>
       <w:r>
         <w:rPr>
           <w:rFonts w:asciiTheme="majorHAnsi" w:hAnsiTheme="majorHAnsi"/>
@@ -6791,7 +6803,7 @@
         </w:rPr>
         <w:t>Air Humidity and Temperature Sensor</w:t>
       </w:r>
-      <w:bookmarkEnd w:id="14"/>
+      <w:bookmarkEnd w:id="13"/>
     </w:p>
     <w:p>
       <w:pPr>
@@ -7396,7 +7408,7 @@
       <w:pPr>
         <w:pStyle w:val="Heading2"/>
       </w:pPr>
-      <w:bookmarkStart w:id="15" w:name="_Toc412047997"/>
+      <w:bookmarkStart w:id="14" w:name="_Toc412047997"/>
       <w:r>
         <w:rPr>
           <w:rFonts w:asciiTheme="majorHAnsi" w:hAnsiTheme="majorHAnsi"/>
@@ -7406,7 +7418,7 @@
         </w:rPr>
         <w:t>Real Time Clock (RTC)</w:t>
       </w:r>
-      <w:bookmarkEnd w:id="15"/>
+      <w:bookmarkEnd w:id="14"/>
     </w:p>
     <w:p>
       <w:pPr>
@@ -8449,7 +8461,7 @@
           <w:sz w:val="28"/>
         </w:rPr>
       </w:pPr>
-      <w:bookmarkStart w:id="16" w:name="_Toc412047998"/>
+      <w:bookmarkStart w:id="15" w:name="_Toc412047998"/>
       <w:r>
         <w:rPr>
           <w:rFonts w:asciiTheme="majorHAnsi" w:hAnsiTheme="majorHAnsi"/>
@@ -8460,7 +8472,7 @@
         </w:rPr>
         <w:t>Waterproof Digital Sensors</w:t>
       </w:r>
-      <w:bookmarkEnd w:id="16"/>
+      <w:bookmarkEnd w:id="15"/>
     </w:p>
     <w:p>
       <w:pPr>
@@ -8699,7 +8711,7 @@
           <w:sz w:val="28"/>
         </w:rPr>
       </w:pPr>
-      <w:bookmarkStart w:id="17" w:name="_Toc412047999"/>
+      <w:bookmarkStart w:id="16" w:name="_Toc412047999"/>
       <w:r>
         <w:rPr>
           <w:rFonts w:asciiTheme="majorHAnsi" w:hAnsiTheme="majorHAnsi"/>
@@ -8727,7 +8739,7 @@
         </w:rPr>
         <w:t>Sonic Distance Sensor</w:t>
       </w:r>
-      <w:bookmarkEnd w:id="17"/>
+      <w:bookmarkEnd w:id="16"/>
     </w:p>
     <w:p>
       <w:pPr>
@@ -8898,7 +8910,7 @@
           <w:sz w:val="28"/>
         </w:rPr>
       </w:pPr>
-      <w:bookmarkStart w:id="18" w:name="_Toc412048000"/>
+      <w:bookmarkStart w:id="17" w:name="_Toc412048000"/>
       <w:r>
         <w:rPr>
           <w:rFonts w:asciiTheme="majorHAnsi" w:hAnsiTheme="majorHAnsi"/>
@@ -8908,7 +8920,7 @@
         </w:rPr>
         <w:t>Light Sensor</w:t>
       </w:r>
-      <w:bookmarkEnd w:id="18"/>
+      <w:bookmarkEnd w:id="17"/>
     </w:p>
     <w:p>
       <w:pPr>
@@ -10667,7 +10679,7 @@
           <w:sz w:val="28"/>
         </w:rPr>
       </w:pPr>
-      <w:bookmarkStart w:id="19" w:name="_Toc412048001"/>
+      <w:bookmarkStart w:id="18" w:name="_Toc412048001"/>
       <w:r>
         <w:rPr>
           <w:rFonts w:asciiTheme="majorHAnsi" w:hAnsiTheme="majorHAnsi"/>
@@ -10678,7 +10690,7 @@
         </w:rPr>
         <w:t>PH Sensor</w:t>
       </w:r>
-      <w:bookmarkEnd w:id="19"/>
+      <w:bookmarkEnd w:id="18"/>
     </w:p>
     <w:p>
       <w:pPr>
@@ -10732,7 +10744,7 @@
           <w:sz w:val="28"/>
         </w:rPr>
       </w:pPr>
-      <w:bookmarkStart w:id="20" w:name="_Toc412048002"/>
+      <w:bookmarkStart w:id="19" w:name="_Toc412048002"/>
       <w:r>
         <w:rPr>
           <w:rFonts w:asciiTheme="majorHAnsi" w:hAnsiTheme="majorHAnsi"/>
@@ -10743,7 +10755,7 @@
         </w:rPr>
         <w:t>Tilt Switch</w:t>
       </w:r>
-      <w:bookmarkEnd w:id="20"/>
+      <w:bookmarkEnd w:id="19"/>
     </w:p>
     <w:p>
       <w:pPr>
@@ -10929,7 +10941,7 @@
           <w:sz w:val="36"/>
         </w:rPr>
       </w:pPr>
-      <w:bookmarkStart w:id="21" w:name="_Toc412048003"/>
+      <w:bookmarkStart w:id="20" w:name="_Toc412048003"/>
       <w:r>
         <w:rPr>
           <w:b/>
@@ -10938,7 +10950,7 @@
         </w:rPr>
         <w:t>Outputs</w:t>
       </w:r>
-      <w:bookmarkEnd w:id="21"/>
+      <w:bookmarkEnd w:id="20"/>
     </w:p>
     <w:p/>
     <w:p>
@@ -10951,7 +10963,7 @@
           <w:sz w:val="28"/>
         </w:rPr>
       </w:pPr>
-      <w:bookmarkStart w:id="22" w:name="_Toc412048004"/>
+      <w:bookmarkStart w:id="21" w:name="_Toc412048004"/>
       <w:r>
         <w:rPr>
           <w:rFonts w:asciiTheme="majorHAnsi" w:hAnsiTheme="majorHAnsi"/>
@@ -10961,7 +10973,7 @@
         </w:rPr>
         <w:t>LCD Screen</w:t>
       </w:r>
-      <w:bookmarkEnd w:id="22"/>
+      <w:bookmarkEnd w:id="21"/>
     </w:p>
     <w:p>
       <w:pPr>
@@ -12940,7 +12952,7 @@
           <w:sz w:val="36"/>
         </w:rPr>
       </w:pPr>
-      <w:bookmarkStart w:id="23" w:name="_Toc412048005"/>
+      <w:bookmarkStart w:id="22" w:name="_Toc412048005"/>
       <w:r>
         <w:rPr>
           <w:b/>
@@ -12957,7 +12969,7 @@
         </w:rPr>
         <w:t>Interfaces</w:t>
       </w:r>
-      <w:bookmarkEnd w:id="23"/>
+      <w:bookmarkEnd w:id="22"/>
     </w:p>
     <w:p/>
     <w:p>
@@ -12971,7 +12983,7 @@
           <w:sz w:val="28"/>
         </w:rPr>
       </w:pPr>
-      <w:bookmarkStart w:id="24" w:name="_Toc412048006"/>
+      <w:bookmarkStart w:id="23" w:name="_Toc412048006"/>
       <w:r>
         <w:rPr>
           <w:rFonts w:asciiTheme="majorHAnsi" w:hAnsiTheme="majorHAnsi"/>
@@ -12982,7 +12994,7 @@
         </w:rPr>
         <w:t>SPI</w:t>
       </w:r>
-      <w:bookmarkEnd w:id="24"/>
+      <w:bookmarkEnd w:id="23"/>
     </w:p>
     <w:p/>
     <w:p/>
@@ -12998,7 +13010,7 @@
           <w:sz w:val="28"/>
         </w:rPr>
       </w:pPr>
-      <w:bookmarkStart w:id="25" w:name="_Toc412048007"/>
+      <w:bookmarkStart w:id="24" w:name="_Toc412048007"/>
       <w:r>
         <w:rPr>
           <w:rFonts w:asciiTheme="majorHAnsi" w:hAnsiTheme="majorHAnsi"/>
@@ -13009,7 +13021,7 @@
         </w:rPr>
         <w:t>I2C</w:t>
       </w:r>
-      <w:bookmarkEnd w:id="25"/>
+      <w:bookmarkEnd w:id="24"/>
     </w:p>
     <w:p>
       <w:r>
@@ -13029,7 +13041,7 @@
           <w:sz w:val="28"/>
         </w:rPr>
       </w:pPr>
-      <w:bookmarkStart w:id="26" w:name="_Toc412048008"/>
+      <w:bookmarkStart w:id="25" w:name="_Toc412048008"/>
       <w:r>
         <w:rPr>
           <w:rFonts w:asciiTheme="majorHAnsi" w:hAnsiTheme="majorHAnsi"/>
@@ -13040,7 +13052,7 @@
         </w:rPr>
         <w:t>1Wire</w:t>
       </w:r>
-      <w:bookmarkEnd w:id="26"/>
+      <w:bookmarkEnd w:id="25"/>
     </w:p>
     <w:p/>
     <w:p/>
@@ -13055,7 +13067,7 @@
           <w:sz w:val="36"/>
         </w:rPr>
       </w:pPr>
-      <w:bookmarkStart w:id="27" w:name="_Toc412048009"/>
+      <w:bookmarkStart w:id="26" w:name="_Toc412048009"/>
       <w:r>
         <w:rPr>
           <w:b/>
@@ -13064,7 +13076,7 @@
         </w:rPr>
         <w:t>Hardware Design</w:t>
       </w:r>
-      <w:bookmarkEnd w:id="27"/>
+      <w:bookmarkEnd w:id="26"/>
     </w:p>
     <w:p/>
     <w:p>
@@ -15054,7 +15066,7 @@
           <w:color w:val="00B0F0"/>
         </w:rPr>
       </w:pPr>
-      <w:bookmarkStart w:id="28" w:name="_Toc412048010"/>
+      <w:bookmarkStart w:id="27" w:name="_Toc412048010"/>
       <w:r>
         <w:rPr>
           <w:b/>
@@ -15063,7 +15075,7 @@
         </w:rPr>
         <w:t>Software Design</w:t>
       </w:r>
-      <w:bookmarkEnd w:id="28"/>
+      <w:bookmarkEnd w:id="27"/>
     </w:p>
     <w:p/>
     <w:p>
@@ -15076,7 +15088,7 @@
           <w:sz w:val="28"/>
         </w:rPr>
       </w:pPr>
-      <w:bookmarkStart w:id="29" w:name="_Toc412048011"/>
+      <w:bookmarkStart w:id="28" w:name="_Toc412048011"/>
       <w:r>
         <w:rPr>
           <w:rFonts w:asciiTheme="majorHAnsi" w:hAnsiTheme="majorHAnsi"/>
@@ -15086,7 +15098,7 @@
         </w:rPr>
         <w:t>Web design</w:t>
       </w:r>
-      <w:bookmarkEnd w:id="29"/>
+      <w:bookmarkEnd w:id="28"/>
     </w:p>
     <w:p>
       <w:r>
@@ -15104,7 +15116,7 @@
           <w:sz w:val="28"/>
         </w:rPr>
       </w:pPr>
-      <w:bookmarkStart w:id="30" w:name="_Toc412048012"/>
+      <w:bookmarkStart w:id="29" w:name="_Toc412048012"/>
       <w:r>
         <w:rPr>
           <w:rFonts w:asciiTheme="majorHAnsi" w:hAnsiTheme="majorHAnsi"/>
@@ -15115,7 +15127,7 @@
         </w:rPr>
         <w:t>C design</w:t>
       </w:r>
-      <w:bookmarkEnd w:id="30"/>
+      <w:bookmarkEnd w:id="29"/>
     </w:p>
     <w:p>
       <w:pPr>
@@ -15130,7 +15142,7 @@
           <w:szCs w:val="36"/>
         </w:rPr>
       </w:pPr>
-      <w:bookmarkStart w:id="31" w:name="_Toc412048013"/>
+      <w:bookmarkStart w:id="30" w:name="_Toc412048013"/>
       <w:r>
         <w:rPr>
           <w:rFonts w:asciiTheme="majorHAnsi" w:hAnsiTheme="majorHAnsi" w:cs="Times New Roman"/>
@@ -15140,7 +15152,7 @@
         </w:rPr>
         <w:t>Behind the scenes</w:t>
       </w:r>
-      <w:bookmarkEnd w:id="31"/>
+      <w:bookmarkEnd w:id="30"/>
     </w:p>
     <w:p>
       <w:pPr>
@@ -15735,7 +15747,20 @@
           <w:u w:val="single"/>
           <w:shd w:val="clear" w:color="auto" w:fill="FDFDFD"/>
         </w:rPr>
-        <w:t>Global and Static variables</w:t>
+        <w:t>Global and Static v</w:t>
+      </w:r>
+      <w:bookmarkStart w:id="31" w:name="_GoBack"/>
+      <w:bookmarkEnd w:id="31"/>
+      <w:r>
+        <w:rPr>
+          <w:rFonts w:ascii="Arial" w:eastAsiaTheme="minorHAnsi" w:hAnsi="Arial" w:cs="Arial"/>
+          <w:color w:val="111111"/>
+          <w:sz w:val="21"/>
+          <w:szCs w:val="21"/>
+          <w:u w:val="single"/>
+          <w:shd w:val="clear" w:color="auto" w:fill="FDFDFD"/>
+        </w:rPr>
+        <w:t>ariables</w:t>
       </w:r>
       <w:r>
         <w:rPr>
@@ -15994,6 +16019,26 @@
           <w:shd w:val="clear" w:color="auto" w:fill="FDFDFD"/>
         </w:rPr>
         <w:t xml:space="preserve"> from the top. When function starts all parameters and local variables are stored to the stack and 100% released when function exists.</w:t>
+      </w:r>
+      <w:r>
+        <w:rPr>
+          <w:rFonts w:ascii="Arial" w:eastAsiaTheme="minorHAnsi" w:hAnsi="Arial" w:cs="Arial"/>
+          <w:color w:val="111111"/>
+          <w:sz w:val="21"/>
+          <w:szCs w:val="21"/>
+          <w:shd w:val="clear" w:color="auto" w:fill="FDFDFD"/>
+        </w:rPr>
+        <w:br/>
+      </w:r>
+      <w:r>
+        <w:rPr>
+          <w:rFonts w:ascii="Arial" w:eastAsiaTheme="minorHAnsi" w:hAnsi="Arial" w:cs="Arial"/>
+          <w:color w:val="111111"/>
+          <w:sz w:val="21"/>
+          <w:szCs w:val="21"/>
+          <w:shd w:val="clear" w:color="auto" w:fill="FDFDFD"/>
+        </w:rPr>
+        <w:t>Stack is fast, and free allocation since it is done by compiler and location was computed in advance, and can never be leaked since I is destroyed at the end of scope)</w:t>
       </w:r>
     </w:p>
     <w:p>
@@ -19211,6 +19256,58 @@
           <w:shd w:val="clear" w:color="auto" w:fill="FDFDFD"/>
         </w:rPr>
       </w:pPr>
+      <w:r>
+        <w:rPr>
+          <w:rFonts w:ascii="Arial" w:eastAsiaTheme="minorHAnsi" w:hAnsi="Arial" w:cs="Arial"/>
+          <w:color w:val="111111"/>
+          <w:sz w:val="21"/>
+          <w:szCs w:val="21"/>
+          <w:shd w:val="clear" w:color="auto" w:fill="FDFDFD"/>
+        </w:rPr>
+        <w:t>Object oriented</w:t>
+      </w:r>
+    </w:p>
+    <w:p>
+      <w:pPr>
+        <w:pStyle w:val="HTMLPreformatted"/>
+        <w:numPr>
+          <w:ilvl w:val="1"/>
+          <w:numId w:val="10"/>
+        </w:numPr>
+        <w:spacing w:line="293" w:lineRule="atLeast"/>
+        <w:textAlignment w:val="baseline"/>
+        <w:rPr>
+          <w:rFonts w:ascii="Arial" w:eastAsiaTheme="minorHAnsi" w:hAnsi="Arial" w:cs="Arial"/>
+          <w:color w:val="111111"/>
+          <w:sz w:val="21"/>
+          <w:szCs w:val="21"/>
+          <w:shd w:val="clear" w:color="auto" w:fill="FDFDFD"/>
+        </w:rPr>
+      </w:pPr>
+      <w:r>
+        <w:rPr>
+          <w:rFonts w:ascii="Arial" w:eastAsiaTheme="minorHAnsi" w:hAnsi="Arial" w:cs="Arial"/>
+          <w:color w:val="111111"/>
+          <w:sz w:val="21"/>
+          <w:szCs w:val="21"/>
+          <w:shd w:val="clear" w:color="auto" w:fill="FDFDFD"/>
+        </w:rPr>
+        <w:t xml:space="preserve">Does not make code bigger. However static classes tend to work better since they don’t fragment your </w:t>
+      </w:r>
+    </w:p>
+    <w:p>
+      <w:pPr>
+        <w:pStyle w:val="HTMLPreformatted"/>
+        <w:spacing w:line="293" w:lineRule="atLeast"/>
+        <w:textAlignment w:val="baseline"/>
+        <w:rPr>
+          <w:rFonts w:ascii="Arial" w:eastAsiaTheme="minorHAnsi" w:hAnsi="Arial" w:cs="Arial"/>
+          <w:color w:val="111111"/>
+          <w:sz w:val="21"/>
+          <w:szCs w:val="21"/>
+          <w:shd w:val="clear" w:color="auto" w:fill="FDFDFD"/>
+        </w:rPr>
+      </w:pPr>
     </w:p>
     <w:p>
       <w:pPr>
@@ -19586,10 +19683,7 @@
         <w:t>’</w:t>
       </w:r>
       <w:r>
-        <w:t xml:space="preserve"> = 10min</w:t>
-      </w:r>
-      <w:r>
-        <w:t xml:space="preserve">, </w:t>
+        <w:t xml:space="preserve"> = 10min, </w:t>
       </w:r>
       <w:r>
         <w:t>‘</w:t>
@@ -19601,10 +19695,7 @@
         <w:t>’</w:t>
       </w:r>
       <w:r>
-        <w:t xml:space="preserve"> = 30min</w:t>
-      </w:r>
-      <w:r>
-        <w:t xml:space="preserve">, </w:t>
+        <w:t xml:space="preserve"> = 30min, </w:t>
       </w:r>
       <w:r>
         <w:t>‘</w:t>
@@ -19616,37 +19707,19 @@
         <w:t>’</w:t>
       </w:r>
       <w:r>
-        <w:t xml:space="preserve"> = 60min</w:t>
-      </w:r>
-      <w:r>
-        <w:t>)</w:t>
+        <w:t xml:space="preserve"> = 60min)</w:t>
       </w:r>
       <w:r>
         <w:t xml:space="preserve"> </w:t>
       </w:r>
       <w:r>
-        <w:t>.</w:t>
-      </w:r>
-      <w:r>
-        <w:t xml:space="preserve"> Logged in </w:t>
+        <w:t xml:space="preserve">. Logged in </w:t>
       </w:r>
       <w:r>
         <w:rPr>
           <w:b/>
         </w:rPr>
-        <w:t>dataYYMM</w:t>
-      </w:r>
-      <w:r>
-        <w:rPr>
-          <w:b/>
-        </w:rPr>
-        <w:t>.</w:t>
-      </w:r>
-      <w:r>
-        <w:rPr>
-          <w:b/>
-        </w:rPr>
-        <w:t>jsn</w:t>
+        <w:t>dataYYMM.jsn</w:t>
       </w:r>
       <w:r>
         <w:t>.</w:t>
@@ -19686,22 +19759,13 @@
         <w:t xml:space="preserve"> </w:t>
       </w:r>
       <w:r>
-        <w:t>.</w:t>
-      </w:r>
-      <w:r>
-        <w:t xml:space="preserve"> Logged in </w:t>
+        <w:t xml:space="preserve">. Logged in </w:t>
       </w:r>
       <w:r>
         <w:rPr>
           <w:b/>
         </w:rPr>
-        <w:t>session</w:t>
-      </w:r>
-      <w:r>
-        <w:rPr>
-          <w:b/>
-        </w:rPr>
-        <w:t>.txt</w:t>
+        <w:t>session.txt</w:t>
       </w:r>
       <w:r>
         <w:t>.</w:t>
@@ -19731,10 +19795,7 @@
         <w:t>’</w:t>
       </w:r>
       <w:r>
-        <w:t xml:space="preserve"> </w:t>
-      </w:r>
-      <w:r>
-        <w:t>(yes)</w:t>
+        <w:t xml:space="preserve"> (yes)</w:t>
       </w:r>
       <w:r>
         <w:t>,</w:t>
@@ -22735,7 +22796,7 @@
 </file>
 
 <file path=customXml/itemProps2.xml><?xml version="1.0" encoding="utf-8"?>
-<ds:datastoreItem xmlns:ds="http://schemas.openxmlformats.org/officeDocument/2006/customXml" ds:itemID="{41A87B25-B115-4AB6-8670-C0502A7238F7}">
+<ds:datastoreItem xmlns:ds="http://schemas.openxmlformats.org/officeDocument/2006/customXml" ds:itemID="{11D2C512-1942-450B-B713-9E2560DF5DDC}">
   <ds:schemaRefs>
     <ds:schemaRef ds:uri="http://schemas.openxmlformats.org/officeDocument/2006/bibliography"/>
   </ds:schemaRefs>

</xml_diff>